<commit_message>
Issue 1 PCR-1 Docs changed for changed requirement
SRS
- Scope
- 2.1 updated diagram
- 4.5.3 REQ-16
- added stretch: REQ-16.1
ProjectPlan.docx
- updated diagram
Traceability Matrix
- REQ-16
- added stretch: REQ-16.1
Problem Description
- Updated Diagram
</commit_message>
<xml_diff>
--- a/ProjectDoc/ProjectPlan.docx
+++ b/ProjectDoc/ProjectPlan.docx
@@ -1,6 +1,6 @@
 
 <file path=word/document.xml><?xml version="1.0" encoding="utf-8"?>
-<w:document xmlns:wpc="http://schemas.microsoft.com/office/word/2010/wordprocessingCanvas" xmlns:mc="http://schemas.openxmlformats.org/markup-compatibility/2006" xmlns:o="urn:schemas-microsoft-com:office:office" xmlns:r="http://schemas.openxmlformats.org/officeDocument/2006/relationships" xmlns:m="http://schemas.openxmlformats.org/officeDocument/2006/math" xmlns:v="urn:schemas-microsoft-com:vml" xmlns:wp14="http://schemas.microsoft.com/office/word/2010/wordprocessingDrawing" xmlns:wp="http://schemas.openxmlformats.org/drawingml/2006/wordprocessingDrawing" xmlns:w10="urn:schemas-microsoft-com:office:word" xmlns:w="http://schemas.openxmlformats.org/wordprocessingml/2006/main" xmlns:w14="http://schemas.microsoft.com/office/word/2010/wordml" xmlns:wpg="http://schemas.microsoft.com/office/word/2010/wordprocessingGroup" xmlns:wpi="http://schemas.microsoft.com/office/word/2010/wordprocessingInk" xmlns:wne="http://schemas.microsoft.com/office/word/2006/wordml" xmlns:wps="http://schemas.microsoft.com/office/word/2010/wordprocessingShape" mc:Ignorable="w14 wp14">
+<w:document xmlns:wpc="http://schemas.microsoft.com/office/word/2010/wordprocessingCanvas" xmlns:mc="http://schemas.openxmlformats.org/markup-compatibility/2006" xmlns:o="urn:schemas-microsoft-com:office:office" xmlns:r="http://schemas.openxmlformats.org/officeDocument/2006/relationships" xmlns:m="http://schemas.openxmlformats.org/officeDocument/2006/math" xmlns:v="urn:schemas-microsoft-com:vml" xmlns:wp14="http://schemas.microsoft.com/office/word/2010/wordprocessingDrawing" xmlns:wp="http://schemas.openxmlformats.org/drawingml/2006/wordprocessingDrawing" xmlns:w10="urn:schemas-microsoft-com:office:word" xmlns:w="http://schemas.openxmlformats.org/wordprocessingml/2006/main" xmlns:w14="http://schemas.microsoft.com/office/word/2010/wordml" xmlns:w15="http://schemas.microsoft.com/office/word/2012/wordml" xmlns:wpg="http://schemas.microsoft.com/office/word/2010/wordprocessingGroup" xmlns:wpi="http://schemas.microsoft.com/office/word/2010/wordprocessingInk" xmlns:wne="http://schemas.microsoft.com/office/word/2006/wordml" xmlns:wps="http://schemas.microsoft.com/office/word/2010/wordprocessingShape" mc:Ignorable="w14 w15 wp14">
   <w:background w:color="FFFFFF"/>
   <w:body>
     <w:sdt>
@@ -86,6 +86,17 @@
                         <w:szCs w:val="48"/>
                       </w:rPr>
                       <w:t>PROJECT PLAN</w:t>
+                    </w:r>
+                    <w:r>
+                      <w:rPr>
+                        <w:rFonts w:asciiTheme="majorHAnsi" w:eastAsiaTheme="majorEastAsia" w:hAnsiTheme="majorHAnsi" w:cstheme="majorBidi"/>
+                        <w:b/>
+                        <w:bCs/>
+                        <w:color w:val="000000" w:themeColor="text1"/>
+                        <w:sz w:val="48"/>
+                        <w:szCs w:val="48"/>
+                      </w:rPr>
+                      <w:t xml:space="preserve"> Rev B</w:t>
                     </w:r>
                   </w:p>
                 </w:tc>
@@ -195,9 +206,6 @@
                 </w:rPr>
                 <w:alias w:val="Author"/>
                 <w:id w:val="703864205"/>
-                <w:placeholder>
-                  <w:docPart w:val="C9B8857E4C95481592710C2DAC0B2512"/>
-                </w:placeholder>
                 <w:dataBinding w:prefixMappings="xmlns:ns0='http://schemas.openxmlformats.org/package/2006/metadata/core-properties' xmlns:ns1='http://purl.org/dc/elements/1.1/'" w:xpath="/ns0:coreProperties[1]/ns1:creator[1]" w:storeItemID="{6C3C8BC8-F283-45AE-878A-BAB7291924A1}"/>
                 <w:text/>
               </w:sdtPr>
@@ -266,7 +274,7 @@
                 <w:alias w:val="Date"/>
                 <w:id w:val="703864210"/>
                 <w:dataBinding w:prefixMappings="xmlns:ns0='http://schemas.microsoft.com/office/2006/coverPageProps'" w:xpath="/ns0:CoverPageProperties[1]/ns0:PublishDate[1]" w:storeItemID="{55AF091B-3C7A-41E3-B477-F2FDAA23CFDA}"/>
-                <w:date w:fullDate="2013-10-26T00:00:00Z">
+                <w:date w:fullDate="2013-12-07T00:00:00Z">
                   <w:dateFormat w:val="M/d/yyyy"/>
                   <w:lid w:val="en-US"/>
                   <w:storeMappedDataAs w:val="dateTime"/>
@@ -294,7 +302,7 @@
                         <w:bCs/>
                         <w:color w:val="000000" w:themeColor="text1"/>
                       </w:rPr>
-                      <w:t>10/26/2013</w:t>
+                      <w:t>12/7/2013</w:t>
                     </w:r>
                   </w:p>
                 </w:tc>
@@ -316,7 +324,7 @@
             <mc:AlternateContent>
               <mc:Choice Requires="wpg">
                 <w:drawing>
-                  <wp:anchor distT="0" distB="0" distL="114300" distR="114300" simplePos="0" relativeHeight="251660288" behindDoc="0" locked="0" layoutInCell="1" allowOverlap="1" wp14:anchorId="2285B708" wp14:editId="7ECB6247">
+                  <wp:anchor distT="0" distB="0" distL="114300" distR="114300" simplePos="0" relativeHeight="251660288" behindDoc="0" locked="0" layoutInCell="1" allowOverlap="1" wp14:anchorId="5B08B436" wp14:editId="77F670F4">
                     <wp:simplePos x="0" y="0"/>
                     <wp:positionH relativeFrom="page">
                       <wp:align>right</wp:align>
@@ -586,7 +594,7 @@
               </mc:Choice>
               <mc:Fallback>
                 <w:pict>
-                  <v:group id="Group 2" o:spid="_x0000_s1026" style="position:absolute;margin-left:213.35pt;margin-top:0;width:264.55pt;height:690.65pt;z-index:251660288;mso-position-horizontal:right;mso-position-horizontal-relative:page;mso-position-vertical:bottom;mso-position-vertical-relative:page" coordorigin="5531,1258" coordsize="5291,13813" o:gfxdata="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">
+                  <v:group w14:anchorId="2976D861" id="Group 2" o:spid="_x0000_s1026" style="position:absolute;margin-left:213.35pt;margin-top:0;width:264.55pt;height:690.65pt;z-index:251660288;mso-position-horizontal:right;mso-position-horizontal-relative:page;mso-position-vertical:bottom;mso-position-vertical-relative:page" coordorigin="5531,1258" coordsize="5291,13813" o:gfxdata="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">
                     <v:shapetype id="_x0000_t32" coordsize="21600,21600" o:spt="32" o:oned="t" path="m,l21600,21600e" filled="f">
                       <v:path arrowok="t" fillok="f" o:connecttype="none"/>
                       <o:lock v:ext="edit" shapetype="t"/>
@@ -613,7 +621,7 @@
             <mc:AlternateContent>
               <mc:Choice Requires="wpg">
                 <w:drawing>
-                  <wp:anchor distT="0" distB="0" distL="114300" distR="114300" simplePos="0" relativeHeight="251662336" behindDoc="0" locked="0" layoutInCell="0" allowOverlap="1" wp14:anchorId="5B863CB8" wp14:editId="47D45382">
+                  <wp:anchor distT="0" distB="0" distL="114300" distR="114300" simplePos="0" relativeHeight="251662336" behindDoc="0" locked="0" layoutInCell="0" allowOverlap="1" wp14:anchorId="44582BB7" wp14:editId="0591D4B0">
                     <wp:simplePos x="0" y="0"/>
                     <wp:positionH relativeFrom="page">
                       <wp:align>left</wp:align>
@@ -822,7 +830,7 @@
               </mc:Choice>
               <mc:Fallback>
                 <w:pict>
-                  <v:group id="Group 13" o:spid="_x0000_s1026" style="position:absolute;margin-left:0;margin-top:0;width:464.8pt;height:380.95pt;z-index:251662336;mso-position-horizontal:left;mso-position-horizontal-relative:page;mso-position-vertical:top;mso-position-vertical-relative:page" coordorigin="15,15" coordsize="9296,7619" o:gfxdata="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" o:allowincell="f">
+                  <v:group w14:anchorId="3FE749CC" id="Group 13" o:spid="_x0000_s1026" style="position:absolute;margin-left:0;margin-top:0;width:464.8pt;height:380.95pt;z-index:251662336;mso-position-horizontal:left;mso-position-horizontal-relative:page;mso-position-vertical:top;mso-position-vertical-relative:page" coordorigin="15,15" coordsize="9296,7619" o:gfxdata="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" o:allowincell="f">
                     <v:shape id="AutoShape 14" o:spid="_x0000_s1027" type="#_x0000_t32" style="position:absolute;left:15;top:15;width:7512;height:7386;visibility:visible;mso-wrap-style:square" o:connectortype="straight" o:gfxdata="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" strokecolor="#a7bfde [1620]"/>
                     <v:group id="Group 15" o:spid="_x0000_s1028" style="position:absolute;left:7095;top:5418;width:2216;height:2216" coordorigin="7907,4350" coordsize="2216,2216" o:gfxdata="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">
                       <v:oval id="Oval 16" o:spid="_x0000_s1029" style="position:absolute;left:7907;top:4350;width:2216;height:2216;visibility:visible;mso-wrap-style:square;v-text-anchor:top" o:gfxdata="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" fillcolor="#a7bfde [1620]" stroked="f"/>
@@ -843,7 +851,7 @@
             <mc:AlternateContent>
               <mc:Choice Requires="wpg">
                 <w:drawing>
-                  <wp:anchor distT="0" distB="0" distL="114300" distR="114300" simplePos="0" relativeHeight="251661312" behindDoc="0" locked="0" layoutInCell="0" allowOverlap="1" wp14:anchorId="379474F3" wp14:editId="55575622">
+                  <wp:anchor distT="0" distB="0" distL="114300" distR="114300" simplePos="0" relativeHeight="251661312" behindDoc="0" locked="0" layoutInCell="0" allowOverlap="1" wp14:anchorId="4699292C" wp14:editId="7CCD5087">
                     <wp:simplePos x="0" y="0"/>
                     <wp:positionH relativeFrom="margin">
                       <wp:align>right</wp:align>
@@ -1038,7 +1046,7 @@
               </mc:Choice>
               <mc:Fallback>
                 <w:pict>
-                  <v:group id="Group 8" o:spid="_x0000_s1026" style="position:absolute;margin-left:281.5pt;margin-top:0;width:332.7pt;height:227.25pt;z-index:251661312;mso-position-horizontal:right;mso-position-horizontal-relative:margin;mso-position-vertical:top;mso-position-vertical-relative:page" coordorigin="4136,15" coordsize="6654,4545" o:gfxdata="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" o:allowincell="f">
+                  <v:group w14:anchorId="1548CA7C" id="Group 8" o:spid="_x0000_s1026" style="position:absolute;margin-left:281.5pt;margin-top:0;width:332.7pt;height:227.25pt;z-index:251661312;mso-position-horizontal:right;mso-position-horizontal-relative:margin;mso-position-vertical:top;mso-position-vertical-relative:page" coordorigin="4136,15" coordsize="6654,4545" o:gfxdata="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" o:allowincell="f">
                     <v:shape id="AutoShape 9" o:spid="_x0000_s1027" type="#_x0000_t32" style="position:absolute;left:4136;top:15;width:3058;height:3855;visibility:visible;mso-wrap-style:square" o:connectortype="straight" o:gfxdata="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" strokecolor="#a7bfde [1620]"/>
                     <v:oval id="Oval 10" o:spid="_x0000_s1028" style="position:absolute;left:6674;top:444;width:4116;height:4116;visibility:visible;mso-wrap-style:square;v-text-anchor:top" o:gfxdata="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" fillcolor="#a7bfde [1620]" stroked="f"/>
                     <v:oval id="Oval 11" o:spid="_x0000_s1029" style="position:absolute;left:6773;top:1058;width:3367;height:3367;visibility:visible;mso-wrap-style:square;v-text-anchor:top" o:gfxdata="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" fillcolor="#d3dfee [820]" stroked="f"/>
@@ -1055,20 +1063,18 @@
             <w:br w:type="page"/>
           </w:r>
         </w:p>
-        <w:bookmarkStart w:id="0" w:name="_GoBack" w:displacedByCustomXml="next"/>
-        <w:bookmarkEnd w:id="0" w:displacedByCustomXml="next"/>
       </w:sdtContent>
     </w:sdt>
     <w:p>
       <w:pPr>
         <w:pStyle w:val="Heading1"/>
       </w:pPr>
-      <w:bookmarkStart w:id="1" w:name="_Toc370473556"/>
+      <w:bookmarkStart w:id="0" w:name="_Toc370473556"/>
       <w:r>
         <w:lastRenderedPageBreak/>
         <w:t>Problem Description</w:t>
       </w:r>
-      <w:bookmarkEnd w:id="1"/>
+      <w:bookmarkEnd w:id="0"/>
     </w:p>
     <w:p>
       <w:pPr>
@@ -1201,15 +1207,13 @@
       </w:pPr>
       <w:r>
         <w:rPr>
-          <w:rFonts w:ascii="Times New Roman" w:hAnsi="Times New Roman" w:cs="Times New Roman"/>
           <w:noProof/>
-          <w:color w:val="000000" w:themeColor="text1"/>
         </w:rPr>
         <w:drawing>
-          <wp:inline distT="0" distB="0" distL="0" distR="0">
-            <wp:extent cx="5095875" cy="2105025"/>
-            <wp:effectExtent l="19050" t="0" r="9525" b="0"/>
-            <wp:docPr id="7" name="image01.png"/>
+          <wp:inline distT="0" distB="0" distL="0" distR="0" wp14:anchorId="125053DF" wp14:editId="6DF4A65B">
+            <wp:extent cx="4801016" cy="2842506"/>
+            <wp:effectExtent l="0" t="0" r="0" b="0"/>
+            <wp:docPr id="1" name="Picture 1"/>
             <wp:cNvGraphicFramePr>
               <a:graphicFrameLocks xmlns:a="http://schemas.openxmlformats.org/drawingml/2006/main" noChangeAspect="1"/>
             </wp:cNvGraphicFramePr>
@@ -1217,33 +1221,23 @@
               <a:graphicData uri="http://schemas.openxmlformats.org/drawingml/2006/picture">
                 <pic:pic xmlns:pic="http://schemas.openxmlformats.org/drawingml/2006/picture">
                   <pic:nvPicPr>
-                    <pic:cNvPr id="0" name="image01.png"/>
-                    <pic:cNvPicPr>
-                      <a:picLocks noChangeAspect="1" noChangeArrowheads="1"/>
-                    </pic:cNvPicPr>
+                    <pic:cNvPr id="1" name=""/>
+                    <pic:cNvPicPr/>
                   </pic:nvPicPr>
                   <pic:blipFill>
-                    <a:blip r:embed="rId8" cstate="print"/>
-                    <a:srcRect/>
+                    <a:blip r:embed="rId7"/>
                     <a:stretch>
                       <a:fillRect/>
                     </a:stretch>
                   </pic:blipFill>
-                  <pic:spPr bwMode="auto">
+                  <pic:spPr>
                     <a:xfrm>
                       <a:off x="0" y="0"/>
-                      <a:ext cx="5095875" cy="2105025"/>
+                      <a:ext cx="4801016" cy="2842506"/>
                     </a:xfrm>
                     <a:prstGeom prst="rect">
                       <a:avLst/>
                     </a:prstGeom>
-                    <a:noFill/>
-                    <a:ln w="9525">
-                      <a:noFill/>
-                      <a:miter lim="800000"/>
-                      <a:headEnd/>
-                      <a:tailEnd/>
-                    </a:ln>
                   </pic:spPr>
                 </pic:pic>
               </a:graphicData>
@@ -1251,6 +1245,8 @@
           </wp:inline>
         </w:drawing>
       </w:r>
+      <w:bookmarkStart w:id="1" w:name="_GoBack"/>
+      <w:bookmarkEnd w:id="1"/>
     </w:p>
     <w:p>
       <w:pPr>
@@ -1493,6 +1489,7 @@
           <w:b/>
           <w:color w:val="000000" w:themeColor="text1"/>
         </w:rPr>
+        <w:lastRenderedPageBreak/>
         <w:t>Approach</w:t>
       </w:r>
     </w:p>
@@ -1531,7 +1528,6 @@
           <w:noProof/>
           <w:color w:val="000000" w:themeColor="text1"/>
         </w:rPr>
-        <w:lastRenderedPageBreak/>
         <w:drawing>
           <wp:inline distT="0" distB="0" distL="0" distR="0">
             <wp:extent cx="5943600" cy="2819400"/>
@@ -1550,7 +1546,7 @@
                     </pic:cNvPicPr>
                   </pic:nvPicPr>
                   <pic:blipFill>
-                    <a:blip r:embed="rId9" cstate="print"/>
+                    <a:blip r:embed="rId8" cstate="print"/>
                     <a:srcRect/>
                     <a:stretch>
                       <a:fillRect/>
@@ -1900,6 +1896,7 @@
                 <w:rFonts w:ascii="Times New Roman" w:hAnsi="Times New Roman" w:cs="Times New Roman"/>
                 <w:color w:val="000000" w:themeColor="text1"/>
               </w:rPr>
+              <w:lastRenderedPageBreak/>
               <w:t xml:space="preserve">Project Management &amp; Communications Liaison </w:t>
             </w:r>
           </w:p>
@@ -1958,7 +1955,6 @@
                 <w:rFonts w:ascii="Times New Roman" w:hAnsi="Times New Roman" w:cs="Times New Roman"/>
                 <w:color w:val="000000" w:themeColor="text1"/>
               </w:rPr>
-              <w:lastRenderedPageBreak/>
               <w:t>Process Leader</w:t>
             </w:r>
           </w:p>
@@ -3020,6 +3016,7 @@
                 <w:rFonts w:ascii="Times New Roman" w:hAnsi="Times New Roman" w:cs="Times New Roman"/>
                 <w:color w:val="000000" w:themeColor="text1"/>
               </w:rPr>
+              <w:lastRenderedPageBreak/>
               <w:t>Project completion and deliverables submitted</w:t>
             </w:r>
           </w:p>
@@ -3082,7 +3079,6 @@
           <w:rFonts w:ascii="Times New Roman" w:hAnsi="Times New Roman" w:cs="Times New Roman"/>
           <w:color w:val="000000" w:themeColor="text1"/>
         </w:rPr>
-        <w:lastRenderedPageBreak/>
         <w:t xml:space="preserve">The team has a weekly meeting on Tuesday evenings at 6 pm until the end of the semester to check-in and discusses the progress of the project. These meetings will last from an hour to two hours depending on the subject of the meeting at the time. Additional meetings will be scheduled as the team sees fit. </w:t>
       </w:r>
     </w:p>
@@ -3106,7 +3102,7 @@
 </file>
 
 <file path=word/numbering.xml><?xml version="1.0" encoding="utf-8"?>
-<w:numbering xmlns:wpc="http://schemas.microsoft.com/office/word/2010/wordprocessingCanvas" xmlns:mc="http://schemas.openxmlformats.org/markup-compatibility/2006" xmlns:o="urn:schemas-microsoft-com:office:office" xmlns:r="http://schemas.openxmlformats.org/officeDocument/2006/relationships" xmlns:m="http://schemas.openxmlformats.org/officeDocument/2006/math" xmlns:v="urn:schemas-microsoft-com:vml" xmlns:wp14="http://schemas.microsoft.com/office/word/2010/wordprocessingDrawing" xmlns:wp="http://schemas.openxmlformats.org/drawingml/2006/wordprocessingDrawing" xmlns:w10="urn:schemas-microsoft-com:office:word" xmlns:w="http://schemas.openxmlformats.org/wordprocessingml/2006/main" xmlns:w14="http://schemas.microsoft.com/office/word/2010/wordml" xmlns:wpg="http://schemas.microsoft.com/office/word/2010/wordprocessingGroup" xmlns:wpi="http://schemas.microsoft.com/office/word/2010/wordprocessingInk" xmlns:wne="http://schemas.microsoft.com/office/word/2006/wordml" xmlns:wps="http://schemas.microsoft.com/office/word/2010/wordprocessingShape" mc:Ignorable="w14 wp14">
+<w:numbering xmlns:wpc="http://schemas.microsoft.com/office/word/2010/wordprocessingCanvas" xmlns:mc="http://schemas.openxmlformats.org/markup-compatibility/2006" xmlns:o="urn:schemas-microsoft-com:office:office" xmlns:r="http://schemas.openxmlformats.org/officeDocument/2006/relationships" xmlns:m="http://schemas.openxmlformats.org/officeDocument/2006/math" xmlns:v="urn:schemas-microsoft-com:vml" xmlns:wp14="http://schemas.microsoft.com/office/word/2010/wordprocessingDrawing" xmlns:wp="http://schemas.openxmlformats.org/drawingml/2006/wordprocessingDrawing" xmlns:w10="urn:schemas-microsoft-com:office:word" xmlns:w="http://schemas.openxmlformats.org/wordprocessingml/2006/main" xmlns:w14="http://schemas.microsoft.com/office/word/2010/wordml" xmlns:w15="http://schemas.microsoft.com/office/word/2012/wordml" xmlns:wpg="http://schemas.microsoft.com/office/word/2010/wordprocessingGroup" xmlns:wpi="http://schemas.microsoft.com/office/word/2010/wordprocessingInk" xmlns:wne="http://schemas.microsoft.com/office/word/2006/wordml" xmlns:wps="http://schemas.microsoft.com/office/word/2010/wordprocessingShape" mc:Ignorable="w14 w15 wp14">
   <w:abstractNum w:abstractNumId="0">
     <w:nsid w:val="3E9461F4"/>
     <w:multiLevelType w:val="multilevel"/>
@@ -3512,7 +3508,7 @@
 </file>
 
 <file path=word/styles.xml><?xml version="1.0" encoding="utf-8"?>
-<w:styles xmlns:mc="http://schemas.openxmlformats.org/markup-compatibility/2006" xmlns:r="http://schemas.openxmlformats.org/officeDocument/2006/relationships" xmlns:w="http://schemas.openxmlformats.org/wordprocessingml/2006/main" xmlns:w14="http://schemas.microsoft.com/office/word/2010/wordml" mc:Ignorable="w14">
+<w:styles xmlns:mc="http://schemas.openxmlformats.org/markup-compatibility/2006" xmlns:r="http://schemas.openxmlformats.org/officeDocument/2006/relationships" xmlns:w="http://schemas.openxmlformats.org/wordprocessingml/2006/main" xmlns:w14="http://schemas.microsoft.com/office/word/2010/wordml" xmlns:w15="http://schemas.microsoft.com/office/word/2012/wordml" mc:Ignorable="w14 w15">
   <w:docDefaults>
     <w:rPrDefault>
       <w:rPr>
@@ -3528,732 +3524,378 @@
       </w:pPr>
     </w:pPrDefault>
   </w:docDefaults>
-  <w:latentStyles w:defLockedState="0" w:defUIPriority="99" w:defSemiHidden="1" w:defUnhideWhenUsed="1" w:defQFormat="0" w:count="267">
-    <w:lsdException w:name="Normal" w:semiHidden="0" w:uiPriority="0" w:unhideWhenUsed="0" w:qFormat="1"/>
-    <w:lsdException w:name="heading 1" w:semiHidden="0" w:uiPriority="0" w:unhideWhenUsed="0" w:qFormat="1"/>
-    <w:lsdException w:name="heading 2" w:uiPriority="9" w:qFormat="1"/>
-    <w:lsdException w:name="heading 3" w:uiPriority="9" w:qFormat="1"/>
-    <w:lsdException w:name="heading 4" w:uiPriority="9" w:qFormat="1"/>
-    <w:lsdException w:name="heading 5" w:uiPriority="9" w:qFormat="1"/>
-    <w:lsdException w:name="heading 6" w:uiPriority="9" w:qFormat="1"/>
-    <w:lsdException w:name="heading 7" w:uiPriority="9" w:qFormat="1"/>
-    <w:lsdException w:name="heading 8" w:uiPriority="9" w:qFormat="1"/>
-    <w:lsdException w:name="heading 9" w:uiPriority="9" w:qFormat="1"/>
-    <w:lsdException w:name="toc 1" w:uiPriority="39"/>
-    <w:lsdException w:name="toc 2" w:uiPriority="39"/>
-    <w:lsdException w:name="toc 3" w:uiPriority="39"/>
-    <w:lsdException w:name="toc 4" w:uiPriority="39"/>
-    <w:lsdException w:name="toc 5" w:uiPriority="39"/>
-    <w:lsdException w:name="toc 6" w:uiPriority="39"/>
-    <w:lsdException w:name="toc 7" w:uiPriority="39"/>
-    <w:lsdException w:name="toc 8" w:uiPriority="39"/>
-    <w:lsdException w:name="toc 9" w:uiPriority="39"/>
-    <w:lsdException w:name="caption" w:uiPriority="35" w:qFormat="1"/>
-    <w:lsdException w:name="Title" w:semiHidden="0" w:uiPriority="10" w:unhideWhenUsed="0" w:qFormat="1"/>
-    <w:lsdException w:name="Default Paragraph Font" w:uiPriority="1"/>
-    <w:lsdException w:name="Subtitle" w:semiHidden="0" w:uiPriority="11" w:unhideWhenUsed="0" w:qFormat="1"/>
-    <w:lsdException w:name="Strong" w:semiHidden="0" w:uiPriority="22" w:unhideWhenUsed="0" w:qFormat="1"/>
-    <w:lsdException w:name="Emphasis" w:semiHidden="0" w:uiPriority="20" w:unhideWhenUsed="0" w:qFormat="1"/>
-    <w:lsdException w:name="Table Grid" w:semiHidden="0" w:uiPriority="59" w:unhideWhenUsed="0"/>
-    <w:lsdException w:name="Placeholder Text" w:unhideWhenUsed="0"/>
-    <w:lsdException w:name="No Spacing" w:semiHidden="0" w:uiPriority="1" w:unhideWhenUsed="0" w:qFormat="1"/>
-    <w:lsdException w:name="Light Shading" w:semiHidden="0" w:uiPriority="60" w:unhideWhenUsed="0"/>
-    <w:lsdException w:name="Light List" w:semiHidden="0" w:uiPriority="61" w:unhideWhenUsed="0"/>
-    <w:lsdException w:name="Light Grid" w:semiHidden="0" w:uiPriority="62" w:unhideWhenUsed="0"/>
-    <w:lsdException w:name="Medium Shading 1" w:semiHidden="0" w:uiPriority="63" w:unhideWhenUsed="0"/>
-    <w:lsdException w:name="Medium Shading 2" w:semiHidden="0" w:uiPriority="64" w:unhideWhenUsed="0"/>
-    <w:lsdException w:name="Medium List 1" w:semiHidden="0" w:uiPriority="65" w:unhideWhenUsed="0"/>
-    <w:lsdException w:name="Medium List 2" w:semiHidden="0" w:uiPriority="66" w:unhideWhenUsed="0"/>
-    <w:lsdException w:name="Medium Grid 1" w:semiHidden="0" w:uiPriority="67" w:unhideWhenUsed="0"/>
-    <w:lsdException w:name="Medium Grid 2" w:semiHidden="0" w:uiPriority="68" w:unhideWhenUsed="0"/>
-    <w:lsdException w:name="Medium Grid 3" w:semiHidden="0" w:uiPriority="69" w:unhideWhenUsed="0"/>
-    <w:lsdException w:name="Dark List" w:semiHidden="0" w:uiPriority="70" w:unhideWhenUsed="0"/>
-    <w:lsdException w:name="Colorful Shading" w:semiHidden="0" w:uiPriority="71" w:unhideWhenUsed="0"/>
-    <w:lsdException w:name="Colorful List" w:semiHidden="0" w:uiPriority="72" w:unhideWhenUsed="0"/>
-    <w:lsdException w:name="Colorful Grid" w:semiHidden="0" w:uiPriority="73" w:unhideWhenUsed="0"/>
-    <w:lsdException w:name="Light Shading Accent 1" w:semiHidden="0" w:uiPriority="60" w:unhideWhenUsed="0"/>
-    <w:lsdException w:name="Light List Accent 1" w:semiHidden="0" w:uiPriority="61" w:unhideWhenUsed="0"/>
-    <w:lsdException w:name="Light Grid Accent 1" w:semiHidden="0" w:uiPriority="62" w:unhideWhenUsed="0"/>
-    <w:lsdException w:name="Medium Shading 1 Accent 1" w:semiHidden="0" w:uiPriority="63" w:unhideWhenUsed="0"/>
-    <w:lsdException w:name="Medium Shading 2 Accent 1" w:semiHidden="0" w:uiPriority="64" w:unhideWhenUsed="0"/>
-    <w:lsdException w:name="Medium List 1 Accent 1" w:semiHidden="0" w:uiPriority="65" w:unhideWhenUsed="0"/>
-    <w:lsdException w:name="Revision" w:unhideWhenUsed="0"/>
-    <w:lsdException w:name="List Paragraph" w:semiHidden="0" w:uiPriority="34" w:unhideWhenUsed="0" w:qFormat="1"/>
-    <w:lsdException w:name="Quote" w:semiHidden="0" w:uiPriority="29" w:unhideWhenUsed="0" w:qFormat="1"/>
-    <w:lsdException w:name="Intense Quote" w:semiHidden="0" w:uiPriority="30" w:unhideWhenUsed="0" w:qFormat="1"/>
-    <w:lsdException w:name="Medium List 2 Accent 1" w:semiHidden="0" w:uiPriority="66" w:unhideWhenUsed="0"/>
-    <w:lsdException w:name="Medium Grid 1 Accent 1" w:semiHidden="0" w:uiPriority="67" w:unhideWhenUsed="0"/>
-    <w:lsdException w:name="Medium Grid 2 Accent 1" w:semiHidden="0" w:uiPriority="68" w:unhideWhenUsed="0"/>
-    <w:lsdException w:name="Medium Grid 3 Accent 1" w:semiHidden="0" w:uiPriority="69" w:unhideWhenUsed="0"/>
-    <w:lsdException w:name="Dark List Accent 1" w:semiHidden="0" w:uiPriority="70" w:unhideWhenUsed="0"/>
-    <w:lsdException w:name="Colorful Shading Accent 1" w:semiHidden="0" w:uiPriority="71" w:unhideWhenUsed="0"/>
-    <w:lsdException w:name="Colorful List Accent 1" w:semiHidden="0" w:uiPriority="72" w:unhideWhenUsed="0"/>
-    <w:lsdException w:name="Colorful Grid Accent 1" w:semiHidden="0" w:uiPriority="73" w:unhideWhenUsed="0"/>
-    <w:lsdException w:name="Light Shading Accent 2" w:semiHidden="0" w:uiPriority="60" w:unhideWhenUsed="0"/>
-    <w:lsdException w:name="Light List Accent 2" w:semiHidden="0" w:uiPriority="61" w:unhideWhenUsed="0"/>
-    <w:lsdException w:name="Light Grid Accent 2" w:semiHidden="0" w:uiPriority="62" w:unhideWhenUsed="0"/>
-    <w:lsdException w:name="Medium Shading 1 Accent 2" w:semiHidden="0" w:uiPriority="63" w:unhideWhenUsed="0"/>
-    <w:lsdException w:name="Medium Shading 2 Accent 2" w:semiHidden="0" w:uiPriority="64" w:unhideWhenUsed="0"/>
-    <w:lsdException w:name="Medium List 1 Accent 2" w:semiHidden="0" w:uiPriority="65" w:unhideWhenUsed="0"/>
-    <w:lsdException w:name="Medium List 2 Accent 2" w:semiHidden="0" w:uiPriority="66" w:unhideWhenUsed="0"/>
-    <w:lsdException w:name="Medium Grid 1 Accent 2" w:semiHidden="0" w:uiPriority="67" w:unhideWhenUsed="0"/>
-    <w:lsdException w:name="Medium Grid 2 Accent 2" w:semiHidden="0" w:uiPriority="68" w:unhideWhenUsed="0"/>
-    <w:lsdException w:name="Medium Grid 3 Accent 2" w:semiHidden="0" w:uiPriority="69" w:unhideWhenUsed="0"/>
-    <w:lsdException w:name="Dark List Accent 2" w:semiHidden="0" w:uiPriority="70" w:unhideWhenUsed="0"/>
-    <w:lsdException w:name="Colorful Shading Accent 2" w:semiHidden="0" w:uiPriority="71" w:unhideWhenUsed="0"/>
-    <w:lsdException w:name="Colorful List Accent 2" w:semiHidden="0" w:uiPriority="72" w:unhideWhenUsed="0"/>
-    <w:lsdException w:name="Colorful Grid Accent 2" w:semiHidden="0" w:uiPriority="73" w:unhideWhenUsed="0"/>
-    <w:lsdException w:name="Light Shading Accent 3" w:semiHidden="0" w:uiPriority="60" w:unhideWhenUsed="0"/>
-    <w:lsdException w:name="Light List Accent 3" w:semiHidden="0" w:uiPriority="61" w:unhideWhenUsed="0"/>
-    <w:lsdException w:name="Light Grid Accent 3" w:semiHidden="0" w:uiPriority="62" w:unhideWhenUsed="0"/>
-    <w:lsdException w:name="Medium Shading 1 Accent 3" w:semiHidden="0" w:uiPriority="63" w:unhideWhenUsed="0"/>
-    <w:lsdException w:name="Medium Shading 2 Accent 3" w:semiHidden="0" w:uiPriority="64" w:unhideWhenUsed="0"/>
-    <w:lsdException w:name="Medium List 1 Accent 3" w:semiHidden="0" w:uiPriority="65" w:unhideWhenUsed="0"/>
-    <w:lsdException w:name="Medium List 2 Accent 3" w:semiHidden="0" w:uiPriority="66" w:unhideWhenUsed="0"/>
-    <w:lsdException w:name="Medium Grid 1 Accent 3" w:semiHidden="0" w:uiPriority="67" w:unhideWhenUsed="0"/>
-    <w:lsdException w:name="Medium Grid 2 Accent 3" w:semiHidden="0" w:uiPriority="68" w:unhideWhenUsed="0"/>
-    <w:lsdException w:name="Medium Grid 3 Accent 3" w:semiHidden="0" w:uiPriority="69" w:unhideWhenUsed="0"/>
-    <w:lsdException w:name="Dark List Accent 3" w:semiHidden="0" w:uiPriority="70" w:unhideWhenUsed="0"/>
-    <w:lsdException w:name="Colorful Shading Accent 3" w:semiHidden="0" w:uiPriority="71" w:unhideWhenUsed="0"/>
-    <w:lsdException w:name="Colorful List Accent 3" w:semiHidden="0" w:uiPriority="72" w:unhideWhenUsed="0"/>
-    <w:lsdException w:name="Colorful Grid Accent 3" w:semiHidden="0" w:uiPriority="73" w:unhideWhenUsed="0"/>
-    <w:lsdException w:name="Light Shading Accent 4" w:semiHidden="0" w:uiPriority="60" w:unhideWhenUsed="0"/>
-    <w:lsdException w:name="Light List Accent 4" w:semiHidden="0" w:uiPriority="61" w:unhideWhenUsed="0"/>
-    <w:lsdException w:name="Light Grid Accent 4" w:semiHidden="0" w:uiPriority="62" w:unhideWhenUsed="0"/>
-    <w:lsdException w:name="Medium Shading 1 Accent 4" w:semiHidden="0" w:uiPriority="63" w:unhideWhenUsed="0"/>
-    <w:lsdException w:name="Medium Shading 2 Accent 4" w:semiHidden="0" w:uiPriority="64" w:unhideWhenUsed="0"/>
-    <w:lsdException w:name="Medium List 1 Accent 4" w:semiHidden="0" w:uiPriority="65" w:unhideWhenUsed="0"/>
-    <w:lsdException w:name="Medium List 2 Accent 4" w:semiHidden="0" w:uiPriority="66" w:unhideWhenUsed="0"/>
-    <w:lsdException w:name="Medium Grid 1 Accent 4" w:semiHidden="0" w:uiPriority="67" w:unhideWhenUsed="0"/>
-    <w:lsdException w:name="Medium Grid 2 Accent 4" w:semiHidden="0" w:uiPriority="68" w:unhideWhenUsed="0"/>
-    <w:lsdException w:name="Medium Grid 3 Accent 4" w:semiHidden="0" w:uiPriority="69" w:unhideWhenUsed="0"/>
-    <w:lsdException w:name="Dark List Accent 4" w:semiHidden="0" w:uiPriority="70" w:unhideWhenUsed="0"/>
-    <w:lsdException w:name="Colorful Shading Accent 4" w:semiHidden="0" w:uiPriority="71" w:unhideWhenUsed="0"/>
-    <w:lsdException w:name="Colorful List Accent 4" w:semiHidden="0" w:uiPriority="72" w:unhideWhenUsed="0"/>
-    <w:lsdException w:name="Colorful Grid Accent 4" w:semiHidden="0" w:uiPriority="73" w:unhideWhenUsed="0"/>
-    <w:lsdException w:name="Light Shading Accent 5" w:semiHidden="0" w:uiPriority="60" w:unhideWhenUsed="0"/>
-    <w:lsdException w:name="Light List Accent 5" w:semiHidden="0" w:uiPriority="61" w:unhideWhenUsed="0"/>
-    <w:lsdException w:name="Light Grid Accent 5" w:semiHidden="0" w:uiPriority="62" w:unhideWhenUsed="0"/>
-    <w:lsdException w:name="Medium Shading 1 Accent 5" w:semiHidden="0" w:uiPriority="63" w:unhideWhenUsed="0"/>
-    <w:lsdException w:name="Medium Shading 2 Accent 5" w:semiHidden="0" w:uiPriority="64" w:unhideWhenUsed="0"/>
-    <w:lsdException w:name="Medium List 1 Accent 5" w:semiHidden="0" w:uiPriority="65" w:unhideWhenUsed="0"/>
-    <w:lsdException w:name="Medium List 2 Accent 5" w:semiHidden="0" w:uiPriority="66" w:unhideWhenUsed="0"/>
-    <w:lsdException w:name="Medium Grid 1 Accent 5" w:semiHidden="0" w:uiPriority="67" w:unhideWhenUsed="0"/>
-    <w:lsdException w:name="Medium Grid 2 Accent 5" w:semiHidden="0" w:uiPriority="68" w:unhideWhenUsed="0"/>
-    <w:lsdException w:name="Medium Grid 3 Accent 5" w:semiHidden="0" w:uiPriority="69" w:unhideWhenUsed="0"/>
-    <w:lsdException w:name="Dark List Accent 5" w:semiHidden="0" w:uiPriority="70" w:unhideWhenUsed="0"/>
-    <w:lsdException w:name="Colorful Shading Accent 5" w:semiHidden="0" w:uiPriority="71" w:unhideWhenUsed="0"/>
-    <w:lsdException w:name="Colorful List Accent 5" w:semiHidden="0" w:uiPriority="72" w:unhideWhenUsed="0"/>
-    <w:lsdException w:name="Colorful Grid Accent 5" w:semiHidden="0" w:uiPriority="73" w:unhideWhenUsed="0"/>
-    <w:lsdException w:name="Light Shading Accent 6" w:semiHidden="0" w:uiPriority="60" w:unhideWhenUsed="0"/>
-    <w:lsdException w:name="Light List Accent 6" w:semiHidden="0" w:uiPriority="61" w:unhideWhenUsed="0"/>
-    <w:lsdException w:name="Light Grid Accent 6" w:semiHidden="0" w:uiPriority="62" w:unhideWhenUsed="0"/>
-    <w:lsdException w:name="Medium Shading 1 Accent 6" w:semiHidden="0" w:uiPriority="63" w:unhideWhenUsed="0"/>
-    <w:lsdException w:name="Medium Shading 2 Accent 6" w:semiHidden="0" w:uiPriority="64" w:unhideWhenUsed="0"/>
-    <w:lsdException w:name="Medium List 1 Accent 6" w:semiHidden="0" w:uiPriority="65" w:unhideWhenUsed="0"/>
-    <w:lsdException w:name="Medium List 2 Accent 6" w:semiHidden="0" w:uiPriority="66" w:unhideWhenUsed="0"/>
-    <w:lsdException w:name="Medium Grid 1 Accent 6" w:semiHidden="0" w:uiPriority="67" w:unhideWhenUsed="0"/>
-    <w:lsdException w:name="Medium Grid 2 Accent 6" w:semiHidden="0" w:uiPriority="68" w:unhideWhenUsed="0"/>
-    <w:lsdException w:name="Medium Grid 3 Accent 6" w:semiHidden="0" w:uiPriority="69" w:unhideWhenUsed="0"/>
-    <w:lsdException w:name="Dark List Accent 6" w:semiHidden="0" w:uiPriority="70" w:unhideWhenUsed="0"/>
-    <w:lsdException w:name="Colorful Shading Accent 6" w:semiHidden="0" w:uiPriority="71" w:unhideWhenUsed="0"/>
-    <w:lsdException w:name="Colorful List Accent 6" w:semiHidden="0" w:uiPriority="72" w:unhideWhenUsed="0"/>
-    <w:lsdException w:name="Colorful Grid Accent 6" w:semiHidden="0" w:uiPriority="73" w:unhideWhenUsed="0"/>
-    <w:lsdException w:name="Subtle Emphasis" w:semiHidden="0" w:uiPriority="19" w:unhideWhenUsed="0" w:qFormat="1"/>
-    <w:lsdException w:name="Intense Emphasis" w:semiHidden="0" w:uiPriority="21" w:unhideWhenUsed="0" w:qFormat="1"/>
-    <w:lsdException w:name="Subtle Reference" w:semiHidden="0" w:uiPriority="31" w:unhideWhenUsed="0" w:qFormat="1"/>
-    <w:lsdException w:name="Intense Reference" w:semiHidden="0" w:uiPriority="32" w:unhideWhenUsed="0" w:qFormat="1"/>
-    <w:lsdException w:name="Book Title" w:semiHidden="0" w:uiPriority="33" w:unhideWhenUsed="0" w:qFormat="1"/>
-    <w:lsdException w:name="Bibliography" w:uiPriority="37"/>
-    <w:lsdException w:name="TOC Heading" w:uiPriority="39" w:qFormat="1"/>
-  </w:latentStyles>
-  <w:style w:type="paragraph" w:default="1" w:styleId="Normal">
-    <w:name w:val="Normal"/>
-    <w:qFormat/>
-  </w:style>
-  <w:style w:type="paragraph" w:styleId="Heading1">
-    <w:name w:val="heading 1"/>
-    <w:basedOn w:val="Normal1"/>
-    <w:next w:val="Normal1"/>
-    <w:rsid w:val="00551C35"/>
-    <w:pPr>
-      <w:numPr>
-        <w:numId w:val="4"/>
-      </w:numPr>
-      <w:spacing w:before="200"/>
-      <w:contextualSpacing/>
-      <w:outlineLvl w:val="0"/>
-    </w:pPr>
-    <w:rPr>
-      <w:rFonts w:ascii="Trebuchet MS" w:eastAsia="Trebuchet MS" w:hAnsi="Trebuchet MS" w:cs="Trebuchet MS"/>
-      <w:sz w:val="32"/>
-    </w:rPr>
-  </w:style>
-  <w:style w:type="paragraph" w:styleId="Heading2">
-    <w:name w:val="heading 2"/>
-    <w:basedOn w:val="Normal1"/>
-    <w:next w:val="Normal1"/>
-    <w:rsid w:val="00551C35"/>
-    <w:pPr>
-      <w:numPr>
-        <w:ilvl w:val="1"/>
-        <w:numId w:val="4"/>
-      </w:numPr>
-      <w:spacing w:before="200"/>
-      <w:contextualSpacing/>
-      <w:outlineLvl w:val="1"/>
-    </w:pPr>
-    <w:rPr>
-      <w:rFonts w:ascii="Trebuchet MS" w:eastAsia="Trebuchet MS" w:hAnsi="Trebuchet MS" w:cs="Trebuchet MS"/>
-      <w:b/>
-      <w:sz w:val="26"/>
-    </w:rPr>
-  </w:style>
-  <w:style w:type="paragraph" w:styleId="Heading3">
-    <w:name w:val="heading 3"/>
-    <w:basedOn w:val="Normal1"/>
-    <w:next w:val="Normal1"/>
-    <w:rsid w:val="00551C35"/>
-    <w:pPr>
-      <w:numPr>
-        <w:ilvl w:val="2"/>
-        <w:numId w:val="4"/>
-      </w:numPr>
-      <w:spacing w:before="160"/>
-      <w:contextualSpacing/>
-      <w:outlineLvl w:val="2"/>
-    </w:pPr>
-    <w:rPr>
-      <w:rFonts w:ascii="Trebuchet MS" w:eastAsia="Trebuchet MS" w:hAnsi="Trebuchet MS" w:cs="Trebuchet MS"/>
-      <w:b/>
-      <w:color w:val="666666"/>
-      <w:sz w:val="24"/>
-    </w:rPr>
-  </w:style>
-  <w:style w:type="paragraph" w:styleId="Heading4">
-    <w:name w:val="heading 4"/>
-    <w:basedOn w:val="Normal1"/>
-    <w:next w:val="Normal1"/>
-    <w:rsid w:val="00551C35"/>
-    <w:pPr>
-      <w:numPr>
-        <w:ilvl w:val="3"/>
-        <w:numId w:val="4"/>
-      </w:numPr>
-      <w:spacing w:before="160"/>
-      <w:contextualSpacing/>
-      <w:outlineLvl w:val="3"/>
-    </w:pPr>
-    <w:rPr>
-      <w:rFonts w:ascii="Trebuchet MS" w:eastAsia="Trebuchet MS" w:hAnsi="Trebuchet MS" w:cs="Trebuchet MS"/>
-      <w:color w:val="666666"/>
-      <w:u w:val="single"/>
-    </w:rPr>
-  </w:style>
-  <w:style w:type="paragraph" w:styleId="Heading5">
-    <w:name w:val="heading 5"/>
-    <w:basedOn w:val="Normal1"/>
-    <w:next w:val="Normal1"/>
-    <w:rsid w:val="00551C35"/>
-    <w:pPr>
-      <w:numPr>
-        <w:ilvl w:val="4"/>
-        <w:numId w:val="4"/>
-      </w:numPr>
-      <w:spacing w:before="160"/>
-      <w:contextualSpacing/>
-      <w:outlineLvl w:val="4"/>
-    </w:pPr>
-    <w:rPr>
-      <w:rFonts w:ascii="Trebuchet MS" w:eastAsia="Trebuchet MS" w:hAnsi="Trebuchet MS" w:cs="Trebuchet MS"/>
-      <w:color w:val="666666"/>
-    </w:rPr>
-  </w:style>
-  <w:style w:type="paragraph" w:styleId="Heading6">
-    <w:name w:val="heading 6"/>
-    <w:basedOn w:val="Normal1"/>
-    <w:next w:val="Normal1"/>
-    <w:rsid w:val="00551C35"/>
-    <w:pPr>
-      <w:numPr>
-        <w:ilvl w:val="5"/>
-        <w:numId w:val="4"/>
-      </w:numPr>
-      <w:spacing w:before="160"/>
-      <w:contextualSpacing/>
-      <w:outlineLvl w:val="5"/>
-    </w:pPr>
-    <w:rPr>
-      <w:rFonts w:ascii="Trebuchet MS" w:eastAsia="Trebuchet MS" w:hAnsi="Trebuchet MS" w:cs="Trebuchet MS"/>
-      <w:i/>
-      <w:color w:val="666666"/>
-    </w:rPr>
-  </w:style>
-  <w:style w:type="paragraph" w:styleId="Heading7">
-    <w:name w:val="heading 7"/>
-    <w:basedOn w:val="Normal"/>
-    <w:next w:val="Normal"/>
-    <w:link w:val="Heading7Char"/>
-    <w:uiPriority w:val="9"/>
-    <w:semiHidden/>
-    <w:unhideWhenUsed/>
-    <w:qFormat/>
-    <w:rsid w:val="003F2956"/>
-    <w:pPr>
-      <w:keepNext/>
-      <w:keepLines/>
-      <w:numPr>
-        <w:ilvl w:val="6"/>
-        <w:numId w:val="4"/>
-      </w:numPr>
-      <w:spacing w:before="200" w:after="0"/>
-      <w:outlineLvl w:val="6"/>
-    </w:pPr>
-    <w:rPr>
-      <w:rFonts w:asciiTheme="majorHAnsi" w:eastAsiaTheme="majorEastAsia" w:hAnsiTheme="majorHAnsi" w:cstheme="majorBidi"/>
-      <w:i/>
-      <w:iCs/>
-      <w:color w:val="404040" w:themeColor="text1" w:themeTint="BF"/>
-    </w:rPr>
-  </w:style>
-  <w:style w:type="paragraph" w:styleId="Heading8">
-    <w:name w:val="heading 8"/>
-    <w:basedOn w:val="Normal"/>
-    <w:next w:val="Normal"/>
-    <w:link w:val="Heading8Char"/>
-    <w:uiPriority w:val="9"/>
-    <w:semiHidden/>
-    <w:unhideWhenUsed/>
-    <w:qFormat/>
-    <w:rsid w:val="003F2956"/>
-    <w:pPr>
-      <w:keepNext/>
-      <w:keepLines/>
-      <w:numPr>
-        <w:ilvl w:val="7"/>
-        <w:numId w:val="4"/>
-      </w:numPr>
-      <w:spacing w:before="200" w:after="0"/>
-      <w:outlineLvl w:val="7"/>
-    </w:pPr>
-    <w:rPr>
-      <w:rFonts w:asciiTheme="majorHAnsi" w:eastAsiaTheme="majorEastAsia" w:hAnsiTheme="majorHAnsi" w:cstheme="majorBidi"/>
-      <w:color w:val="404040" w:themeColor="text1" w:themeTint="BF"/>
-      <w:sz w:val="20"/>
-      <w:szCs w:val="20"/>
-    </w:rPr>
-  </w:style>
-  <w:style w:type="paragraph" w:styleId="Heading9">
-    <w:name w:val="heading 9"/>
-    <w:basedOn w:val="Normal"/>
-    <w:next w:val="Normal"/>
-    <w:link w:val="Heading9Char"/>
-    <w:uiPriority w:val="9"/>
-    <w:semiHidden/>
-    <w:unhideWhenUsed/>
-    <w:qFormat/>
-    <w:rsid w:val="003F2956"/>
-    <w:pPr>
-      <w:keepNext/>
-      <w:keepLines/>
-      <w:numPr>
-        <w:ilvl w:val="8"/>
-        <w:numId w:val="4"/>
-      </w:numPr>
-      <w:spacing w:before="200" w:after="0"/>
-      <w:outlineLvl w:val="8"/>
-    </w:pPr>
-    <w:rPr>
-      <w:rFonts w:asciiTheme="majorHAnsi" w:eastAsiaTheme="majorEastAsia" w:hAnsiTheme="majorHAnsi" w:cstheme="majorBidi"/>
-      <w:i/>
-      <w:iCs/>
-      <w:color w:val="404040" w:themeColor="text1" w:themeTint="BF"/>
-      <w:sz w:val="20"/>
-      <w:szCs w:val="20"/>
-    </w:rPr>
-  </w:style>
-  <w:style w:type="character" w:default="1" w:styleId="DefaultParagraphFont">
-    <w:name w:val="Default Paragraph Font"/>
-    <w:uiPriority w:val="1"/>
-    <w:semiHidden/>
-    <w:unhideWhenUsed/>
-  </w:style>
-  <w:style w:type="table" w:default="1" w:styleId="TableNormal">
-    <w:name w:val="Normal Table"/>
-    <w:uiPriority w:val="99"/>
-    <w:semiHidden/>
-    <w:unhideWhenUsed/>
-    <w:tblPr>
-      <w:tblInd w:w="0" w:type="dxa"/>
-      <w:tblCellMar>
-        <w:top w:w="0" w:type="dxa"/>
-        <w:left w:w="108" w:type="dxa"/>
-        <w:bottom w:w="0" w:type="dxa"/>
-        <w:right w:w="108" w:type="dxa"/>
-      </w:tblCellMar>
-    </w:tblPr>
-  </w:style>
-  <w:style w:type="numbering" w:default="1" w:styleId="NoList">
-    <w:name w:val="No List"/>
-    <w:uiPriority w:val="99"/>
-    <w:semiHidden/>
-    <w:unhideWhenUsed/>
-  </w:style>
-  <w:style w:type="paragraph" w:customStyle="1" w:styleId="Normal1">
-    <w:name w:val="Normal1"/>
-    <w:rsid w:val="00551C35"/>
-    <w:pPr>
-      <w:spacing w:after="0"/>
-    </w:pPr>
-    <w:rPr>
-      <w:rFonts w:ascii="Arial" w:eastAsia="Arial" w:hAnsi="Arial" w:cs="Arial"/>
-      <w:color w:val="000000"/>
-    </w:rPr>
-  </w:style>
-  <w:style w:type="paragraph" w:styleId="Title">
-    <w:name w:val="Title"/>
-    <w:basedOn w:val="Normal1"/>
-    <w:next w:val="Normal1"/>
-    <w:link w:val="TitleChar"/>
-    <w:uiPriority w:val="10"/>
-    <w:qFormat/>
-    <w:rsid w:val="00551C35"/>
-    <w:pPr>
-      <w:contextualSpacing/>
-    </w:pPr>
-    <w:rPr>
-      <w:rFonts w:ascii="Trebuchet MS" w:eastAsia="Trebuchet MS" w:hAnsi="Trebuchet MS" w:cs="Trebuchet MS"/>
-      <w:sz w:val="42"/>
-    </w:rPr>
-  </w:style>
-  <w:style w:type="paragraph" w:styleId="Subtitle">
-    <w:name w:val="Subtitle"/>
-    <w:basedOn w:val="Normal1"/>
-    <w:next w:val="Normal1"/>
-    <w:rsid w:val="00551C35"/>
-    <w:pPr>
-      <w:spacing w:after="200"/>
-      <w:contextualSpacing/>
-    </w:pPr>
-    <w:rPr>
-      <w:rFonts w:ascii="Trebuchet MS" w:eastAsia="Trebuchet MS" w:hAnsi="Trebuchet MS" w:cs="Trebuchet MS"/>
-      <w:i/>
-      <w:color w:val="666666"/>
-      <w:sz w:val="26"/>
-    </w:rPr>
-  </w:style>
-  <w:style w:type="paragraph" w:styleId="BalloonText">
-    <w:name w:val="Balloon Text"/>
-    <w:basedOn w:val="Normal"/>
-    <w:link w:val="BalloonTextChar"/>
-    <w:uiPriority w:val="99"/>
-    <w:semiHidden/>
-    <w:unhideWhenUsed/>
-    <w:rsid w:val="008D1877"/>
-    <w:pPr>
-      <w:spacing w:after="0" w:line="240" w:lineRule="auto"/>
-    </w:pPr>
-    <w:rPr>
-      <w:rFonts w:ascii="Tahoma" w:hAnsi="Tahoma" w:cs="Tahoma"/>
-      <w:sz w:val="16"/>
-      <w:szCs w:val="16"/>
-    </w:rPr>
-  </w:style>
-  <w:style w:type="character" w:customStyle="1" w:styleId="BalloonTextChar">
-    <w:name w:val="Balloon Text Char"/>
-    <w:basedOn w:val="DefaultParagraphFont"/>
-    <w:link w:val="BalloonText"/>
-    <w:uiPriority w:val="99"/>
-    <w:semiHidden/>
-    <w:rsid w:val="008D1877"/>
-    <w:rPr>
-      <w:rFonts w:ascii="Tahoma" w:hAnsi="Tahoma" w:cs="Tahoma"/>
-      <w:sz w:val="16"/>
-      <w:szCs w:val="16"/>
-    </w:rPr>
-  </w:style>
-  <w:style w:type="character" w:customStyle="1" w:styleId="TitleChar">
-    <w:name w:val="Title Char"/>
-    <w:link w:val="Title"/>
-    <w:uiPriority w:val="10"/>
-    <w:rsid w:val="008D1877"/>
-    <w:rPr>
-      <w:rFonts w:ascii="Trebuchet MS" w:eastAsia="Trebuchet MS" w:hAnsi="Trebuchet MS" w:cs="Trebuchet MS"/>
-      <w:color w:val="000000"/>
-      <w:sz w:val="42"/>
-    </w:rPr>
-  </w:style>
-  <w:style w:type="paragraph" w:styleId="NoSpacing">
-    <w:name w:val="No Spacing"/>
-    <w:link w:val="NoSpacingChar"/>
-    <w:uiPriority w:val="1"/>
-    <w:qFormat/>
-    <w:rsid w:val="00BF5C31"/>
-    <w:pPr>
-      <w:spacing w:after="0" w:line="240" w:lineRule="auto"/>
-    </w:pPr>
-  </w:style>
-  <w:style w:type="character" w:customStyle="1" w:styleId="NoSpacingChar">
-    <w:name w:val="No Spacing Char"/>
-    <w:basedOn w:val="DefaultParagraphFont"/>
-    <w:link w:val="NoSpacing"/>
-    <w:uiPriority w:val="1"/>
-    <w:rsid w:val="00BF5C31"/>
-  </w:style>
-  <w:style w:type="paragraph" w:styleId="TOCHeading">
-    <w:name w:val="TOC Heading"/>
-    <w:basedOn w:val="Heading1"/>
-    <w:next w:val="Normal"/>
-    <w:uiPriority w:val="39"/>
-    <w:semiHidden/>
-    <w:unhideWhenUsed/>
-    <w:qFormat/>
-    <w:rsid w:val="003F2956"/>
-    <w:pPr>
-      <w:keepNext/>
-      <w:keepLines/>
-      <w:spacing w:before="480"/>
-      <w:contextualSpacing w:val="0"/>
-      <w:outlineLvl w:val="9"/>
-    </w:pPr>
-    <w:rPr>
-      <w:rFonts w:asciiTheme="majorHAnsi" w:eastAsiaTheme="majorEastAsia" w:hAnsiTheme="majorHAnsi" w:cstheme="majorBidi"/>
-      <w:b/>
-      <w:bCs/>
-      <w:color w:val="365F91" w:themeColor="accent1" w:themeShade="BF"/>
-      <w:sz w:val="28"/>
-      <w:szCs w:val="28"/>
-      <w:lang w:eastAsia="ja-JP"/>
-    </w:rPr>
-  </w:style>
-  <w:style w:type="character" w:customStyle="1" w:styleId="Heading7Char">
-    <w:name w:val="Heading 7 Char"/>
-    <w:basedOn w:val="DefaultParagraphFont"/>
-    <w:link w:val="Heading7"/>
-    <w:uiPriority w:val="9"/>
-    <w:semiHidden/>
-    <w:rsid w:val="003F2956"/>
-    <w:rPr>
-      <w:rFonts w:asciiTheme="majorHAnsi" w:eastAsiaTheme="majorEastAsia" w:hAnsiTheme="majorHAnsi" w:cstheme="majorBidi"/>
-      <w:i/>
-      <w:iCs/>
-      <w:color w:val="404040" w:themeColor="text1" w:themeTint="BF"/>
-    </w:rPr>
-  </w:style>
-  <w:style w:type="character" w:customStyle="1" w:styleId="Heading8Char">
-    <w:name w:val="Heading 8 Char"/>
-    <w:basedOn w:val="DefaultParagraphFont"/>
-    <w:link w:val="Heading8"/>
-    <w:uiPriority w:val="9"/>
-    <w:semiHidden/>
-    <w:rsid w:val="003F2956"/>
-    <w:rPr>
-      <w:rFonts w:asciiTheme="majorHAnsi" w:eastAsiaTheme="majorEastAsia" w:hAnsiTheme="majorHAnsi" w:cstheme="majorBidi"/>
-      <w:color w:val="404040" w:themeColor="text1" w:themeTint="BF"/>
-      <w:sz w:val="20"/>
-      <w:szCs w:val="20"/>
-    </w:rPr>
-  </w:style>
-  <w:style w:type="character" w:customStyle="1" w:styleId="Heading9Char">
-    <w:name w:val="Heading 9 Char"/>
-    <w:basedOn w:val="DefaultParagraphFont"/>
-    <w:link w:val="Heading9"/>
-    <w:uiPriority w:val="9"/>
-    <w:semiHidden/>
-    <w:rsid w:val="003F2956"/>
-    <w:rPr>
-      <w:rFonts w:asciiTheme="majorHAnsi" w:eastAsiaTheme="majorEastAsia" w:hAnsiTheme="majorHAnsi" w:cstheme="majorBidi"/>
-      <w:i/>
-      <w:iCs/>
-      <w:color w:val="404040" w:themeColor="text1" w:themeTint="BF"/>
-      <w:sz w:val="20"/>
-      <w:szCs w:val="20"/>
-    </w:rPr>
-  </w:style>
-  <w:style w:type="paragraph" w:styleId="TOC1">
-    <w:name w:val="toc 1"/>
-    <w:basedOn w:val="Normal"/>
-    <w:next w:val="Normal"/>
-    <w:autoRedefine/>
-    <w:uiPriority w:val="39"/>
-    <w:unhideWhenUsed/>
-    <w:rsid w:val="003F2956"/>
-    <w:pPr>
-      <w:tabs>
-        <w:tab w:val="right" w:leader="dot" w:pos="9350"/>
-      </w:tabs>
-      <w:spacing w:after="100"/>
-    </w:pPr>
-  </w:style>
-  <w:style w:type="character" w:styleId="Hyperlink">
-    <w:name w:val="Hyperlink"/>
-    <w:basedOn w:val="DefaultParagraphFont"/>
-    <w:uiPriority w:val="99"/>
-    <w:unhideWhenUsed/>
-    <w:rsid w:val="003F2956"/>
-    <w:rPr>
-      <w:color w:val="0000FF" w:themeColor="hyperlink"/>
-      <w:u w:val="single"/>
-    </w:rPr>
-  </w:style>
-</w:styles>
-</file>
-
-<file path=word/stylesWithEffects.xml><?xml version="1.0" encoding="utf-8"?>
-<w:styles xmlns:wpc="http://schemas.microsoft.com/office/word/2010/wordprocessingCanvas" xmlns:mc="http://schemas.openxmlformats.org/markup-compatibility/2006" xmlns:o="urn:schemas-microsoft-com:office:office" xmlns:r="http://schemas.openxmlformats.org/officeDocument/2006/relationships" xmlns:m="http://schemas.openxmlformats.org/officeDocument/2006/math" xmlns:v="urn:schemas-microsoft-com:vml" xmlns:wp14="http://schemas.microsoft.com/office/word/2010/wordprocessingDrawing" xmlns:wp="http://schemas.openxmlformats.org/drawingml/2006/wordprocessingDrawing" xmlns:w10="urn:schemas-microsoft-com:office:word" xmlns:w="http://schemas.openxmlformats.org/wordprocessingml/2006/main" xmlns:w14="http://schemas.microsoft.com/office/word/2010/wordml" xmlns:wpg="http://schemas.microsoft.com/office/word/2010/wordprocessingGroup" xmlns:wpi="http://schemas.microsoft.com/office/word/2010/wordprocessingInk" xmlns:wne="http://schemas.microsoft.com/office/word/2006/wordml" xmlns:wps="http://schemas.microsoft.com/office/word/2010/wordprocessingShape" mc:Ignorable="w14 wp14">
-  <w:docDefaults>
-    <w:rPrDefault>
-      <w:rPr>
-        <w:rFonts w:asciiTheme="minorHAnsi" w:eastAsiaTheme="minorEastAsia" w:hAnsiTheme="minorHAnsi" w:cstheme="minorBidi"/>
-        <w:sz w:val="22"/>
-        <w:szCs w:val="22"/>
-        <w:lang w:val="en-US" w:eastAsia="en-US" w:bidi="ar-SA"/>
-      </w:rPr>
-    </w:rPrDefault>
-    <w:pPrDefault>
-      <w:pPr>
-        <w:spacing w:after="200" w:line="276" w:lineRule="auto"/>
-      </w:pPr>
-    </w:pPrDefault>
-  </w:docDefaults>
-  <w:latentStyles w:defLockedState="0" w:defUIPriority="99" w:defSemiHidden="1" w:defUnhideWhenUsed="1" w:defQFormat="0" w:count="267">
-    <w:lsdException w:name="Normal" w:semiHidden="0" w:uiPriority="0" w:unhideWhenUsed="0" w:qFormat="1"/>
-    <w:lsdException w:name="heading 1" w:semiHidden="0" w:uiPriority="0" w:unhideWhenUsed="0" w:qFormat="1"/>
-    <w:lsdException w:name="heading 2" w:uiPriority="9" w:qFormat="1"/>
-    <w:lsdException w:name="heading 3" w:uiPriority="9" w:qFormat="1"/>
-    <w:lsdException w:name="heading 4" w:uiPriority="9" w:qFormat="1"/>
-    <w:lsdException w:name="heading 5" w:uiPriority="9" w:qFormat="1"/>
-    <w:lsdException w:name="heading 6" w:uiPriority="9" w:qFormat="1"/>
-    <w:lsdException w:name="heading 7" w:uiPriority="9" w:qFormat="1"/>
-    <w:lsdException w:name="heading 8" w:uiPriority="9" w:qFormat="1"/>
-    <w:lsdException w:name="heading 9" w:uiPriority="9" w:qFormat="1"/>
-    <w:lsdException w:name="toc 1" w:uiPriority="39"/>
-    <w:lsdException w:name="toc 2" w:uiPriority="39"/>
-    <w:lsdException w:name="toc 3" w:uiPriority="39"/>
-    <w:lsdException w:name="toc 4" w:uiPriority="39"/>
-    <w:lsdException w:name="toc 5" w:uiPriority="39"/>
-    <w:lsdException w:name="toc 6" w:uiPriority="39"/>
-    <w:lsdException w:name="toc 7" w:uiPriority="39"/>
-    <w:lsdException w:name="toc 8" w:uiPriority="39"/>
-    <w:lsdException w:name="toc 9" w:uiPriority="39"/>
-    <w:lsdException w:name="caption" w:uiPriority="35" w:qFormat="1"/>
-    <w:lsdException w:name="Title" w:semiHidden="0" w:uiPriority="10" w:unhideWhenUsed="0" w:qFormat="1"/>
-    <w:lsdException w:name="Default Paragraph Font" w:uiPriority="1"/>
-    <w:lsdException w:name="Subtitle" w:semiHidden="0" w:uiPriority="11" w:unhideWhenUsed="0" w:qFormat="1"/>
-    <w:lsdException w:name="Strong" w:semiHidden="0" w:uiPriority="22" w:unhideWhenUsed="0" w:qFormat="1"/>
-    <w:lsdException w:name="Emphasis" w:semiHidden="0" w:uiPriority="20" w:unhideWhenUsed="0" w:qFormat="1"/>
-    <w:lsdException w:name="Table Grid" w:semiHidden="0" w:uiPriority="59" w:unhideWhenUsed="0"/>
-    <w:lsdException w:name="Placeholder Text" w:unhideWhenUsed="0"/>
-    <w:lsdException w:name="No Spacing" w:semiHidden="0" w:uiPriority="1" w:unhideWhenUsed="0" w:qFormat="1"/>
-    <w:lsdException w:name="Light Shading" w:semiHidden="0" w:uiPriority="60" w:unhideWhenUsed="0"/>
-    <w:lsdException w:name="Light List" w:semiHidden="0" w:uiPriority="61" w:unhideWhenUsed="0"/>
-    <w:lsdException w:name="Light Grid" w:semiHidden="0" w:uiPriority="62" w:unhideWhenUsed="0"/>
-    <w:lsdException w:name="Medium Shading 1" w:semiHidden="0" w:uiPriority="63" w:unhideWhenUsed="0"/>
-    <w:lsdException w:name="Medium Shading 2" w:semiHidden="0" w:uiPriority="64" w:unhideWhenUsed="0"/>
-    <w:lsdException w:name="Medium List 1" w:semiHidden="0" w:uiPriority="65" w:unhideWhenUsed="0"/>
-    <w:lsdException w:name="Medium List 2" w:semiHidden="0" w:uiPriority="66" w:unhideWhenUsed="0"/>
-    <w:lsdException w:name="Medium Grid 1" w:semiHidden="0" w:uiPriority="67" w:unhideWhenUsed="0"/>
-    <w:lsdException w:name="Medium Grid 2" w:semiHidden="0" w:uiPriority="68" w:unhideWhenUsed="0"/>
-    <w:lsdException w:name="Medium Grid 3" w:semiHidden="0" w:uiPriority="69" w:unhideWhenUsed="0"/>
-    <w:lsdException w:name="Dark List" w:semiHidden="0" w:uiPriority="70" w:unhideWhenUsed="0"/>
-    <w:lsdException w:name="Colorful Shading" w:semiHidden="0" w:uiPriority="71" w:unhideWhenUsed="0"/>
-    <w:lsdException w:name="Colorful List" w:semiHidden="0" w:uiPriority="72" w:unhideWhenUsed="0"/>
-    <w:lsdException w:name="Colorful Grid" w:semiHidden="0" w:uiPriority="73" w:unhideWhenUsed="0"/>
-    <w:lsdException w:name="Light Shading Accent 1" w:semiHidden="0" w:uiPriority="60" w:unhideWhenUsed="0"/>
-    <w:lsdException w:name="Light List Accent 1" w:semiHidden="0" w:uiPriority="61" w:unhideWhenUsed="0"/>
-    <w:lsdException w:name="Light Grid Accent 1" w:semiHidden="0" w:uiPriority="62" w:unhideWhenUsed="0"/>
-    <w:lsdException w:name="Medium Shading 1 Accent 1" w:semiHidden="0" w:uiPriority="63" w:unhideWhenUsed="0"/>
-    <w:lsdException w:name="Medium Shading 2 Accent 1" w:semiHidden="0" w:uiPriority="64" w:unhideWhenUsed="0"/>
-    <w:lsdException w:name="Medium List 1 Accent 1" w:semiHidden="0" w:uiPriority="65" w:unhideWhenUsed="0"/>
-    <w:lsdException w:name="Revision" w:unhideWhenUsed="0"/>
-    <w:lsdException w:name="List Paragraph" w:semiHidden="0" w:uiPriority="34" w:unhideWhenUsed="0" w:qFormat="1"/>
-    <w:lsdException w:name="Quote" w:semiHidden="0" w:uiPriority="29" w:unhideWhenUsed="0" w:qFormat="1"/>
-    <w:lsdException w:name="Intense Quote" w:semiHidden="0" w:uiPriority="30" w:unhideWhenUsed="0" w:qFormat="1"/>
-    <w:lsdException w:name="Medium List 2 Accent 1" w:semiHidden="0" w:uiPriority="66" w:unhideWhenUsed="0"/>
-    <w:lsdException w:name="Medium Grid 1 Accent 1" w:semiHidden="0" w:uiPriority="67" w:unhideWhenUsed="0"/>
-    <w:lsdException w:name="Medium Grid 2 Accent 1" w:semiHidden="0" w:uiPriority="68" w:unhideWhenUsed="0"/>
-    <w:lsdException w:name="Medium Grid 3 Accent 1" w:semiHidden="0" w:uiPriority="69" w:unhideWhenUsed="0"/>
-    <w:lsdException w:name="Dark List Accent 1" w:semiHidden="0" w:uiPriority="70" w:unhideWhenUsed="0"/>
-    <w:lsdException w:name="Colorful Shading Accent 1" w:semiHidden="0" w:uiPriority="71" w:unhideWhenUsed="0"/>
-    <w:lsdException w:name="Colorful List Accent 1" w:semiHidden="0" w:uiPriority="72" w:unhideWhenUsed="0"/>
-    <w:lsdException w:name="Colorful Grid Accent 1" w:semiHidden="0" w:uiPriority="73" w:unhideWhenUsed="0"/>
-    <w:lsdException w:name="Light Shading Accent 2" w:semiHidden="0" w:uiPriority="60" w:unhideWhenUsed="0"/>
-    <w:lsdException w:name="Light List Accent 2" w:semiHidden="0" w:uiPriority="61" w:unhideWhenUsed="0"/>
-    <w:lsdException w:name="Light Grid Accent 2" w:semiHidden="0" w:uiPriority="62" w:unhideWhenUsed="0"/>
-    <w:lsdException w:name="Medium Shading 1 Accent 2" w:semiHidden="0" w:uiPriority="63" w:unhideWhenUsed="0"/>
-    <w:lsdException w:name="Medium Shading 2 Accent 2" w:semiHidden="0" w:uiPriority="64" w:unhideWhenUsed="0"/>
-    <w:lsdException w:name="Medium List 1 Accent 2" w:semiHidden="0" w:uiPriority="65" w:unhideWhenUsed="0"/>
-    <w:lsdException w:name="Medium List 2 Accent 2" w:semiHidden="0" w:uiPriority="66" w:unhideWhenUsed="0"/>
-    <w:lsdException w:name="Medium Grid 1 Accent 2" w:semiHidden="0" w:uiPriority="67" w:unhideWhenUsed="0"/>
-    <w:lsdException w:name="Medium Grid 2 Accent 2" w:semiHidden="0" w:uiPriority="68" w:unhideWhenUsed="0"/>
-    <w:lsdException w:name="Medium Grid 3 Accent 2" w:semiHidden="0" w:uiPriority="69" w:unhideWhenUsed="0"/>
-    <w:lsdException w:name="Dark List Accent 2" w:semiHidden="0" w:uiPriority="70" w:unhideWhenUsed="0"/>
-    <w:lsdException w:name="Colorful Shading Accent 2" w:semiHidden="0" w:uiPriority="71" w:unhideWhenUsed="0"/>
-    <w:lsdException w:name="Colorful List Accent 2" w:semiHidden="0" w:uiPriority="72" w:unhideWhenUsed="0"/>
-    <w:lsdException w:name="Colorful Grid Accent 2" w:semiHidden="0" w:uiPriority="73" w:unhideWhenUsed="0"/>
-    <w:lsdException w:name="Light Shading Accent 3" w:semiHidden="0" w:uiPriority="60" w:unhideWhenUsed="0"/>
-    <w:lsdException w:name="Light List Accent 3" w:semiHidden="0" w:uiPriority="61" w:unhideWhenUsed="0"/>
-    <w:lsdException w:name="Light Grid Accent 3" w:semiHidden="0" w:uiPriority="62" w:unhideWhenUsed="0"/>
-    <w:lsdException w:name="Medium Shading 1 Accent 3" w:semiHidden="0" w:uiPriority="63" w:unhideWhenUsed="0"/>
-    <w:lsdException w:name="Medium Shading 2 Accent 3" w:semiHidden="0" w:uiPriority="64" w:unhideWhenUsed="0"/>
-    <w:lsdException w:name="Medium List 1 Accent 3" w:semiHidden="0" w:uiPriority="65" w:unhideWhenUsed="0"/>
-    <w:lsdException w:name="Medium List 2 Accent 3" w:semiHidden="0" w:uiPriority="66" w:unhideWhenUsed="0"/>
-    <w:lsdException w:name="Medium Grid 1 Accent 3" w:semiHidden="0" w:uiPriority="67" w:unhideWhenUsed="0"/>
-    <w:lsdException w:name="Medium Grid 2 Accent 3" w:semiHidden="0" w:uiPriority="68" w:unhideWhenUsed="0"/>
-    <w:lsdException w:name="Medium Grid 3 Accent 3" w:semiHidden="0" w:uiPriority="69" w:unhideWhenUsed="0"/>
-    <w:lsdException w:name="Dark List Accent 3" w:semiHidden="0" w:uiPriority="70" w:unhideWhenUsed="0"/>
-    <w:lsdException w:name="Colorful Shading Accent 3" w:semiHidden="0" w:uiPriority="71" w:unhideWhenUsed="0"/>
-    <w:lsdException w:name="Colorful List Accent 3" w:semiHidden="0" w:uiPriority="72" w:unhideWhenUsed="0"/>
-    <w:lsdException w:name="Colorful Grid Accent 3" w:semiHidden="0" w:uiPriority="73" w:unhideWhenUsed="0"/>
-    <w:lsdException w:name="Light Shading Accent 4" w:semiHidden="0" w:uiPriority="60" w:unhideWhenUsed="0"/>
-    <w:lsdException w:name="Light List Accent 4" w:semiHidden="0" w:uiPriority="61" w:unhideWhenUsed="0"/>
-    <w:lsdException w:name="Light Grid Accent 4" w:semiHidden="0" w:uiPriority="62" w:unhideWhenUsed="0"/>
-    <w:lsdException w:name="Medium Shading 1 Accent 4" w:semiHidden="0" w:uiPriority="63" w:unhideWhenUsed="0"/>
-    <w:lsdException w:name="Medium Shading 2 Accent 4" w:semiHidden="0" w:uiPriority="64" w:unhideWhenUsed="0"/>
-    <w:lsdException w:name="Medium List 1 Accent 4" w:semiHidden="0" w:uiPriority="65" w:unhideWhenUsed="0"/>
-    <w:lsdException w:name="Medium List 2 Accent 4" w:semiHidden="0" w:uiPriority="66" w:unhideWhenUsed="0"/>
-    <w:lsdException w:name="Medium Grid 1 Accent 4" w:semiHidden="0" w:uiPriority="67" w:unhideWhenUsed="0"/>
-    <w:lsdException w:name="Medium Grid 2 Accent 4" w:semiHidden="0" w:uiPriority="68" w:unhideWhenUsed="0"/>
-    <w:lsdException w:name="Medium Grid 3 Accent 4" w:semiHidden="0" w:uiPriority="69" w:unhideWhenUsed="0"/>
-    <w:lsdException w:name="Dark List Accent 4" w:semiHidden="0" w:uiPriority="70" w:unhideWhenUsed="0"/>
-    <w:lsdException w:name="Colorful Shading Accent 4" w:semiHidden="0" w:uiPriority="71" w:unhideWhenUsed="0"/>
-    <w:lsdException w:name="Colorful List Accent 4" w:semiHidden="0" w:uiPriority="72" w:unhideWhenUsed="0"/>
-    <w:lsdException w:name="Colorful Grid Accent 4" w:semiHidden="0" w:uiPriority="73" w:unhideWhenUsed="0"/>
-    <w:lsdException w:name="Light Shading Accent 5" w:semiHidden="0" w:uiPriority="60" w:unhideWhenUsed="0"/>
-    <w:lsdException w:name="Light List Accent 5" w:semiHidden="0" w:uiPriority="61" w:unhideWhenUsed="0"/>
-    <w:lsdException w:name="Light Grid Accent 5" w:semiHidden="0" w:uiPriority="62" w:unhideWhenUsed="0"/>
-    <w:lsdException w:name="Medium Shading 1 Accent 5" w:semiHidden="0" w:uiPriority="63" w:unhideWhenUsed="0"/>
-    <w:lsdException w:name="Medium Shading 2 Accent 5" w:semiHidden="0" w:uiPriority="64" w:unhideWhenUsed="0"/>
-    <w:lsdException w:name="Medium List 1 Accent 5" w:semiHidden="0" w:uiPriority="65" w:unhideWhenUsed="0"/>
-    <w:lsdException w:name="Medium List 2 Accent 5" w:semiHidden="0" w:uiPriority="66" w:unhideWhenUsed="0"/>
-    <w:lsdException w:name="Medium Grid 1 Accent 5" w:semiHidden="0" w:uiPriority="67" w:unhideWhenUsed="0"/>
-    <w:lsdException w:name="Medium Grid 2 Accent 5" w:semiHidden="0" w:uiPriority="68" w:unhideWhenUsed="0"/>
-    <w:lsdException w:name="Medium Grid 3 Accent 5" w:semiHidden="0" w:uiPriority="69" w:unhideWhenUsed="0"/>
-    <w:lsdException w:name="Dark List Accent 5" w:semiHidden="0" w:uiPriority="70" w:unhideWhenUsed="0"/>
-    <w:lsdException w:name="Colorful Shading Accent 5" w:semiHidden="0" w:uiPriority="71" w:unhideWhenUsed="0"/>
-    <w:lsdException w:name="Colorful List Accent 5" w:semiHidden="0" w:uiPriority="72" w:unhideWhenUsed="0"/>
-    <w:lsdException w:name="Colorful Grid Accent 5" w:semiHidden="0" w:uiPriority="73" w:unhideWhenUsed="0"/>
-    <w:lsdException w:name="Light Shading Accent 6" w:semiHidden="0" w:uiPriority="60" w:unhideWhenUsed="0"/>
-    <w:lsdException w:name="Light List Accent 6" w:semiHidden="0" w:uiPriority="61" w:unhideWhenUsed="0"/>
-    <w:lsdException w:name="Light Grid Accent 6" w:semiHidden="0" w:uiPriority="62" w:unhideWhenUsed="0"/>
-    <w:lsdException w:name="Medium Shading 1 Accent 6" w:semiHidden="0" w:uiPriority="63" w:unhideWhenUsed="0"/>
-    <w:lsdException w:name="Medium Shading 2 Accent 6" w:semiHidden="0" w:uiPriority="64" w:unhideWhenUsed="0"/>
-    <w:lsdException w:name="Medium List 1 Accent 6" w:semiHidden="0" w:uiPriority="65" w:unhideWhenUsed="0"/>
-    <w:lsdException w:name="Medium List 2 Accent 6" w:semiHidden="0" w:uiPriority="66" w:unhideWhenUsed="0"/>
-    <w:lsdException w:name="Medium Grid 1 Accent 6" w:semiHidden="0" w:uiPriority="67" w:unhideWhenUsed="0"/>
-    <w:lsdException w:name="Medium Grid 2 Accent 6" w:semiHidden="0" w:uiPriority="68" w:unhideWhenUsed="0"/>
-    <w:lsdException w:name="Medium Grid 3 Accent 6" w:semiHidden="0" w:uiPriority="69" w:unhideWhenUsed="0"/>
-    <w:lsdException w:name="Dark List Accent 6" w:semiHidden="0" w:uiPriority="70" w:unhideWhenUsed="0"/>
-    <w:lsdException w:name="Colorful Shading Accent 6" w:semiHidden="0" w:uiPriority="71" w:unhideWhenUsed="0"/>
-    <w:lsdException w:name="Colorful List Accent 6" w:semiHidden="0" w:uiPriority="72" w:unhideWhenUsed="0"/>
-    <w:lsdException w:name="Colorful Grid Accent 6" w:semiHidden="0" w:uiPriority="73" w:unhideWhenUsed="0"/>
-    <w:lsdException w:name="Subtle Emphasis" w:semiHidden="0" w:uiPriority="19" w:unhideWhenUsed="0" w:qFormat="1"/>
-    <w:lsdException w:name="Intense Emphasis" w:semiHidden="0" w:uiPriority="21" w:unhideWhenUsed="0" w:qFormat="1"/>
-    <w:lsdException w:name="Subtle Reference" w:semiHidden="0" w:uiPriority="31" w:unhideWhenUsed="0" w:qFormat="1"/>
-    <w:lsdException w:name="Intense Reference" w:semiHidden="0" w:uiPriority="32" w:unhideWhenUsed="0" w:qFormat="1"/>
-    <w:lsdException w:name="Book Title" w:semiHidden="0" w:uiPriority="33" w:unhideWhenUsed="0" w:qFormat="1"/>
-    <w:lsdException w:name="Bibliography" w:uiPriority="37"/>
-    <w:lsdException w:name="TOC Heading" w:uiPriority="39" w:qFormat="1"/>
+  <w:latentStyles w:defLockedState="0" w:defUIPriority="99" w:defSemiHidden="0" w:defUnhideWhenUsed="0" w:defQFormat="0" w:count="371">
+    <w:lsdException w:name="Normal" w:uiPriority="0" w:qFormat="1"/>
+    <w:lsdException w:name="heading 1" w:uiPriority="0" w:qFormat="1"/>
+    <w:lsdException w:name="heading 2" w:semiHidden="1" w:uiPriority="9" w:unhideWhenUsed="1" w:qFormat="1"/>
+    <w:lsdException w:name="heading 3" w:semiHidden="1" w:uiPriority="9" w:unhideWhenUsed="1" w:qFormat="1"/>
+    <w:lsdException w:name="heading 4" w:semiHidden="1" w:uiPriority="9" w:unhideWhenUsed="1" w:qFormat="1"/>
+    <w:lsdException w:name="heading 5" w:semiHidden="1" w:uiPriority="9" w:unhideWhenUsed="1" w:qFormat="1"/>
+    <w:lsdException w:name="heading 6" w:semiHidden="1" w:uiPriority="9" w:unhideWhenUsed="1" w:qFormat="1"/>
+    <w:lsdException w:name="heading 7" w:semiHidden="1" w:uiPriority="9" w:unhideWhenUsed="1" w:qFormat="1"/>
+    <w:lsdException w:name="heading 8" w:semiHidden="1" w:uiPriority="9" w:unhideWhenUsed="1" w:qFormat="1"/>
+    <w:lsdException w:name="heading 9" w:semiHidden="1" w:uiPriority="9" w:unhideWhenUsed="1" w:qFormat="1"/>
+    <w:lsdException w:name="index 1" w:semiHidden="1" w:unhideWhenUsed="1"/>
+    <w:lsdException w:name="index 2" w:semiHidden="1" w:unhideWhenUsed="1"/>
+    <w:lsdException w:name="index 3" w:semiHidden="1" w:unhideWhenUsed="1"/>
+    <w:lsdException w:name="index 4" w:semiHidden="1" w:unhideWhenUsed="1"/>
+    <w:lsdException w:name="index 5" w:semiHidden="1" w:unhideWhenUsed="1"/>
+    <w:lsdException w:name="index 6" w:semiHidden="1" w:unhideWhenUsed="1"/>
+    <w:lsdException w:name="index 7" w:semiHidden="1" w:unhideWhenUsed="1"/>
+    <w:lsdException w:name="index 8" w:semiHidden="1" w:unhideWhenUsed="1"/>
+    <w:lsdException w:name="index 9" w:semiHidden="1" w:unhideWhenUsed="1"/>
+    <w:lsdException w:name="toc 1" w:semiHidden="1" w:uiPriority="39" w:unhideWhenUsed="1"/>
+    <w:lsdException w:name="toc 2" w:semiHidden="1" w:uiPriority="39" w:unhideWhenUsed="1"/>
+    <w:lsdException w:name="toc 3" w:semiHidden="1" w:uiPriority="39" w:unhideWhenUsed="1"/>
+    <w:lsdException w:name="toc 4" w:semiHidden="1" w:uiPriority="39" w:unhideWhenUsed="1"/>
+    <w:lsdException w:name="toc 5" w:semiHidden="1" w:uiPriority="39" w:unhideWhenUsed="1"/>
+    <w:lsdException w:name="toc 6" w:semiHidden="1" w:uiPriority="39" w:unhideWhenUsed="1"/>
+    <w:lsdException w:name="toc 7" w:semiHidden="1" w:uiPriority="39" w:unhideWhenUsed="1"/>
+    <w:lsdException w:name="toc 8" w:semiHidden="1" w:uiPriority="39" w:unhideWhenUsed="1"/>
+    <w:lsdException w:name="toc 9" w:semiHidden="1" w:uiPriority="39" w:unhideWhenUsed="1"/>
+    <w:lsdException w:name="Normal Indent" w:semiHidden="1" w:unhideWhenUsed="1"/>
+    <w:lsdException w:name="footnote text" w:semiHidden="1" w:unhideWhenUsed="1"/>
+    <w:lsdException w:name="annotation text" w:semiHidden="1" w:unhideWhenUsed="1"/>
+    <w:lsdException w:name="header" w:semiHidden="1" w:unhideWhenUsed="1"/>
+    <w:lsdException w:name="footer" w:semiHidden="1" w:unhideWhenUsed="1"/>
+    <w:lsdException w:name="index heading" w:semiHidden="1" w:unhideWhenUsed="1"/>
+    <w:lsdException w:name="caption" w:semiHidden="1" w:uiPriority="35" w:unhideWhenUsed="1" w:qFormat="1"/>
+    <w:lsdException w:name="table of figures" w:semiHidden="1" w:unhideWhenUsed="1"/>
+    <w:lsdException w:name="envelope address" w:semiHidden="1" w:unhideWhenUsed="1"/>
+    <w:lsdException w:name="envelope return" w:semiHidden="1" w:unhideWhenUsed="1"/>
+    <w:lsdException w:name="footnote reference" w:semiHidden="1" w:unhideWhenUsed="1"/>
+    <w:lsdException w:name="annotation reference" w:semiHidden="1" w:unhideWhenUsed="1"/>
+    <w:lsdException w:name="line number" w:semiHidden="1" w:unhideWhenUsed="1"/>
+    <w:lsdException w:name="page number" w:semiHidden="1" w:unhideWhenUsed="1"/>
+    <w:lsdException w:name="endnote reference" w:semiHidden="1" w:unhideWhenUsed="1"/>
+    <w:lsdException w:name="endnote text" w:semiHidden="1" w:unhideWhenUsed="1"/>
+    <w:lsdException w:name="table of authorities" w:semiHidden="1" w:unhideWhenUsed="1"/>
+    <w:lsdException w:name="macro" w:semiHidden="1" w:unhideWhenUsed="1"/>
+    <w:lsdException w:name="toa heading" w:semiHidden="1" w:unhideWhenUsed="1"/>
+    <w:lsdException w:name="List" w:semiHidden="1" w:unhideWhenUsed="1"/>
+    <w:lsdException w:name="List Bullet" w:semiHidden="1" w:unhideWhenUsed="1"/>
+    <w:lsdException w:name="List Number" w:semiHidden="1" w:unhideWhenUsed="1"/>
+    <w:lsdException w:name="List 2" w:semiHidden="1" w:unhideWhenUsed="1"/>
+    <w:lsdException w:name="List 3" w:semiHidden="1" w:unhideWhenUsed="1"/>
+    <w:lsdException w:name="List 4" w:semiHidden="1" w:unhideWhenUsed="1"/>
+    <w:lsdException w:name="List 5" w:semiHidden="1" w:unhideWhenUsed="1"/>
+    <w:lsdException w:name="List Bullet 2" w:semiHidden="1" w:unhideWhenUsed="1"/>
+    <w:lsdException w:name="List Bullet 3" w:semiHidden="1" w:unhideWhenUsed="1"/>
+    <w:lsdException w:name="List Bullet 4" w:semiHidden="1" w:unhideWhenUsed="1"/>
+    <w:lsdException w:name="List Bullet 5" w:semiHidden="1" w:unhideWhenUsed="1"/>
+    <w:lsdException w:name="List Number 2" w:semiHidden="1" w:unhideWhenUsed="1"/>
+    <w:lsdException w:name="List Number 3" w:semiHidden="1" w:unhideWhenUsed="1"/>
+    <w:lsdException w:name="List Number 4" w:semiHidden="1" w:unhideWhenUsed="1"/>
+    <w:lsdException w:name="List Number 5" w:semiHidden="1" w:unhideWhenUsed="1"/>
+    <w:lsdException w:name="Title" w:uiPriority="10" w:qFormat="1"/>
+    <w:lsdException w:name="Closing" w:semiHidden="1" w:unhideWhenUsed="1"/>
+    <w:lsdException w:name="Signature" w:semiHidden="1" w:unhideWhenUsed="1"/>
+    <w:lsdException w:name="Default Paragraph Font" w:semiHidden="1" w:uiPriority="1" w:unhideWhenUsed="1"/>
+    <w:lsdException w:name="Body Text" w:semiHidden="1" w:unhideWhenUsed="1"/>
+    <w:lsdException w:name="Body Text Indent" w:semiHidden="1" w:unhideWhenUsed="1"/>
+    <w:lsdException w:name="List Continue" w:semiHidden="1" w:unhideWhenUsed="1"/>
+    <w:lsdException w:name="List Continue 2" w:semiHidden="1" w:unhideWhenUsed="1"/>
+    <w:lsdException w:name="List Continue 3" w:semiHidden="1" w:unhideWhenUsed="1"/>
+    <w:lsdException w:name="List Continue 4" w:semiHidden="1" w:unhideWhenUsed="1"/>
+    <w:lsdException w:name="List Continue 5" w:semiHidden="1" w:unhideWhenUsed="1"/>
+    <w:lsdException w:name="Message Header" w:semiHidden="1" w:unhideWhenUsed="1"/>
+    <w:lsdException w:name="Subtitle" w:uiPriority="11" w:qFormat="1"/>
+    <w:lsdException w:name="Salutation" w:semiHidden="1" w:unhideWhenUsed="1"/>
+    <w:lsdException w:name="Date" w:semiHidden="1" w:unhideWhenUsed="1"/>
+    <w:lsdException w:name="Body Text First Indent" w:semiHidden="1" w:unhideWhenUsed="1"/>
+    <w:lsdException w:name="Body Text First Indent 2" w:semiHidden="1" w:unhideWhenUsed="1"/>
+    <w:lsdException w:name="Note Heading" w:semiHidden="1" w:unhideWhenUsed="1"/>
+    <w:lsdException w:name="Body Text 2" w:semiHidden="1" w:unhideWhenUsed="1"/>
+    <w:lsdException w:name="Body Text 3" w:semiHidden="1" w:unhideWhenUsed="1"/>
+    <w:lsdException w:name="Body Text Indent 2" w:semiHidden="1" w:unhideWhenUsed="1"/>
+    <w:lsdException w:name="Body Text Indent 3" w:semiHidden="1" w:unhideWhenUsed="1"/>
+    <w:lsdException w:name="Block Text" w:semiHidden="1" w:unhideWhenUsed="1"/>
+    <w:lsdException w:name="Hyperlink" w:semiHidden="1" w:unhideWhenUsed="1"/>
+    <w:lsdException w:name="FollowedHyperlink" w:semiHidden="1" w:unhideWhenUsed="1"/>
+    <w:lsdException w:name="Strong" w:uiPriority="22" w:qFormat="1"/>
+    <w:lsdException w:name="Emphasis" w:uiPriority="20" w:qFormat="1"/>
+    <w:lsdException w:name="Document Map" w:semiHidden="1" w:unhideWhenUsed="1"/>
+    <w:lsdException w:name="Plain Text" w:semiHidden="1" w:unhideWhenUsed="1"/>
+    <w:lsdException w:name="E-mail Signature" w:semiHidden="1" w:unhideWhenUsed="1"/>
+    <w:lsdException w:name="HTML Top of Form" w:semiHidden="1" w:unhideWhenUsed="1"/>
+    <w:lsdException w:name="HTML Bottom of Form" w:semiHidden="1" w:unhideWhenUsed="1"/>
+    <w:lsdException w:name="Normal (Web)" w:semiHidden="1" w:unhideWhenUsed="1"/>
+    <w:lsdException w:name="HTML Acronym" w:semiHidden="1" w:unhideWhenUsed="1"/>
+    <w:lsdException w:name="HTML Address" w:semiHidden="1" w:unhideWhenUsed="1"/>
+    <w:lsdException w:name="HTML Cite" w:semiHidden="1" w:unhideWhenUsed="1"/>
+    <w:lsdException w:name="HTML Code" w:semiHidden="1" w:unhideWhenUsed="1"/>
+    <w:lsdException w:name="HTML Definition" w:semiHidden="1" w:unhideWhenUsed="1"/>
+    <w:lsdException w:name="HTML Keyboard" w:semiHidden="1" w:unhideWhenUsed="1"/>
+    <w:lsdException w:name="HTML Preformatted" w:semiHidden="1" w:unhideWhenUsed="1"/>
+    <w:lsdException w:name="HTML Sample" w:semiHidden="1" w:unhideWhenUsed="1"/>
+    <w:lsdException w:name="HTML Typewriter" w:semiHidden="1" w:unhideWhenUsed="1"/>
+    <w:lsdException w:name="HTML Variable" w:semiHidden="1" w:unhideWhenUsed="1"/>
+    <w:lsdException w:name="Normal Table" w:semiHidden="1" w:unhideWhenUsed="1"/>
+    <w:lsdException w:name="annotation subject" w:semiHidden="1" w:unhideWhenUsed="1"/>
+    <w:lsdException w:name="No List" w:semiHidden="1" w:unhideWhenUsed="1"/>
+    <w:lsdException w:name="Outline List 1" w:semiHidden="1" w:unhideWhenUsed="1"/>
+    <w:lsdException w:name="Outline List 2" w:semiHidden="1" w:unhideWhenUsed="1"/>
+    <w:lsdException w:name="Outline List 3" w:semiHidden="1" w:unhideWhenUsed="1"/>
+    <w:lsdException w:name="Table Simple 1" w:semiHidden="1" w:unhideWhenUsed="1"/>
+    <w:lsdException w:name="Table Simple 2" w:semiHidden="1" w:unhideWhenUsed="1"/>
+    <w:lsdException w:name="Table Simple 3" w:semiHidden="1" w:unhideWhenUsed="1"/>
+    <w:lsdException w:name="Table Classic 1" w:semiHidden="1" w:unhideWhenUsed="1"/>
+    <w:lsdException w:name="Table Classic 2" w:semiHidden="1" w:unhideWhenUsed="1"/>
+    <w:lsdException w:name="Table Classic 3" w:semiHidden="1" w:unhideWhenUsed="1"/>
+    <w:lsdException w:name="Table Classic 4" w:semiHidden="1" w:unhideWhenUsed="1"/>
+    <w:lsdException w:name="Table Colorful 1" w:semiHidden="1" w:unhideWhenUsed="1"/>
+    <w:lsdException w:name="Table Colorful 2" w:semiHidden="1" w:unhideWhenUsed="1"/>
+    <w:lsdException w:name="Table Colorful 3" w:semiHidden="1" w:unhideWhenUsed="1"/>
+    <w:lsdException w:name="Table Columns 1" w:semiHidden="1" w:unhideWhenUsed="1"/>
+    <w:lsdException w:name="Table Columns 2" w:semiHidden="1" w:unhideWhenUsed="1"/>
+    <w:lsdException w:name="Table Columns 3" w:semiHidden="1" w:unhideWhenUsed="1"/>
+    <w:lsdException w:name="Table Columns 4" w:semiHidden="1" w:unhideWhenUsed="1"/>
+    <w:lsdException w:name="Table Columns 5" w:semiHidden="1" w:unhideWhenUsed="1"/>
+    <w:lsdException w:name="Table Grid 1" w:semiHidden="1" w:unhideWhenUsed="1"/>
+    <w:lsdException w:name="Table Grid 2" w:semiHidden="1" w:unhideWhenUsed="1"/>
+    <w:lsdException w:name="Table Grid 3" w:semiHidden="1" w:unhideWhenUsed="1"/>
+    <w:lsdException w:name="Table Grid 4" w:semiHidden="1" w:unhideWhenUsed="1"/>
+    <w:lsdException w:name="Table Grid 5" w:semiHidden="1" w:unhideWhenUsed="1"/>
+    <w:lsdException w:name="Table Grid 6" w:semiHidden="1" w:unhideWhenUsed="1"/>
+    <w:lsdException w:name="Table Grid 7" w:semiHidden="1" w:unhideWhenUsed="1"/>
+    <w:lsdException w:name="Table Grid 8" w:semiHidden="1" w:unhideWhenUsed="1"/>
+    <w:lsdException w:name="Table List 1" w:semiHidden="1" w:unhideWhenUsed="1"/>
+    <w:lsdException w:name="Table List 2" w:semiHidden="1" w:unhideWhenUsed="1"/>
+    <w:lsdException w:name="Table List 3" w:semiHidden="1" w:unhideWhenUsed="1"/>
+    <w:lsdException w:name="Table List 4" w:semiHidden="1" w:unhideWhenUsed="1"/>
+    <w:lsdException w:name="Table List 5" w:semiHidden="1" w:unhideWhenUsed="1"/>
+    <w:lsdException w:name="Table List 6" w:semiHidden="1" w:unhideWhenUsed="1"/>
+    <w:lsdException w:name="Table List 7" w:semiHidden="1" w:unhideWhenUsed="1"/>
+    <w:lsdException w:name="Table List 8" w:semiHidden="1" w:unhideWhenUsed="1"/>
+    <w:lsdException w:name="Table 3D effects 1" w:semiHidden="1" w:unhideWhenUsed="1"/>
+    <w:lsdException w:name="Table 3D effects 2" w:semiHidden="1" w:unhideWhenUsed="1"/>
+    <w:lsdException w:name="Table 3D effects 3" w:semiHidden="1" w:unhideWhenUsed="1"/>
+    <w:lsdException w:name="Table Contemporary" w:semiHidden="1" w:unhideWhenUsed="1"/>
+    <w:lsdException w:name="Table Elegant" w:semiHidden="1" w:unhideWhenUsed="1"/>
+    <w:lsdException w:name="Table Professional" w:semiHidden="1" w:unhideWhenUsed="1"/>
+    <w:lsdException w:name="Table Subtle 1" w:semiHidden="1" w:unhideWhenUsed="1"/>
+    <w:lsdException w:name="Table Subtle 2" w:semiHidden="1" w:unhideWhenUsed="1"/>
+    <w:lsdException w:name="Table Web 1" w:semiHidden="1" w:unhideWhenUsed="1"/>
+    <w:lsdException w:name="Table Web 2" w:semiHidden="1" w:unhideWhenUsed="1"/>
+    <w:lsdException w:name="Table Web 3" w:semiHidden="1" w:unhideWhenUsed="1"/>
+    <w:lsdException w:name="Balloon Text" w:semiHidden="1" w:unhideWhenUsed="1"/>
+    <w:lsdException w:name="Table Grid" w:uiPriority="59"/>
+    <w:lsdException w:name="Table Theme" w:semiHidden="1" w:unhideWhenUsed="1"/>
+    <w:lsdException w:name="Placeholder Text" w:semiHidden="1"/>
+    <w:lsdException w:name="No Spacing" w:uiPriority="1" w:qFormat="1"/>
+    <w:lsdException w:name="Light Shading" w:uiPriority="60"/>
+    <w:lsdException w:name="Light List" w:uiPriority="61"/>
+    <w:lsdException w:name="Light Grid" w:uiPriority="62"/>
+    <w:lsdException w:name="Medium Shading 1" w:uiPriority="63"/>
+    <w:lsdException w:name="Medium Shading 2" w:uiPriority="64"/>
+    <w:lsdException w:name="Medium List 1" w:uiPriority="65"/>
+    <w:lsdException w:name="Medium List 2" w:uiPriority="66"/>
+    <w:lsdException w:name="Medium Grid 1" w:uiPriority="67"/>
+    <w:lsdException w:name="Medium Grid 2" w:uiPriority="68"/>
+    <w:lsdException w:name="Medium Grid 3" w:uiPriority="69"/>
+    <w:lsdException w:name="Dark List" w:uiPriority="70"/>
+    <w:lsdException w:name="Colorful Shading" w:uiPriority="71"/>
+    <w:lsdException w:name="Colorful List" w:uiPriority="72"/>
+    <w:lsdException w:name="Colorful Grid" w:uiPriority="73"/>
+    <w:lsdException w:name="Light Shading Accent 1" w:uiPriority="60"/>
+    <w:lsdException w:name="Light List Accent 1" w:uiPriority="61"/>
+    <w:lsdException w:name="Light Grid Accent 1" w:uiPriority="62"/>
+    <w:lsdException w:name="Medium Shading 1 Accent 1" w:uiPriority="63"/>
+    <w:lsdException w:name="Medium Shading 2 Accent 1" w:uiPriority="64"/>
+    <w:lsdException w:name="Medium List 1 Accent 1" w:uiPriority="65"/>
+    <w:lsdException w:name="Revision" w:semiHidden="1"/>
+    <w:lsdException w:name="List Paragraph" w:uiPriority="34" w:qFormat="1"/>
+    <w:lsdException w:name="Quote" w:uiPriority="29" w:qFormat="1"/>
+    <w:lsdException w:name="Intense Quote" w:uiPriority="30" w:qFormat="1"/>
+    <w:lsdException w:name="Medium List 2 Accent 1" w:uiPriority="66"/>
+    <w:lsdException w:name="Medium Grid 1 Accent 1" w:uiPriority="67"/>
+    <w:lsdException w:name="Medium Grid 2 Accent 1" w:uiPriority="68"/>
+    <w:lsdException w:name="Medium Grid 3 Accent 1" w:uiPriority="69"/>
+    <w:lsdException w:name="Dark List Accent 1" w:uiPriority="70"/>
+    <w:lsdException w:name="Colorful Shading Accent 1" w:uiPriority="71"/>
+    <w:lsdException w:name="Colorful List Accent 1" w:uiPriority="72"/>
+    <w:lsdException w:name="Colorful Grid Accent 1" w:uiPriority="73"/>
+    <w:lsdException w:name="Light Shading Accent 2" w:uiPriority="60"/>
+    <w:lsdException w:name="Light List Accent 2" w:uiPriority="61"/>
+    <w:lsdException w:name="Light Grid Accent 2" w:uiPriority="62"/>
+    <w:lsdException w:name="Medium Shading 1 Accent 2" w:uiPriority="63"/>
+    <w:lsdException w:name="Medium Shading 2 Accent 2" w:uiPriority="64"/>
+    <w:lsdException w:name="Medium List 1 Accent 2" w:uiPriority="65"/>
+    <w:lsdException w:name="Medium List 2 Accent 2" w:uiPriority="66"/>
+    <w:lsdException w:name="Medium Grid 1 Accent 2" w:uiPriority="67"/>
+    <w:lsdException w:name="Medium Grid 2 Accent 2" w:uiPriority="68"/>
+    <w:lsdException w:name="Medium Grid 3 Accent 2" w:uiPriority="69"/>
+    <w:lsdException w:name="Dark List Accent 2" w:uiPriority="70"/>
+    <w:lsdException w:name="Colorful Shading Accent 2" w:uiPriority="71"/>
+    <w:lsdException w:name="Colorful List Accent 2" w:uiPriority="72"/>
+    <w:lsdException w:name="Colorful Grid Accent 2" w:uiPriority="73"/>
+    <w:lsdException w:name="Light Shading Accent 3" w:uiPriority="60"/>
+    <w:lsdException w:name="Light List Accent 3" w:uiPriority="61"/>
+    <w:lsdException w:name="Light Grid Accent 3" w:uiPriority="62"/>
+    <w:lsdException w:name="Medium Shading 1 Accent 3" w:uiPriority="63"/>
+    <w:lsdException w:name="Medium Shading 2 Accent 3" w:uiPriority="64"/>
+    <w:lsdException w:name="Medium List 1 Accent 3" w:uiPriority="65"/>
+    <w:lsdException w:name="Medium List 2 Accent 3" w:uiPriority="66"/>
+    <w:lsdException w:name="Medium Grid 1 Accent 3" w:uiPriority="67"/>
+    <w:lsdException w:name="Medium Grid 2 Accent 3" w:uiPriority="68"/>
+    <w:lsdException w:name="Medium Grid 3 Accent 3" w:uiPriority="69"/>
+    <w:lsdException w:name="Dark List Accent 3" w:uiPriority="70"/>
+    <w:lsdException w:name="Colorful Shading Accent 3" w:uiPriority="71"/>
+    <w:lsdException w:name="Colorful List Accent 3" w:uiPriority="72"/>
+    <w:lsdException w:name="Colorful Grid Accent 3" w:uiPriority="73"/>
+    <w:lsdException w:name="Light Shading Accent 4" w:uiPriority="60"/>
+    <w:lsdException w:name="Light List Accent 4" w:uiPriority="61"/>
+    <w:lsdException w:name="Light Grid Accent 4" w:uiPriority="62"/>
+    <w:lsdException w:name="Medium Shading 1 Accent 4" w:uiPriority="63"/>
+    <w:lsdException w:name="Medium Shading 2 Accent 4" w:uiPriority="64"/>
+    <w:lsdException w:name="Medium List 1 Accent 4" w:uiPriority="65"/>
+    <w:lsdException w:name="Medium List 2 Accent 4" w:uiPriority="66"/>
+    <w:lsdException w:name="Medium Grid 1 Accent 4" w:uiPriority="67"/>
+    <w:lsdException w:name="Medium Grid 2 Accent 4" w:uiPriority="68"/>
+    <w:lsdException w:name="Medium Grid 3 Accent 4" w:uiPriority="69"/>
+    <w:lsdException w:name="Dark List Accent 4" w:uiPriority="70"/>
+    <w:lsdException w:name="Colorful Shading Accent 4" w:uiPriority="71"/>
+    <w:lsdException w:name="Colorful List Accent 4" w:uiPriority="72"/>
+    <w:lsdException w:name="Colorful Grid Accent 4" w:uiPriority="73"/>
+    <w:lsdException w:name="Light Shading Accent 5" w:uiPriority="60"/>
+    <w:lsdException w:name="Light List Accent 5" w:uiPriority="61"/>
+    <w:lsdException w:name="Light Grid Accent 5" w:uiPriority="62"/>
+    <w:lsdException w:name="Medium Shading 1 Accent 5" w:uiPriority="63"/>
+    <w:lsdException w:name="Medium Shading 2 Accent 5" w:uiPriority="64"/>
+    <w:lsdException w:name="Medium List 1 Accent 5" w:uiPriority="65"/>
+    <w:lsdException w:name="Medium List 2 Accent 5" w:uiPriority="66"/>
+    <w:lsdException w:name="Medium Grid 1 Accent 5" w:uiPriority="67"/>
+    <w:lsdException w:name="Medium Grid 2 Accent 5" w:uiPriority="68"/>
+    <w:lsdException w:name="Medium Grid 3 Accent 5" w:uiPriority="69"/>
+    <w:lsdException w:name="Dark List Accent 5" w:uiPriority="70"/>
+    <w:lsdException w:name="Colorful Shading Accent 5" w:uiPriority="71"/>
+    <w:lsdException w:name="Colorful List Accent 5" w:uiPriority="72"/>
+    <w:lsdException w:name="Colorful Grid Accent 5" w:uiPriority="73"/>
+    <w:lsdException w:name="Light Shading Accent 6" w:uiPriority="60"/>
+    <w:lsdException w:name="Light List Accent 6" w:uiPriority="61"/>
+    <w:lsdException w:name="Light Grid Accent 6" w:uiPriority="62"/>
+    <w:lsdException w:name="Medium Shading 1 Accent 6" w:uiPriority="63"/>
+    <w:lsdException w:name="Medium Shading 2 Accent 6" w:uiPriority="64"/>
+    <w:lsdException w:name="Medium List 1 Accent 6" w:uiPriority="65"/>
+    <w:lsdException w:name="Medium List 2 Accent 6" w:uiPriority="66"/>
+    <w:lsdException w:name="Medium Grid 1 Accent 6" w:uiPriority="67"/>
+    <w:lsdException w:name="Medium Grid 2 Accent 6" w:uiPriority="68"/>
+    <w:lsdException w:name="Medium Grid 3 Accent 6" w:uiPriority="69"/>
+    <w:lsdException w:name="Dark List Accent 6" w:uiPriority="70"/>
+    <w:lsdException w:name="Colorful Shading Accent 6" w:uiPriority="71"/>
+    <w:lsdException w:name="Colorful List Accent 6" w:uiPriority="72"/>
+    <w:lsdException w:name="Colorful Grid Accent 6" w:uiPriority="73"/>
+    <w:lsdException w:name="Subtle Emphasis" w:uiPriority="19" w:qFormat="1"/>
+    <w:lsdException w:name="Intense Emphasis" w:uiPriority="21" w:qFormat="1"/>
+    <w:lsdException w:name="Subtle Reference" w:uiPriority="31" w:qFormat="1"/>
+    <w:lsdException w:name="Intense Reference" w:uiPriority="32" w:qFormat="1"/>
+    <w:lsdException w:name="Book Title" w:uiPriority="33" w:qFormat="1"/>
+    <w:lsdException w:name="Bibliography" w:semiHidden="1" w:uiPriority="37" w:unhideWhenUsed="1"/>
+    <w:lsdException w:name="TOC Heading" w:semiHidden="1" w:uiPriority="39" w:unhideWhenUsed="1" w:qFormat="1"/>
+    <w:lsdException w:name="Plain Table 1" w:uiPriority="41"/>
+    <w:lsdException w:name="Plain Table 2" w:uiPriority="42"/>
+    <w:lsdException w:name="Plain Table 3" w:uiPriority="43"/>
+    <w:lsdException w:name="Plain Table 4" w:uiPriority="44"/>
+    <w:lsdException w:name="Plain Table 5" w:uiPriority="45"/>
+    <w:lsdException w:name="Grid Table Light" w:uiPriority="40"/>
+    <w:lsdException w:name="Grid Table 1 Light" w:uiPriority="46"/>
+    <w:lsdException w:name="Grid Table 2" w:uiPriority="47"/>
+    <w:lsdException w:name="Grid Table 3" w:uiPriority="48"/>
+    <w:lsdException w:name="Grid Table 4" w:uiPriority="49"/>
+    <w:lsdException w:name="Grid Table 5 Dark" w:uiPriority="50"/>
+    <w:lsdException w:name="Grid Table 6 Colorful" w:uiPriority="51"/>
+    <w:lsdException w:name="Grid Table 7 Colorful" w:uiPriority="52"/>
+    <w:lsdException w:name="Grid Table 1 Light Accent 1" w:uiPriority="46"/>
+    <w:lsdException w:name="Grid Table 2 Accent 1" w:uiPriority="47"/>
+    <w:lsdException w:name="Grid Table 3 Accent 1" w:uiPriority="48"/>
+    <w:lsdException w:name="Grid Table 4 Accent 1" w:uiPriority="49"/>
+    <w:lsdException w:name="Grid Table 5 Dark Accent 1" w:uiPriority="50"/>
+    <w:lsdException w:name="Grid Table 6 Colorful Accent 1" w:uiPriority="51"/>
+    <w:lsdException w:name="Grid Table 7 Colorful Accent 1" w:uiPriority="52"/>
+    <w:lsdException w:name="Grid Table 1 Light Accent 2" w:uiPriority="46"/>
+    <w:lsdException w:name="Grid Table 2 Accent 2" w:uiPriority="47"/>
+    <w:lsdException w:name="Grid Table 3 Accent 2" w:uiPriority="48"/>
+    <w:lsdException w:name="Grid Table 4 Accent 2" w:uiPriority="49"/>
+    <w:lsdException w:name="Grid Table 5 Dark Accent 2" w:uiPriority="50"/>
+    <w:lsdException w:name="Grid Table 6 Colorful Accent 2" w:uiPriority="51"/>
+    <w:lsdException w:name="Grid Table 7 Colorful Accent 2" w:uiPriority="52"/>
+    <w:lsdException w:name="Grid Table 1 Light Accent 3" w:uiPriority="46"/>
+    <w:lsdException w:name="Grid Table 2 Accent 3" w:uiPriority="47"/>
+    <w:lsdException w:name="Grid Table 3 Accent 3" w:uiPriority="48"/>
+    <w:lsdException w:name="Grid Table 4 Accent 3" w:uiPriority="49"/>
+    <w:lsdException w:name="Grid Table 5 Dark Accent 3" w:uiPriority="50"/>
+    <w:lsdException w:name="Grid Table 6 Colorful Accent 3" w:uiPriority="51"/>
+    <w:lsdException w:name="Grid Table 7 Colorful Accent 3" w:uiPriority="52"/>
+    <w:lsdException w:name="Grid Table 1 Light Accent 4" w:uiPriority="46"/>
+    <w:lsdException w:name="Grid Table 2 Accent 4" w:uiPriority="47"/>
+    <w:lsdException w:name="Grid Table 3 Accent 4" w:uiPriority="48"/>
+    <w:lsdException w:name="Grid Table 4 Accent 4" w:uiPriority="49"/>
+    <w:lsdException w:name="Grid Table 5 Dark Accent 4" w:uiPriority="50"/>
+    <w:lsdException w:name="Grid Table 6 Colorful Accent 4" w:uiPriority="51"/>
+    <w:lsdException w:name="Grid Table 7 Colorful Accent 4" w:uiPriority="52"/>
+    <w:lsdException w:name="Grid Table 1 Light Accent 5" w:uiPriority="46"/>
+    <w:lsdException w:name="Grid Table 2 Accent 5" w:uiPriority="47"/>
+    <w:lsdException w:name="Grid Table 3 Accent 5" w:uiPriority="48"/>
+    <w:lsdException w:name="Grid Table 4 Accent 5" w:uiPriority="49"/>
+    <w:lsdException w:name="Grid Table 5 Dark Accent 5" w:uiPriority="50"/>
+    <w:lsdException w:name="Grid Table 6 Colorful Accent 5" w:uiPriority="51"/>
+    <w:lsdException w:name="Grid Table 7 Colorful Accent 5" w:uiPriority="52"/>
+    <w:lsdException w:name="Grid Table 1 Light Accent 6" w:uiPriority="46"/>
+    <w:lsdException w:name="Grid Table 2 Accent 6" w:uiPriority="47"/>
+    <w:lsdException w:name="Grid Table 3 Accent 6" w:uiPriority="48"/>
+    <w:lsdException w:name="Grid Table 4 Accent 6" w:uiPriority="49"/>
+    <w:lsdException w:name="Grid Table 5 Dark Accent 6" w:uiPriority="50"/>
+    <w:lsdException w:name="Grid Table 6 Colorful Accent 6" w:uiPriority="51"/>
+    <w:lsdException w:name="Grid Table 7 Colorful Accent 6" w:uiPriority="52"/>
+    <w:lsdException w:name="List Table 1 Light" w:uiPriority="46"/>
+    <w:lsdException w:name="List Table 2" w:uiPriority="47"/>
+    <w:lsdException w:name="List Table 3" w:uiPriority="48"/>
+    <w:lsdException w:name="List Table 4" w:uiPriority="49"/>
+    <w:lsdException w:name="List Table 5 Dark" w:uiPriority="50"/>
+    <w:lsdException w:name="List Table 6 Colorful" w:uiPriority="51"/>
+    <w:lsdException w:name="List Table 7 Colorful" w:uiPriority="52"/>
+    <w:lsdException w:name="List Table 1 Light Accent 1" w:uiPriority="46"/>
+    <w:lsdException w:name="List Table 2 Accent 1" w:uiPriority="47"/>
+    <w:lsdException w:name="List Table 3 Accent 1" w:uiPriority="48"/>
+    <w:lsdException w:name="List Table 4 Accent 1" w:uiPriority="49"/>
+    <w:lsdException w:name="List Table 5 Dark Accent 1" w:uiPriority="50"/>
+    <w:lsdException w:name="List Table 6 Colorful Accent 1" w:uiPriority="51"/>
+    <w:lsdException w:name="List Table 7 Colorful Accent 1" w:uiPriority="52"/>
+    <w:lsdException w:name="List Table 1 Light Accent 2" w:uiPriority="46"/>
+    <w:lsdException w:name="List Table 2 Accent 2" w:uiPriority="47"/>
+    <w:lsdException w:name="List Table 3 Accent 2" w:uiPriority="48"/>
+    <w:lsdException w:name="List Table 4 Accent 2" w:uiPriority="49"/>
+    <w:lsdException w:name="List Table 5 Dark Accent 2" w:uiPriority="50"/>
+    <w:lsdException w:name="List Table 6 Colorful Accent 2" w:uiPriority="51"/>
+    <w:lsdException w:name="List Table 7 Colorful Accent 2" w:uiPriority="52"/>
+    <w:lsdException w:name="List Table 1 Light Accent 3" w:uiPriority="46"/>
+    <w:lsdException w:name="List Table 2 Accent 3" w:uiPriority="47"/>
+    <w:lsdException w:name="List Table 3 Accent 3" w:uiPriority="48"/>
+    <w:lsdException w:name="List Table 4 Accent 3" w:uiPriority="49"/>
+    <w:lsdException w:name="List Table 5 Dark Accent 3" w:uiPriority="50"/>
+    <w:lsdException w:name="List Table 6 Colorful Accent 3" w:uiPriority="51"/>
+    <w:lsdException w:name="List Table 7 Colorful Accent 3" w:uiPriority="52"/>
+    <w:lsdException w:name="List Table 1 Light Accent 4" w:uiPriority="46"/>
+    <w:lsdException w:name="List Table 2 Accent 4" w:uiPriority="47"/>
+    <w:lsdException w:name="List Table 3 Accent 4" w:uiPriority="48"/>
+    <w:lsdException w:name="List Table 4 Accent 4" w:uiPriority="49"/>
+    <w:lsdException w:name="List Table 5 Dark Accent 4" w:uiPriority="50"/>
+    <w:lsdException w:name="List Table 6 Colorful Accent 4" w:uiPriority="51"/>
+    <w:lsdException w:name="List Table 7 Colorful Accent 4" w:uiPriority="52"/>
+    <w:lsdException w:name="List Table 1 Light Accent 5" w:uiPriority="46"/>
+    <w:lsdException w:name="List Table 2 Accent 5" w:uiPriority="47"/>
+    <w:lsdException w:name="List Table 3 Accent 5" w:uiPriority="48"/>
+    <w:lsdException w:name="List Table 4 Accent 5" w:uiPriority="49"/>
+    <w:lsdException w:name="List Table 5 Dark Accent 5" w:uiPriority="50"/>
+    <w:lsdException w:name="List Table 6 Colorful Accent 5" w:uiPriority="51"/>
+    <w:lsdException w:name="List Table 7 Colorful Accent 5" w:uiPriority="52"/>
+    <w:lsdException w:name="List Table 1 Light Accent 6" w:uiPriority="46"/>
+    <w:lsdException w:name="List Table 2 Accent 6" w:uiPriority="47"/>
+    <w:lsdException w:name="List Table 3 Accent 6" w:uiPriority="48"/>
+    <w:lsdException w:name="List Table 4 Accent 6" w:uiPriority="49"/>
+    <w:lsdException w:name="List Table 5 Dark Accent 6" w:uiPriority="50"/>
+    <w:lsdException w:name="List Table 6 Colorful Accent 6" w:uiPriority="51"/>
+    <w:lsdException w:name="List Table 7 Colorful Accent 6" w:uiPriority="52"/>
   </w:latentStyles>
   <w:style w:type="paragraph" w:default="1" w:styleId="Normal">
     <w:name w:val="Normal"/>
@@ -4688,7 +4330,7 @@
 </file>
 
 <file path=word/glossary/document.xml><?xml version="1.0" encoding="utf-8"?>
-<w:glossaryDocument xmlns:wpc="http://schemas.microsoft.com/office/word/2010/wordprocessingCanvas" xmlns:mc="http://schemas.openxmlformats.org/markup-compatibility/2006" xmlns:o="urn:schemas-microsoft-com:office:office" xmlns:r="http://schemas.openxmlformats.org/officeDocument/2006/relationships" xmlns:m="http://schemas.openxmlformats.org/officeDocument/2006/math" xmlns:v="urn:schemas-microsoft-com:vml" xmlns:wp14="http://schemas.microsoft.com/office/word/2010/wordprocessingDrawing" xmlns:wp="http://schemas.openxmlformats.org/drawingml/2006/wordprocessingDrawing" xmlns:w10="urn:schemas-microsoft-com:office:word" xmlns:w="http://schemas.openxmlformats.org/wordprocessingml/2006/main" xmlns:w14="http://schemas.microsoft.com/office/word/2010/wordml" xmlns:wpg="http://schemas.microsoft.com/office/word/2010/wordprocessingGroup" xmlns:wpi="http://schemas.microsoft.com/office/word/2010/wordprocessingInk" xmlns:wne="http://schemas.microsoft.com/office/word/2006/wordml" xmlns:wps="http://schemas.microsoft.com/office/word/2010/wordprocessingShape" mc:Ignorable="w14 wp14">
+<w:glossaryDocument xmlns:wpc="http://schemas.microsoft.com/office/word/2010/wordprocessingCanvas" xmlns:mc="http://schemas.openxmlformats.org/markup-compatibility/2006" xmlns:o="urn:schemas-microsoft-com:office:office" xmlns:r="http://schemas.openxmlformats.org/officeDocument/2006/relationships" xmlns:m="http://schemas.openxmlformats.org/officeDocument/2006/math" xmlns:v="urn:schemas-microsoft-com:vml" xmlns:wp14="http://schemas.microsoft.com/office/word/2010/wordprocessingDrawing" xmlns:wp="http://schemas.openxmlformats.org/drawingml/2006/wordprocessingDrawing" xmlns:w10="urn:schemas-microsoft-com:office:word" xmlns:w="http://schemas.openxmlformats.org/wordprocessingml/2006/main" xmlns:w14="http://schemas.microsoft.com/office/word/2010/wordml" xmlns:w15="http://schemas.microsoft.com/office/word/2012/wordml" xmlns:wpg="http://schemas.microsoft.com/office/word/2010/wordprocessingGroup" xmlns:wpi="http://schemas.microsoft.com/office/word/2010/wordprocessingInk" xmlns:wne="http://schemas.microsoft.com/office/word/2006/wordml" xmlns:wps="http://schemas.microsoft.com/office/word/2010/wordprocessingShape" mc:Ignorable="w14 w15 wp14">
   <w:docParts>
     <w:docPart>
       <w:docPartPr>
@@ -4715,7 +4357,7 @@
               <w:rFonts w:asciiTheme="majorHAnsi" w:eastAsiaTheme="majorEastAsia" w:hAnsiTheme="majorHAnsi" w:cstheme="majorBidi"/>
               <w:b/>
               <w:bCs/>
-              <w:color w:val="365F91" w:themeColor="accent1" w:themeShade="BF"/>
+              <w:color w:val="2E74B5" w:themeColor="accent1" w:themeShade="BF"/>
               <w:sz w:val="48"/>
               <w:szCs w:val="48"/>
             </w:rPr>
@@ -4755,7 +4397,7 @@
 </file>
 
 <file path=word/glossary/fontTable.xml><?xml version="1.0" encoding="utf-8"?>
-<w:fonts xmlns:mc="http://schemas.openxmlformats.org/markup-compatibility/2006" xmlns:r="http://schemas.openxmlformats.org/officeDocument/2006/relationships" xmlns:w="http://schemas.openxmlformats.org/wordprocessingml/2006/main" xmlns:w14="http://schemas.microsoft.com/office/word/2010/wordml" mc:Ignorable="w14">
+<w:fonts xmlns:mc="http://schemas.openxmlformats.org/markup-compatibility/2006" xmlns:r="http://schemas.openxmlformats.org/officeDocument/2006/relationships" xmlns:w="http://schemas.openxmlformats.org/wordprocessingml/2006/main" xmlns:w14="http://schemas.microsoft.com/office/word/2010/wordml" xmlns:w15="http://schemas.microsoft.com/office/word/2012/wordml" mc:Ignorable="w14 w15">
   <w:font w:name="Wingdings">
     <w:panose1 w:val="05000000000000000000"/>
     <w:charset w:val="02"/>
@@ -4768,7 +4410,7 @@
     <w:charset w:val="00"/>
     <w:family w:val="roman"/>
     <w:pitch w:val="variable"/>
-    <w:sig w:usb0="E0002AFF" w:usb1="C0007841" w:usb2="00000009" w:usb3="00000000" w:csb0="000001FF" w:csb1="00000000"/>
+    <w:sig w:usb0="E0002AFF" w:usb1="C0007843" w:usb2="00000009" w:usb3="00000000" w:csb0="000001FF" w:csb1="00000000"/>
   </w:font>
   <w:font w:name="Symbol">
     <w:panose1 w:val="05050102010706020507"/>
@@ -4789,14 +4431,14 @@
     <w:charset w:val="00"/>
     <w:family w:val="swiss"/>
     <w:pitch w:val="variable"/>
-    <w:sig w:usb0="E10002FF" w:usb1="4000ACFF" w:usb2="00000009" w:usb3="00000000" w:csb0="0000019F" w:csb1="00000000"/>
+    <w:sig w:usb0="E00002FF" w:usb1="4000ACFF" w:usb2="00000001" w:usb3="00000000" w:csb0="0000019F" w:csb1="00000000"/>
   </w:font>
   <w:font w:name="Trebuchet MS">
     <w:panose1 w:val="020B0603020202020204"/>
     <w:charset w:val="00"/>
     <w:family w:val="swiss"/>
     <w:pitch w:val="variable"/>
-    <w:sig w:usb0="00000287" w:usb1="00000000" w:usb2="00000000" w:usb3="00000000" w:csb0="0000009F" w:csb1="00000000"/>
+    <w:sig w:usb0="00000287" w:usb1="00000003" w:usb2="00000000" w:usb3="00000000" w:csb0="0000009F" w:csb1="00000000"/>
   </w:font>
   <w:font w:name="Cambria">
     <w:panose1 w:val="02040503050406030204"/>
@@ -4813,18 +4455,25 @@
     <w:sig w:usb0="E0002AFF" w:usb1="C0007843" w:usb2="00000009" w:usb3="00000000" w:csb0="000001FF" w:csb1="00000000"/>
   </w:font>
   <w:font w:name="Tahoma">
-    <w:panose1 w:val="020B0604030504040204"/>
+    <w:panose1 w:val="00000000000000000000"/>
     <w:charset w:val="00"/>
     <w:family w:val="swiss"/>
     <w:notTrueType/>
     <w:pitch w:val="variable"/>
     <w:sig w:usb0="00000003" w:usb1="00000000" w:usb2="00000000" w:usb3="00000000" w:csb0="00000001" w:csb1="00000000"/>
   </w:font>
+  <w:font w:name="Calibri Light">
+    <w:panose1 w:val="020F0302020204030204"/>
+    <w:charset w:val="00"/>
+    <w:family w:val="swiss"/>
+    <w:pitch w:val="variable"/>
+    <w:sig w:usb0="A00002EF" w:usb1="4000207B" w:usb2="00000000" w:usb3="00000000" w:csb0="0000019F" w:csb1="00000000"/>
+  </w:font>
 </w:fonts>
 </file>
 
 <file path=word/glossary/settings.xml><?xml version="1.0" encoding="utf-8"?>
-<w:settings xmlns:mc="http://schemas.openxmlformats.org/markup-compatibility/2006" xmlns:o="urn:schemas-microsoft-com:office:office" xmlns:r="http://schemas.openxmlformats.org/officeDocument/2006/relationships" xmlns:m="http://schemas.openxmlformats.org/officeDocument/2006/math" xmlns:v="urn:schemas-microsoft-com:vml" xmlns:w10="urn:schemas-microsoft-com:office:word" xmlns:w="http://schemas.openxmlformats.org/wordprocessingml/2006/main" xmlns:w14="http://schemas.microsoft.com/office/word/2010/wordml" xmlns:sl="http://schemas.openxmlformats.org/schemaLibrary/2006/main" mc:Ignorable="w14">
+<w:settings xmlns:mc="http://schemas.openxmlformats.org/markup-compatibility/2006" xmlns:o="urn:schemas-microsoft-com:office:office" xmlns:r="http://schemas.openxmlformats.org/officeDocument/2006/relationships" xmlns:m="http://schemas.openxmlformats.org/officeDocument/2006/math" xmlns:v="urn:schemas-microsoft-com:vml" xmlns:w10="urn:schemas-microsoft-com:office:word" xmlns:w="http://schemas.openxmlformats.org/wordprocessingml/2006/main" xmlns:w14="http://schemas.microsoft.com/office/word/2010/wordml" xmlns:w15="http://schemas.microsoft.com/office/word/2012/wordml" xmlns:sl="http://schemas.openxmlformats.org/schemaLibrary/2006/main" mc:Ignorable="w14 w15">
   <w:view w:val="normal"/>
   <w:defaultTabStop w:val="720"/>
   <w:characterSpacingControl w:val="doNotCompress"/>
@@ -4836,6 +4485,7 @@
     <w:rsidRoot w:val="00A74873"/>
     <w:rsid w:val="00676F57"/>
     <w:rsid w:val="00794D75"/>
+    <w:rsid w:val="009E34D0"/>
     <w:rsid w:val="00A74873"/>
     <w:rsid w:val="00B16B67"/>
     <w:rsid w:val="00F66544"/>
@@ -4861,7 +4511,7 @@
 </file>
 
 <file path=word/glossary/styles.xml><?xml version="1.0" encoding="utf-8"?>
-<w:styles xmlns:mc="http://schemas.openxmlformats.org/markup-compatibility/2006" xmlns:r="http://schemas.openxmlformats.org/officeDocument/2006/relationships" xmlns:w="http://schemas.openxmlformats.org/wordprocessingml/2006/main" xmlns:w14="http://schemas.microsoft.com/office/word/2010/wordml" mc:Ignorable="w14">
+<w:styles xmlns:mc="http://schemas.openxmlformats.org/markup-compatibility/2006" xmlns:r="http://schemas.openxmlformats.org/officeDocument/2006/relationships" xmlns:w="http://schemas.openxmlformats.org/wordprocessingml/2006/main" xmlns:w14="http://schemas.microsoft.com/office/word/2010/wordml" xmlns:w15="http://schemas.microsoft.com/office/word/2012/wordml" mc:Ignorable="w14 w15">
   <w:docDefaults>
     <w:rPrDefault>
       <w:rPr>
@@ -4877,144 +4527,378 @@
       </w:pPr>
     </w:pPrDefault>
   </w:docDefaults>
-  <w:latentStyles w:defLockedState="0" w:defUIPriority="99" w:defSemiHidden="1" w:defUnhideWhenUsed="1" w:defQFormat="0" w:count="267">
-    <w:lsdException w:name="Normal" w:semiHidden="0" w:uiPriority="0" w:unhideWhenUsed="0" w:qFormat="1"/>
-    <w:lsdException w:name="heading 1" w:semiHidden="0" w:uiPriority="9" w:unhideWhenUsed="0" w:qFormat="1"/>
-    <w:lsdException w:name="heading 2" w:uiPriority="9" w:qFormat="1"/>
-    <w:lsdException w:name="heading 3" w:uiPriority="9" w:qFormat="1"/>
-    <w:lsdException w:name="heading 4" w:uiPriority="9" w:qFormat="1"/>
-    <w:lsdException w:name="heading 5" w:uiPriority="9" w:qFormat="1"/>
-    <w:lsdException w:name="heading 6" w:uiPriority="9" w:qFormat="1"/>
-    <w:lsdException w:name="heading 7" w:uiPriority="9" w:qFormat="1"/>
-    <w:lsdException w:name="heading 8" w:uiPriority="9" w:qFormat="1"/>
-    <w:lsdException w:name="heading 9" w:uiPriority="9" w:qFormat="1"/>
-    <w:lsdException w:name="toc 1" w:uiPriority="39"/>
-    <w:lsdException w:name="toc 2" w:uiPriority="39"/>
-    <w:lsdException w:name="toc 3" w:uiPriority="39"/>
-    <w:lsdException w:name="toc 4" w:uiPriority="39"/>
-    <w:lsdException w:name="toc 5" w:uiPriority="39"/>
-    <w:lsdException w:name="toc 6" w:uiPriority="39"/>
-    <w:lsdException w:name="toc 7" w:uiPriority="39"/>
-    <w:lsdException w:name="toc 8" w:uiPriority="39"/>
-    <w:lsdException w:name="toc 9" w:uiPriority="39"/>
-    <w:lsdException w:name="caption" w:uiPriority="35" w:qFormat="1"/>
-    <w:lsdException w:name="Title" w:semiHidden="0" w:uiPriority="10" w:unhideWhenUsed="0" w:qFormat="1"/>
-    <w:lsdException w:name="Default Paragraph Font" w:uiPriority="1"/>
-    <w:lsdException w:name="Subtitle" w:semiHidden="0" w:uiPriority="11" w:unhideWhenUsed="0" w:qFormat="1"/>
-    <w:lsdException w:name="Strong" w:semiHidden="0" w:uiPriority="22" w:unhideWhenUsed="0" w:qFormat="1"/>
-    <w:lsdException w:name="Emphasis" w:semiHidden="0" w:uiPriority="20" w:unhideWhenUsed="0" w:qFormat="1"/>
-    <w:lsdException w:name="Table Grid" w:semiHidden="0" w:uiPriority="59" w:unhideWhenUsed="0"/>
-    <w:lsdException w:name="Placeholder Text" w:unhideWhenUsed="0"/>
-    <w:lsdException w:name="No Spacing" w:semiHidden="0" w:uiPriority="1" w:unhideWhenUsed="0" w:qFormat="1"/>
-    <w:lsdException w:name="Light Shading" w:semiHidden="0" w:uiPriority="60" w:unhideWhenUsed="0"/>
-    <w:lsdException w:name="Light List" w:semiHidden="0" w:uiPriority="61" w:unhideWhenUsed="0"/>
-    <w:lsdException w:name="Light Grid" w:semiHidden="0" w:uiPriority="62" w:unhideWhenUsed="0"/>
-    <w:lsdException w:name="Medium Shading 1" w:semiHidden="0" w:uiPriority="63" w:unhideWhenUsed="0"/>
-    <w:lsdException w:name="Medium Shading 2" w:semiHidden="0" w:uiPriority="64" w:unhideWhenUsed="0"/>
-    <w:lsdException w:name="Medium List 1" w:semiHidden="0" w:uiPriority="65" w:unhideWhenUsed="0"/>
-    <w:lsdException w:name="Medium List 2" w:semiHidden="0" w:uiPriority="66" w:unhideWhenUsed="0"/>
-    <w:lsdException w:name="Medium Grid 1" w:semiHidden="0" w:uiPriority="67" w:unhideWhenUsed="0"/>
-    <w:lsdException w:name="Medium Grid 2" w:semiHidden="0" w:uiPriority="68" w:unhideWhenUsed="0"/>
-    <w:lsdException w:name="Medium Grid 3" w:semiHidden="0" w:uiPriority="69" w:unhideWhenUsed="0"/>
-    <w:lsdException w:name="Dark List" w:semiHidden="0" w:uiPriority="70" w:unhideWhenUsed="0"/>
-    <w:lsdException w:name="Colorful Shading" w:semiHidden="0" w:uiPriority="71" w:unhideWhenUsed="0"/>
-    <w:lsdException w:name="Colorful List" w:semiHidden="0" w:uiPriority="72" w:unhideWhenUsed="0"/>
-    <w:lsdException w:name="Colorful Grid" w:semiHidden="0" w:uiPriority="73" w:unhideWhenUsed="0"/>
-    <w:lsdException w:name="Light Shading Accent 1" w:semiHidden="0" w:uiPriority="60" w:unhideWhenUsed="0"/>
-    <w:lsdException w:name="Light List Accent 1" w:semiHidden="0" w:uiPriority="61" w:unhideWhenUsed="0"/>
-    <w:lsdException w:name="Light Grid Accent 1" w:semiHidden="0" w:uiPriority="62" w:unhideWhenUsed="0"/>
-    <w:lsdException w:name="Medium Shading 1 Accent 1" w:semiHidden="0" w:uiPriority="63" w:unhideWhenUsed="0"/>
-    <w:lsdException w:name="Medium Shading 2 Accent 1" w:semiHidden="0" w:uiPriority="64" w:unhideWhenUsed="0"/>
-    <w:lsdException w:name="Medium List 1 Accent 1" w:semiHidden="0" w:uiPriority="65" w:unhideWhenUsed="0"/>
-    <w:lsdException w:name="Revision" w:unhideWhenUsed="0"/>
-    <w:lsdException w:name="List Paragraph" w:semiHidden="0" w:uiPriority="34" w:unhideWhenUsed="0" w:qFormat="1"/>
-    <w:lsdException w:name="Quote" w:semiHidden="0" w:uiPriority="29" w:unhideWhenUsed="0" w:qFormat="1"/>
-    <w:lsdException w:name="Intense Quote" w:semiHidden="0" w:uiPriority="30" w:unhideWhenUsed="0" w:qFormat="1"/>
-    <w:lsdException w:name="Medium List 2 Accent 1" w:semiHidden="0" w:uiPriority="66" w:unhideWhenUsed="0"/>
-    <w:lsdException w:name="Medium Grid 1 Accent 1" w:semiHidden="0" w:uiPriority="67" w:unhideWhenUsed="0"/>
-    <w:lsdException w:name="Medium Grid 2 Accent 1" w:semiHidden="0" w:uiPriority="68" w:unhideWhenUsed="0"/>
-    <w:lsdException w:name="Medium Grid 3 Accent 1" w:semiHidden="0" w:uiPriority="69" w:unhideWhenUsed="0"/>
-    <w:lsdException w:name="Dark List Accent 1" w:semiHidden="0" w:uiPriority="70" w:unhideWhenUsed="0"/>
-    <w:lsdException w:name="Colorful Shading Accent 1" w:semiHidden="0" w:uiPriority="71" w:unhideWhenUsed="0"/>
-    <w:lsdException w:name="Colorful List Accent 1" w:semiHidden="0" w:uiPriority="72" w:unhideWhenUsed="0"/>
-    <w:lsdException w:name="Colorful Grid Accent 1" w:semiHidden="0" w:uiPriority="73" w:unhideWhenUsed="0"/>
-    <w:lsdException w:name="Light Shading Accent 2" w:semiHidden="0" w:uiPriority="60" w:unhideWhenUsed="0"/>
-    <w:lsdException w:name="Light List Accent 2" w:semiHidden="0" w:uiPriority="61" w:unhideWhenUsed="0"/>
-    <w:lsdException w:name="Light Grid Accent 2" w:semiHidden="0" w:uiPriority="62" w:unhideWhenUsed="0"/>
-    <w:lsdException w:name="Medium Shading 1 Accent 2" w:semiHidden="0" w:uiPriority="63" w:unhideWhenUsed="0"/>
-    <w:lsdException w:name="Medium Shading 2 Accent 2" w:semiHidden="0" w:uiPriority="64" w:unhideWhenUsed="0"/>
-    <w:lsdException w:name="Medium List 1 Accent 2" w:semiHidden="0" w:uiPriority="65" w:unhideWhenUsed="0"/>
-    <w:lsdException w:name="Medium List 2 Accent 2" w:semiHidden="0" w:uiPriority="66" w:unhideWhenUsed="0"/>
-    <w:lsdException w:name="Medium Grid 1 Accent 2" w:semiHidden="0" w:uiPriority="67" w:unhideWhenUsed="0"/>
-    <w:lsdException w:name="Medium Grid 2 Accent 2" w:semiHidden="0" w:uiPriority="68" w:unhideWhenUsed="0"/>
-    <w:lsdException w:name="Medium Grid 3 Accent 2" w:semiHidden="0" w:uiPriority="69" w:unhideWhenUsed="0"/>
-    <w:lsdException w:name="Dark List Accent 2" w:semiHidden="0" w:uiPriority="70" w:unhideWhenUsed="0"/>
-    <w:lsdException w:name="Colorful Shading Accent 2" w:semiHidden="0" w:uiPriority="71" w:unhideWhenUsed="0"/>
-    <w:lsdException w:name="Colorful List Accent 2" w:semiHidden="0" w:uiPriority="72" w:unhideWhenUsed="0"/>
-    <w:lsdException w:name="Colorful Grid Accent 2" w:semiHidden="0" w:uiPriority="73" w:unhideWhenUsed="0"/>
-    <w:lsdException w:name="Light Shading Accent 3" w:semiHidden="0" w:uiPriority="60" w:unhideWhenUsed="0"/>
-    <w:lsdException w:name="Light List Accent 3" w:semiHidden="0" w:uiPriority="61" w:unhideWhenUsed="0"/>
-    <w:lsdException w:name="Light Grid Accent 3" w:semiHidden="0" w:uiPriority="62" w:unhideWhenUsed="0"/>
-    <w:lsdException w:name="Medium Shading 1 Accent 3" w:semiHidden="0" w:uiPriority="63" w:unhideWhenUsed="0"/>
-    <w:lsdException w:name="Medium Shading 2 Accent 3" w:semiHidden="0" w:uiPriority="64" w:unhideWhenUsed="0"/>
-    <w:lsdException w:name="Medium List 1 Accent 3" w:semiHidden="0" w:uiPriority="65" w:unhideWhenUsed="0"/>
-    <w:lsdException w:name="Medium List 2 Accent 3" w:semiHidden="0" w:uiPriority="66" w:unhideWhenUsed="0"/>
-    <w:lsdException w:name="Medium Grid 1 Accent 3" w:semiHidden="0" w:uiPriority="67" w:unhideWhenUsed="0"/>
-    <w:lsdException w:name="Medium Grid 2 Accent 3" w:semiHidden="0" w:uiPriority="68" w:unhideWhenUsed="0"/>
-    <w:lsdException w:name="Medium Grid 3 Accent 3" w:semiHidden="0" w:uiPriority="69" w:unhideWhenUsed="0"/>
-    <w:lsdException w:name="Dark List Accent 3" w:semiHidden="0" w:uiPriority="70" w:unhideWhenUsed="0"/>
-    <w:lsdException w:name="Colorful Shading Accent 3" w:semiHidden="0" w:uiPriority="71" w:unhideWhenUsed="0"/>
-    <w:lsdException w:name="Colorful List Accent 3" w:semiHidden="0" w:uiPriority="72" w:unhideWhenUsed="0"/>
-    <w:lsdException w:name="Colorful Grid Accent 3" w:semiHidden="0" w:uiPriority="73" w:unhideWhenUsed="0"/>
-    <w:lsdException w:name="Light Shading Accent 4" w:semiHidden="0" w:uiPriority="60" w:unhideWhenUsed="0"/>
-    <w:lsdException w:name="Light List Accent 4" w:semiHidden="0" w:uiPriority="61" w:unhideWhenUsed="0"/>
-    <w:lsdException w:name="Light Grid Accent 4" w:semiHidden="0" w:uiPriority="62" w:unhideWhenUsed="0"/>
-    <w:lsdException w:name="Medium Shading 1 Accent 4" w:semiHidden="0" w:uiPriority="63" w:unhideWhenUsed="0"/>
-    <w:lsdException w:name="Medium Shading 2 Accent 4" w:semiHidden="0" w:uiPriority="64" w:unhideWhenUsed="0"/>
-    <w:lsdException w:name="Medium List 1 Accent 4" w:semiHidden="0" w:uiPriority="65" w:unhideWhenUsed="0"/>
-    <w:lsdException w:name="Medium List 2 Accent 4" w:semiHidden="0" w:uiPriority="66" w:unhideWhenUsed="0"/>
-    <w:lsdException w:name="Medium Grid 1 Accent 4" w:semiHidden="0" w:uiPriority="67" w:unhideWhenUsed="0"/>
-    <w:lsdException w:name="Medium Grid 2 Accent 4" w:semiHidden="0" w:uiPriority="68" w:unhideWhenUsed="0"/>
-    <w:lsdException w:name="Medium Grid 3 Accent 4" w:semiHidden="0" w:uiPriority="69" w:unhideWhenUsed="0"/>
-    <w:lsdException w:name="Dark List Accent 4" w:semiHidden="0" w:uiPriority="70" w:unhideWhenUsed="0"/>
-    <w:lsdException w:name="Colorful Shading Accent 4" w:semiHidden="0" w:uiPriority="71" w:unhideWhenUsed="0"/>
-    <w:lsdException w:name="Colorful List Accent 4" w:semiHidden="0" w:uiPriority="72" w:unhideWhenUsed="0"/>
-    <w:lsdException w:name="Colorful Grid Accent 4" w:semiHidden="0" w:uiPriority="73" w:unhideWhenUsed="0"/>
-    <w:lsdException w:name="Light Shading Accent 5" w:semiHidden="0" w:uiPriority="60" w:unhideWhenUsed="0"/>
-    <w:lsdException w:name="Light List Accent 5" w:semiHidden="0" w:uiPriority="61" w:unhideWhenUsed="0"/>
-    <w:lsdException w:name="Light Grid Accent 5" w:semiHidden="0" w:uiPriority="62" w:unhideWhenUsed="0"/>
-    <w:lsdException w:name="Medium Shading 1 Accent 5" w:semiHidden="0" w:uiPriority="63" w:unhideWhenUsed="0"/>
-    <w:lsdException w:name="Medium Shading 2 Accent 5" w:semiHidden="0" w:uiPriority="64" w:unhideWhenUsed="0"/>
-    <w:lsdException w:name="Medium List 1 Accent 5" w:semiHidden="0" w:uiPriority="65" w:unhideWhenUsed="0"/>
-    <w:lsdException w:name="Medium List 2 Accent 5" w:semiHidden="0" w:uiPriority="66" w:unhideWhenUsed="0"/>
-    <w:lsdException w:name="Medium Grid 1 Accent 5" w:semiHidden="0" w:uiPriority="67" w:unhideWhenUsed="0"/>
-    <w:lsdException w:name="Medium Grid 2 Accent 5" w:semiHidden="0" w:uiPriority="68" w:unhideWhenUsed="0"/>
-    <w:lsdException w:name="Medium Grid 3 Accent 5" w:semiHidden="0" w:uiPriority="69" w:unhideWhenUsed="0"/>
-    <w:lsdException w:name="Dark List Accent 5" w:semiHidden="0" w:uiPriority="70" w:unhideWhenUsed="0"/>
-    <w:lsdException w:name="Colorful Shading Accent 5" w:semiHidden="0" w:uiPriority="71" w:unhideWhenUsed="0"/>
-    <w:lsdException w:name="Colorful List Accent 5" w:semiHidden="0" w:uiPriority="72" w:unhideWhenUsed="0"/>
-    <w:lsdException w:name="Colorful Grid Accent 5" w:semiHidden="0" w:uiPriority="73" w:unhideWhenUsed="0"/>
-    <w:lsdException w:name="Light Shading Accent 6" w:semiHidden="0" w:uiPriority="60" w:unhideWhenUsed="0"/>
-    <w:lsdException w:name="Light List Accent 6" w:semiHidden="0" w:uiPriority="61" w:unhideWhenUsed="0"/>
-    <w:lsdException w:name="Light Grid Accent 6" w:semiHidden="0" w:uiPriority="62" w:unhideWhenUsed="0"/>
-    <w:lsdException w:name="Medium Shading 1 Accent 6" w:semiHidden="0" w:uiPriority="63" w:unhideWhenUsed="0"/>
-    <w:lsdException w:name="Medium Shading 2 Accent 6" w:semiHidden="0" w:uiPriority="64" w:unhideWhenUsed="0"/>
-    <w:lsdException w:name="Medium List 1 Accent 6" w:semiHidden="0" w:uiPriority="65" w:unhideWhenUsed="0"/>
-    <w:lsdException w:name="Medium List 2 Accent 6" w:semiHidden="0" w:uiPriority="66" w:unhideWhenUsed="0"/>
-    <w:lsdException w:name="Medium Grid 1 Accent 6" w:semiHidden="0" w:uiPriority="67" w:unhideWhenUsed="0"/>
-    <w:lsdException w:name="Medium Grid 2 Accent 6" w:semiHidden="0" w:uiPriority="68" w:unhideWhenUsed="0"/>
-    <w:lsdException w:name="Medium Grid 3 Accent 6" w:semiHidden="0" w:uiPriority="69" w:unhideWhenUsed="0"/>
-    <w:lsdException w:name="Dark List Accent 6" w:semiHidden="0" w:uiPriority="70" w:unhideWhenUsed="0"/>
-    <w:lsdException w:name="Colorful Shading Accent 6" w:semiHidden="0" w:uiPriority="71" w:unhideWhenUsed="0"/>
-    <w:lsdException w:name="Colorful List Accent 6" w:semiHidden="0" w:uiPriority="72" w:unhideWhenUsed="0"/>
-    <w:lsdException w:name="Colorful Grid Accent 6" w:semiHidden="0" w:uiPriority="73" w:unhideWhenUsed="0"/>
-    <w:lsdException w:name="Subtle Emphasis" w:semiHidden="0" w:uiPriority="19" w:unhideWhenUsed="0" w:qFormat="1"/>
-    <w:lsdException w:name="Intense Emphasis" w:semiHidden="0" w:uiPriority="21" w:unhideWhenUsed="0" w:qFormat="1"/>
-    <w:lsdException w:name="Subtle Reference" w:semiHidden="0" w:uiPriority="31" w:unhideWhenUsed="0" w:qFormat="1"/>
-    <w:lsdException w:name="Intense Reference" w:semiHidden="0" w:uiPriority="32" w:unhideWhenUsed="0" w:qFormat="1"/>
-    <w:lsdException w:name="Book Title" w:semiHidden="0" w:uiPriority="33" w:unhideWhenUsed="0" w:qFormat="1"/>
-    <w:lsdException w:name="Bibliography" w:uiPriority="37"/>
-    <w:lsdException w:name="TOC Heading" w:uiPriority="39" w:qFormat="1"/>
+  <w:latentStyles w:defLockedState="0" w:defUIPriority="99" w:defSemiHidden="0" w:defUnhideWhenUsed="0" w:defQFormat="0" w:count="371">
+    <w:lsdException w:name="Normal" w:uiPriority="0" w:qFormat="1"/>
+    <w:lsdException w:name="heading 1" w:uiPriority="9" w:qFormat="1"/>
+    <w:lsdException w:name="heading 2" w:semiHidden="1" w:uiPriority="9" w:unhideWhenUsed="1" w:qFormat="1"/>
+    <w:lsdException w:name="heading 3" w:semiHidden="1" w:uiPriority="9" w:unhideWhenUsed="1" w:qFormat="1"/>
+    <w:lsdException w:name="heading 4" w:semiHidden="1" w:uiPriority="9" w:unhideWhenUsed="1" w:qFormat="1"/>
+    <w:lsdException w:name="heading 5" w:semiHidden="1" w:uiPriority="9" w:unhideWhenUsed="1" w:qFormat="1"/>
+    <w:lsdException w:name="heading 6" w:semiHidden="1" w:uiPriority="9" w:unhideWhenUsed="1" w:qFormat="1"/>
+    <w:lsdException w:name="heading 7" w:semiHidden="1" w:uiPriority="9" w:unhideWhenUsed="1" w:qFormat="1"/>
+    <w:lsdException w:name="heading 8" w:semiHidden="1" w:uiPriority="9" w:unhideWhenUsed="1" w:qFormat="1"/>
+    <w:lsdException w:name="heading 9" w:semiHidden="1" w:uiPriority="9" w:unhideWhenUsed="1" w:qFormat="1"/>
+    <w:lsdException w:name="index 1" w:semiHidden="1" w:unhideWhenUsed="1"/>
+    <w:lsdException w:name="index 2" w:semiHidden="1" w:unhideWhenUsed="1"/>
+    <w:lsdException w:name="index 3" w:semiHidden="1" w:unhideWhenUsed="1"/>
+    <w:lsdException w:name="index 4" w:semiHidden="1" w:unhideWhenUsed="1"/>
+    <w:lsdException w:name="index 5" w:semiHidden="1" w:unhideWhenUsed="1"/>
+    <w:lsdException w:name="index 6" w:semiHidden="1" w:unhideWhenUsed="1"/>
+    <w:lsdException w:name="index 7" w:semiHidden="1" w:unhideWhenUsed="1"/>
+    <w:lsdException w:name="index 8" w:semiHidden="1" w:unhideWhenUsed="1"/>
+    <w:lsdException w:name="index 9" w:semiHidden="1" w:unhideWhenUsed="1"/>
+    <w:lsdException w:name="toc 1" w:semiHidden="1" w:uiPriority="39" w:unhideWhenUsed="1"/>
+    <w:lsdException w:name="toc 2" w:semiHidden="1" w:uiPriority="39" w:unhideWhenUsed="1"/>
+    <w:lsdException w:name="toc 3" w:semiHidden="1" w:uiPriority="39" w:unhideWhenUsed="1"/>
+    <w:lsdException w:name="toc 4" w:semiHidden="1" w:uiPriority="39" w:unhideWhenUsed="1"/>
+    <w:lsdException w:name="toc 5" w:semiHidden="1" w:uiPriority="39" w:unhideWhenUsed="1"/>
+    <w:lsdException w:name="toc 6" w:semiHidden="1" w:uiPriority="39" w:unhideWhenUsed="1"/>
+    <w:lsdException w:name="toc 7" w:semiHidden="1" w:uiPriority="39" w:unhideWhenUsed="1"/>
+    <w:lsdException w:name="toc 8" w:semiHidden="1" w:uiPriority="39" w:unhideWhenUsed="1"/>
+    <w:lsdException w:name="toc 9" w:semiHidden="1" w:uiPriority="39" w:unhideWhenUsed="1"/>
+    <w:lsdException w:name="Normal Indent" w:semiHidden="1" w:unhideWhenUsed="1"/>
+    <w:lsdException w:name="footnote text" w:semiHidden="1" w:unhideWhenUsed="1"/>
+    <w:lsdException w:name="annotation text" w:semiHidden="1" w:unhideWhenUsed="1"/>
+    <w:lsdException w:name="header" w:semiHidden="1" w:unhideWhenUsed="1"/>
+    <w:lsdException w:name="footer" w:semiHidden="1" w:unhideWhenUsed="1"/>
+    <w:lsdException w:name="index heading" w:semiHidden="1" w:unhideWhenUsed="1"/>
+    <w:lsdException w:name="caption" w:semiHidden="1" w:uiPriority="35" w:unhideWhenUsed="1" w:qFormat="1"/>
+    <w:lsdException w:name="table of figures" w:semiHidden="1" w:unhideWhenUsed="1"/>
+    <w:lsdException w:name="envelope address" w:semiHidden="1" w:unhideWhenUsed="1"/>
+    <w:lsdException w:name="envelope return" w:semiHidden="1" w:unhideWhenUsed="1"/>
+    <w:lsdException w:name="footnote reference" w:semiHidden="1" w:unhideWhenUsed="1"/>
+    <w:lsdException w:name="annotation reference" w:semiHidden="1" w:unhideWhenUsed="1"/>
+    <w:lsdException w:name="line number" w:semiHidden="1" w:unhideWhenUsed="1"/>
+    <w:lsdException w:name="page number" w:semiHidden="1" w:unhideWhenUsed="1"/>
+    <w:lsdException w:name="endnote reference" w:semiHidden="1" w:unhideWhenUsed="1"/>
+    <w:lsdException w:name="endnote text" w:semiHidden="1" w:unhideWhenUsed="1"/>
+    <w:lsdException w:name="table of authorities" w:semiHidden="1" w:unhideWhenUsed="1"/>
+    <w:lsdException w:name="macro" w:semiHidden="1" w:unhideWhenUsed="1"/>
+    <w:lsdException w:name="toa heading" w:semiHidden="1" w:unhideWhenUsed="1"/>
+    <w:lsdException w:name="List" w:semiHidden="1" w:unhideWhenUsed="1"/>
+    <w:lsdException w:name="List Bullet" w:semiHidden="1" w:unhideWhenUsed="1"/>
+    <w:lsdException w:name="List Number" w:semiHidden="1" w:unhideWhenUsed="1"/>
+    <w:lsdException w:name="List 2" w:semiHidden="1" w:unhideWhenUsed="1"/>
+    <w:lsdException w:name="List 3" w:semiHidden="1" w:unhideWhenUsed="1"/>
+    <w:lsdException w:name="List 4" w:semiHidden="1" w:unhideWhenUsed="1"/>
+    <w:lsdException w:name="List 5" w:semiHidden="1" w:unhideWhenUsed="1"/>
+    <w:lsdException w:name="List Bullet 2" w:semiHidden="1" w:unhideWhenUsed="1"/>
+    <w:lsdException w:name="List Bullet 3" w:semiHidden="1" w:unhideWhenUsed="1"/>
+    <w:lsdException w:name="List Bullet 4" w:semiHidden="1" w:unhideWhenUsed="1"/>
+    <w:lsdException w:name="List Bullet 5" w:semiHidden="1" w:unhideWhenUsed="1"/>
+    <w:lsdException w:name="List Number 2" w:semiHidden="1" w:unhideWhenUsed="1"/>
+    <w:lsdException w:name="List Number 3" w:semiHidden="1" w:unhideWhenUsed="1"/>
+    <w:lsdException w:name="List Number 4" w:semiHidden="1" w:unhideWhenUsed="1"/>
+    <w:lsdException w:name="List Number 5" w:semiHidden="1" w:unhideWhenUsed="1"/>
+    <w:lsdException w:name="Title" w:uiPriority="10" w:qFormat="1"/>
+    <w:lsdException w:name="Closing" w:semiHidden="1" w:unhideWhenUsed="1"/>
+    <w:lsdException w:name="Signature" w:semiHidden="1" w:unhideWhenUsed="1"/>
+    <w:lsdException w:name="Default Paragraph Font" w:semiHidden="1" w:uiPriority="1" w:unhideWhenUsed="1"/>
+    <w:lsdException w:name="Body Text" w:semiHidden="1" w:unhideWhenUsed="1"/>
+    <w:lsdException w:name="Body Text Indent" w:semiHidden="1" w:unhideWhenUsed="1"/>
+    <w:lsdException w:name="List Continue" w:semiHidden="1" w:unhideWhenUsed="1"/>
+    <w:lsdException w:name="List Continue 2" w:semiHidden="1" w:unhideWhenUsed="1"/>
+    <w:lsdException w:name="List Continue 3" w:semiHidden="1" w:unhideWhenUsed="1"/>
+    <w:lsdException w:name="List Continue 4" w:semiHidden="1" w:unhideWhenUsed="1"/>
+    <w:lsdException w:name="List Continue 5" w:semiHidden="1" w:unhideWhenUsed="1"/>
+    <w:lsdException w:name="Message Header" w:semiHidden="1" w:unhideWhenUsed="1"/>
+    <w:lsdException w:name="Subtitle" w:uiPriority="11" w:qFormat="1"/>
+    <w:lsdException w:name="Salutation" w:semiHidden="1" w:unhideWhenUsed="1"/>
+    <w:lsdException w:name="Date" w:semiHidden="1" w:unhideWhenUsed="1"/>
+    <w:lsdException w:name="Body Text First Indent" w:semiHidden="1" w:unhideWhenUsed="1"/>
+    <w:lsdException w:name="Body Text First Indent 2" w:semiHidden="1" w:unhideWhenUsed="1"/>
+    <w:lsdException w:name="Note Heading" w:semiHidden="1" w:unhideWhenUsed="1"/>
+    <w:lsdException w:name="Body Text 2" w:semiHidden="1" w:unhideWhenUsed="1"/>
+    <w:lsdException w:name="Body Text 3" w:semiHidden="1" w:unhideWhenUsed="1"/>
+    <w:lsdException w:name="Body Text Indent 2" w:semiHidden="1" w:unhideWhenUsed="1"/>
+    <w:lsdException w:name="Body Text Indent 3" w:semiHidden="1" w:unhideWhenUsed="1"/>
+    <w:lsdException w:name="Block Text" w:semiHidden="1" w:unhideWhenUsed="1"/>
+    <w:lsdException w:name="Hyperlink" w:semiHidden="1" w:unhideWhenUsed="1"/>
+    <w:lsdException w:name="FollowedHyperlink" w:semiHidden="1" w:unhideWhenUsed="1"/>
+    <w:lsdException w:name="Strong" w:uiPriority="22" w:qFormat="1"/>
+    <w:lsdException w:name="Emphasis" w:uiPriority="20" w:qFormat="1"/>
+    <w:lsdException w:name="Document Map" w:semiHidden="1" w:unhideWhenUsed="1"/>
+    <w:lsdException w:name="Plain Text" w:semiHidden="1" w:unhideWhenUsed="1"/>
+    <w:lsdException w:name="E-mail Signature" w:semiHidden="1" w:unhideWhenUsed="1"/>
+    <w:lsdException w:name="HTML Top of Form" w:semiHidden="1" w:unhideWhenUsed="1"/>
+    <w:lsdException w:name="HTML Bottom of Form" w:semiHidden="1" w:unhideWhenUsed="1"/>
+    <w:lsdException w:name="Normal (Web)" w:semiHidden="1" w:unhideWhenUsed="1"/>
+    <w:lsdException w:name="HTML Acronym" w:semiHidden="1" w:unhideWhenUsed="1"/>
+    <w:lsdException w:name="HTML Address" w:semiHidden="1" w:unhideWhenUsed="1"/>
+    <w:lsdException w:name="HTML Cite" w:semiHidden="1" w:unhideWhenUsed="1"/>
+    <w:lsdException w:name="HTML Code" w:semiHidden="1" w:unhideWhenUsed="1"/>
+    <w:lsdException w:name="HTML Definition" w:semiHidden="1" w:unhideWhenUsed="1"/>
+    <w:lsdException w:name="HTML Keyboard" w:semiHidden="1" w:unhideWhenUsed="1"/>
+    <w:lsdException w:name="HTML Preformatted" w:semiHidden="1" w:unhideWhenUsed="1"/>
+    <w:lsdException w:name="HTML Sample" w:semiHidden="1" w:unhideWhenUsed="1"/>
+    <w:lsdException w:name="HTML Typewriter" w:semiHidden="1" w:unhideWhenUsed="1"/>
+    <w:lsdException w:name="HTML Variable" w:semiHidden="1" w:unhideWhenUsed="1"/>
+    <w:lsdException w:name="Normal Table" w:semiHidden="1" w:unhideWhenUsed="1"/>
+    <w:lsdException w:name="annotation subject" w:semiHidden="1" w:unhideWhenUsed="1"/>
+    <w:lsdException w:name="No List" w:semiHidden="1" w:unhideWhenUsed="1"/>
+    <w:lsdException w:name="Outline List 1" w:semiHidden="1" w:unhideWhenUsed="1"/>
+    <w:lsdException w:name="Outline List 2" w:semiHidden="1" w:unhideWhenUsed="1"/>
+    <w:lsdException w:name="Outline List 3" w:semiHidden="1" w:unhideWhenUsed="1"/>
+    <w:lsdException w:name="Table Simple 1" w:semiHidden="1" w:unhideWhenUsed="1"/>
+    <w:lsdException w:name="Table Simple 2" w:semiHidden="1" w:unhideWhenUsed="1"/>
+    <w:lsdException w:name="Table Simple 3" w:semiHidden="1" w:unhideWhenUsed="1"/>
+    <w:lsdException w:name="Table Classic 1" w:semiHidden="1" w:unhideWhenUsed="1"/>
+    <w:lsdException w:name="Table Classic 2" w:semiHidden="1" w:unhideWhenUsed="1"/>
+    <w:lsdException w:name="Table Classic 3" w:semiHidden="1" w:unhideWhenUsed="1"/>
+    <w:lsdException w:name="Table Classic 4" w:semiHidden="1" w:unhideWhenUsed="1"/>
+    <w:lsdException w:name="Table Colorful 1" w:semiHidden="1" w:unhideWhenUsed="1"/>
+    <w:lsdException w:name="Table Colorful 2" w:semiHidden="1" w:unhideWhenUsed="1"/>
+    <w:lsdException w:name="Table Colorful 3" w:semiHidden="1" w:unhideWhenUsed="1"/>
+    <w:lsdException w:name="Table Columns 1" w:semiHidden="1" w:unhideWhenUsed="1"/>
+    <w:lsdException w:name="Table Columns 2" w:semiHidden="1" w:unhideWhenUsed="1"/>
+    <w:lsdException w:name="Table Columns 3" w:semiHidden="1" w:unhideWhenUsed="1"/>
+    <w:lsdException w:name="Table Columns 4" w:semiHidden="1" w:unhideWhenUsed="1"/>
+    <w:lsdException w:name="Table Columns 5" w:semiHidden="1" w:unhideWhenUsed="1"/>
+    <w:lsdException w:name="Table Grid 1" w:semiHidden="1" w:unhideWhenUsed="1"/>
+    <w:lsdException w:name="Table Grid 2" w:semiHidden="1" w:unhideWhenUsed="1"/>
+    <w:lsdException w:name="Table Grid 3" w:semiHidden="1" w:unhideWhenUsed="1"/>
+    <w:lsdException w:name="Table Grid 4" w:semiHidden="1" w:unhideWhenUsed="1"/>
+    <w:lsdException w:name="Table Grid 5" w:semiHidden="1" w:unhideWhenUsed="1"/>
+    <w:lsdException w:name="Table Grid 6" w:semiHidden="1" w:unhideWhenUsed="1"/>
+    <w:lsdException w:name="Table Grid 7" w:semiHidden="1" w:unhideWhenUsed="1"/>
+    <w:lsdException w:name="Table Grid 8" w:semiHidden="1" w:unhideWhenUsed="1"/>
+    <w:lsdException w:name="Table List 1" w:semiHidden="1" w:unhideWhenUsed="1"/>
+    <w:lsdException w:name="Table List 2" w:semiHidden="1" w:unhideWhenUsed="1"/>
+    <w:lsdException w:name="Table List 3" w:semiHidden="1" w:unhideWhenUsed="1"/>
+    <w:lsdException w:name="Table List 4" w:semiHidden="1" w:unhideWhenUsed="1"/>
+    <w:lsdException w:name="Table List 5" w:semiHidden="1" w:unhideWhenUsed="1"/>
+    <w:lsdException w:name="Table List 6" w:semiHidden="1" w:unhideWhenUsed="1"/>
+    <w:lsdException w:name="Table List 7" w:semiHidden="1" w:unhideWhenUsed="1"/>
+    <w:lsdException w:name="Table List 8" w:semiHidden="1" w:unhideWhenUsed="1"/>
+    <w:lsdException w:name="Table 3D effects 1" w:semiHidden="1" w:unhideWhenUsed="1"/>
+    <w:lsdException w:name="Table 3D effects 2" w:semiHidden="1" w:unhideWhenUsed="1"/>
+    <w:lsdException w:name="Table 3D effects 3" w:semiHidden="1" w:unhideWhenUsed="1"/>
+    <w:lsdException w:name="Table Contemporary" w:semiHidden="1" w:unhideWhenUsed="1"/>
+    <w:lsdException w:name="Table Elegant" w:semiHidden="1" w:unhideWhenUsed="1"/>
+    <w:lsdException w:name="Table Professional" w:semiHidden="1" w:unhideWhenUsed="1"/>
+    <w:lsdException w:name="Table Subtle 1" w:semiHidden="1" w:unhideWhenUsed="1"/>
+    <w:lsdException w:name="Table Subtle 2" w:semiHidden="1" w:unhideWhenUsed="1"/>
+    <w:lsdException w:name="Table Web 1" w:semiHidden="1" w:unhideWhenUsed="1"/>
+    <w:lsdException w:name="Table Web 2" w:semiHidden="1" w:unhideWhenUsed="1"/>
+    <w:lsdException w:name="Table Web 3" w:semiHidden="1" w:unhideWhenUsed="1"/>
+    <w:lsdException w:name="Balloon Text" w:semiHidden="1" w:unhideWhenUsed="1"/>
+    <w:lsdException w:name="Table Grid" w:uiPriority="59"/>
+    <w:lsdException w:name="Table Theme" w:semiHidden="1" w:unhideWhenUsed="1"/>
+    <w:lsdException w:name="Placeholder Text" w:semiHidden="1"/>
+    <w:lsdException w:name="No Spacing" w:uiPriority="1" w:qFormat="1"/>
+    <w:lsdException w:name="Light Shading" w:uiPriority="60"/>
+    <w:lsdException w:name="Light List" w:uiPriority="61"/>
+    <w:lsdException w:name="Light Grid" w:uiPriority="62"/>
+    <w:lsdException w:name="Medium Shading 1" w:uiPriority="63"/>
+    <w:lsdException w:name="Medium Shading 2" w:uiPriority="64"/>
+    <w:lsdException w:name="Medium List 1" w:uiPriority="65"/>
+    <w:lsdException w:name="Medium List 2" w:uiPriority="66"/>
+    <w:lsdException w:name="Medium Grid 1" w:uiPriority="67"/>
+    <w:lsdException w:name="Medium Grid 2" w:uiPriority="68"/>
+    <w:lsdException w:name="Medium Grid 3" w:uiPriority="69"/>
+    <w:lsdException w:name="Dark List" w:uiPriority="70"/>
+    <w:lsdException w:name="Colorful Shading" w:uiPriority="71"/>
+    <w:lsdException w:name="Colorful List" w:uiPriority="72"/>
+    <w:lsdException w:name="Colorful Grid" w:uiPriority="73"/>
+    <w:lsdException w:name="Light Shading Accent 1" w:uiPriority="60"/>
+    <w:lsdException w:name="Light List Accent 1" w:uiPriority="61"/>
+    <w:lsdException w:name="Light Grid Accent 1" w:uiPriority="62"/>
+    <w:lsdException w:name="Medium Shading 1 Accent 1" w:uiPriority="63"/>
+    <w:lsdException w:name="Medium Shading 2 Accent 1" w:uiPriority="64"/>
+    <w:lsdException w:name="Medium List 1 Accent 1" w:uiPriority="65"/>
+    <w:lsdException w:name="Revision" w:semiHidden="1"/>
+    <w:lsdException w:name="List Paragraph" w:uiPriority="34" w:qFormat="1"/>
+    <w:lsdException w:name="Quote" w:uiPriority="29" w:qFormat="1"/>
+    <w:lsdException w:name="Intense Quote" w:uiPriority="30" w:qFormat="1"/>
+    <w:lsdException w:name="Medium List 2 Accent 1" w:uiPriority="66"/>
+    <w:lsdException w:name="Medium Grid 1 Accent 1" w:uiPriority="67"/>
+    <w:lsdException w:name="Medium Grid 2 Accent 1" w:uiPriority="68"/>
+    <w:lsdException w:name="Medium Grid 3 Accent 1" w:uiPriority="69"/>
+    <w:lsdException w:name="Dark List Accent 1" w:uiPriority="70"/>
+    <w:lsdException w:name="Colorful Shading Accent 1" w:uiPriority="71"/>
+    <w:lsdException w:name="Colorful List Accent 1" w:uiPriority="72"/>
+    <w:lsdException w:name="Colorful Grid Accent 1" w:uiPriority="73"/>
+    <w:lsdException w:name="Light Shading Accent 2" w:uiPriority="60"/>
+    <w:lsdException w:name="Light List Accent 2" w:uiPriority="61"/>
+    <w:lsdException w:name="Light Grid Accent 2" w:uiPriority="62"/>
+    <w:lsdException w:name="Medium Shading 1 Accent 2" w:uiPriority="63"/>
+    <w:lsdException w:name="Medium Shading 2 Accent 2" w:uiPriority="64"/>
+    <w:lsdException w:name="Medium List 1 Accent 2" w:uiPriority="65"/>
+    <w:lsdException w:name="Medium List 2 Accent 2" w:uiPriority="66"/>
+    <w:lsdException w:name="Medium Grid 1 Accent 2" w:uiPriority="67"/>
+    <w:lsdException w:name="Medium Grid 2 Accent 2" w:uiPriority="68"/>
+    <w:lsdException w:name="Medium Grid 3 Accent 2" w:uiPriority="69"/>
+    <w:lsdException w:name="Dark List Accent 2" w:uiPriority="70"/>
+    <w:lsdException w:name="Colorful Shading Accent 2" w:uiPriority="71"/>
+    <w:lsdException w:name="Colorful List Accent 2" w:uiPriority="72"/>
+    <w:lsdException w:name="Colorful Grid Accent 2" w:uiPriority="73"/>
+    <w:lsdException w:name="Light Shading Accent 3" w:uiPriority="60"/>
+    <w:lsdException w:name="Light List Accent 3" w:uiPriority="61"/>
+    <w:lsdException w:name="Light Grid Accent 3" w:uiPriority="62"/>
+    <w:lsdException w:name="Medium Shading 1 Accent 3" w:uiPriority="63"/>
+    <w:lsdException w:name="Medium Shading 2 Accent 3" w:uiPriority="64"/>
+    <w:lsdException w:name="Medium List 1 Accent 3" w:uiPriority="65"/>
+    <w:lsdException w:name="Medium List 2 Accent 3" w:uiPriority="66"/>
+    <w:lsdException w:name="Medium Grid 1 Accent 3" w:uiPriority="67"/>
+    <w:lsdException w:name="Medium Grid 2 Accent 3" w:uiPriority="68"/>
+    <w:lsdException w:name="Medium Grid 3 Accent 3" w:uiPriority="69"/>
+    <w:lsdException w:name="Dark List Accent 3" w:uiPriority="70"/>
+    <w:lsdException w:name="Colorful Shading Accent 3" w:uiPriority="71"/>
+    <w:lsdException w:name="Colorful List Accent 3" w:uiPriority="72"/>
+    <w:lsdException w:name="Colorful Grid Accent 3" w:uiPriority="73"/>
+    <w:lsdException w:name="Light Shading Accent 4" w:uiPriority="60"/>
+    <w:lsdException w:name="Light List Accent 4" w:uiPriority="61"/>
+    <w:lsdException w:name="Light Grid Accent 4" w:uiPriority="62"/>
+    <w:lsdException w:name="Medium Shading 1 Accent 4" w:uiPriority="63"/>
+    <w:lsdException w:name="Medium Shading 2 Accent 4" w:uiPriority="64"/>
+    <w:lsdException w:name="Medium List 1 Accent 4" w:uiPriority="65"/>
+    <w:lsdException w:name="Medium List 2 Accent 4" w:uiPriority="66"/>
+    <w:lsdException w:name="Medium Grid 1 Accent 4" w:uiPriority="67"/>
+    <w:lsdException w:name="Medium Grid 2 Accent 4" w:uiPriority="68"/>
+    <w:lsdException w:name="Medium Grid 3 Accent 4" w:uiPriority="69"/>
+    <w:lsdException w:name="Dark List Accent 4" w:uiPriority="70"/>
+    <w:lsdException w:name="Colorful Shading Accent 4" w:uiPriority="71"/>
+    <w:lsdException w:name="Colorful List Accent 4" w:uiPriority="72"/>
+    <w:lsdException w:name="Colorful Grid Accent 4" w:uiPriority="73"/>
+    <w:lsdException w:name="Light Shading Accent 5" w:uiPriority="60"/>
+    <w:lsdException w:name="Light List Accent 5" w:uiPriority="61"/>
+    <w:lsdException w:name="Light Grid Accent 5" w:uiPriority="62"/>
+    <w:lsdException w:name="Medium Shading 1 Accent 5" w:uiPriority="63"/>
+    <w:lsdException w:name="Medium Shading 2 Accent 5" w:uiPriority="64"/>
+    <w:lsdException w:name="Medium List 1 Accent 5" w:uiPriority="65"/>
+    <w:lsdException w:name="Medium List 2 Accent 5" w:uiPriority="66"/>
+    <w:lsdException w:name="Medium Grid 1 Accent 5" w:uiPriority="67"/>
+    <w:lsdException w:name="Medium Grid 2 Accent 5" w:uiPriority="68"/>
+    <w:lsdException w:name="Medium Grid 3 Accent 5" w:uiPriority="69"/>
+    <w:lsdException w:name="Dark List Accent 5" w:uiPriority="70"/>
+    <w:lsdException w:name="Colorful Shading Accent 5" w:uiPriority="71"/>
+    <w:lsdException w:name="Colorful List Accent 5" w:uiPriority="72"/>
+    <w:lsdException w:name="Colorful Grid Accent 5" w:uiPriority="73"/>
+    <w:lsdException w:name="Light Shading Accent 6" w:uiPriority="60"/>
+    <w:lsdException w:name="Light List Accent 6" w:uiPriority="61"/>
+    <w:lsdException w:name="Light Grid Accent 6" w:uiPriority="62"/>
+    <w:lsdException w:name="Medium Shading 1 Accent 6" w:uiPriority="63"/>
+    <w:lsdException w:name="Medium Shading 2 Accent 6" w:uiPriority="64"/>
+    <w:lsdException w:name="Medium List 1 Accent 6" w:uiPriority="65"/>
+    <w:lsdException w:name="Medium List 2 Accent 6" w:uiPriority="66"/>
+    <w:lsdException w:name="Medium Grid 1 Accent 6" w:uiPriority="67"/>
+    <w:lsdException w:name="Medium Grid 2 Accent 6" w:uiPriority="68"/>
+    <w:lsdException w:name="Medium Grid 3 Accent 6" w:uiPriority="69"/>
+    <w:lsdException w:name="Dark List Accent 6" w:uiPriority="70"/>
+    <w:lsdException w:name="Colorful Shading Accent 6" w:uiPriority="71"/>
+    <w:lsdException w:name="Colorful List Accent 6" w:uiPriority="72"/>
+    <w:lsdException w:name="Colorful Grid Accent 6" w:uiPriority="73"/>
+    <w:lsdException w:name="Subtle Emphasis" w:uiPriority="19" w:qFormat="1"/>
+    <w:lsdException w:name="Intense Emphasis" w:uiPriority="21" w:qFormat="1"/>
+    <w:lsdException w:name="Subtle Reference" w:uiPriority="31" w:qFormat="1"/>
+    <w:lsdException w:name="Intense Reference" w:uiPriority="32" w:qFormat="1"/>
+    <w:lsdException w:name="Book Title" w:uiPriority="33" w:qFormat="1"/>
+    <w:lsdException w:name="Bibliography" w:semiHidden="1" w:uiPriority="37" w:unhideWhenUsed="1"/>
+    <w:lsdException w:name="TOC Heading" w:semiHidden="1" w:uiPriority="39" w:unhideWhenUsed="1" w:qFormat="1"/>
+    <w:lsdException w:name="Plain Table 1" w:uiPriority="41"/>
+    <w:lsdException w:name="Plain Table 2" w:uiPriority="42"/>
+    <w:lsdException w:name="Plain Table 3" w:uiPriority="43"/>
+    <w:lsdException w:name="Plain Table 4" w:uiPriority="44"/>
+    <w:lsdException w:name="Plain Table 5" w:uiPriority="45"/>
+    <w:lsdException w:name="Grid Table Light" w:uiPriority="40"/>
+    <w:lsdException w:name="Grid Table 1 Light" w:uiPriority="46"/>
+    <w:lsdException w:name="Grid Table 2" w:uiPriority="47"/>
+    <w:lsdException w:name="Grid Table 3" w:uiPriority="48"/>
+    <w:lsdException w:name="Grid Table 4" w:uiPriority="49"/>
+    <w:lsdException w:name="Grid Table 5 Dark" w:uiPriority="50"/>
+    <w:lsdException w:name="Grid Table 6 Colorful" w:uiPriority="51"/>
+    <w:lsdException w:name="Grid Table 7 Colorful" w:uiPriority="52"/>
+    <w:lsdException w:name="Grid Table 1 Light Accent 1" w:uiPriority="46"/>
+    <w:lsdException w:name="Grid Table 2 Accent 1" w:uiPriority="47"/>
+    <w:lsdException w:name="Grid Table 3 Accent 1" w:uiPriority="48"/>
+    <w:lsdException w:name="Grid Table 4 Accent 1" w:uiPriority="49"/>
+    <w:lsdException w:name="Grid Table 5 Dark Accent 1" w:uiPriority="50"/>
+    <w:lsdException w:name="Grid Table 6 Colorful Accent 1" w:uiPriority="51"/>
+    <w:lsdException w:name="Grid Table 7 Colorful Accent 1" w:uiPriority="52"/>
+    <w:lsdException w:name="Grid Table 1 Light Accent 2" w:uiPriority="46"/>
+    <w:lsdException w:name="Grid Table 2 Accent 2" w:uiPriority="47"/>
+    <w:lsdException w:name="Grid Table 3 Accent 2" w:uiPriority="48"/>
+    <w:lsdException w:name="Grid Table 4 Accent 2" w:uiPriority="49"/>
+    <w:lsdException w:name="Grid Table 5 Dark Accent 2" w:uiPriority="50"/>
+    <w:lsdException w:name="Grid Table 6 Colorful Accent 2" w:uiPriority="51"/>
+    <w:lsdException w:name="Grid Table 7 Colorful Accent 2" w:uiPriority="52"/>
+    <w:lsdException w:name="Grid Table 1 Light Accent 3" w:uiPriority="46"/>
+    <w:lsdException w:name="Grid Table 2 Accent 3" w:uiPriority="47"/>
+    <w:lsdException w:name="Grid Table 3 Accent 3" w:uiPriority="48"/>
+    <w:lsdException w:name="Grid Table 4 Accent 3" w:uiPriority="49"/>
+    <w:lsdException w:name="Grid Table 5 Dark Accent 3" w:uiPriority="50"/>
+    <w:lsdException w:name="Grid Table 6 Colorful Accent 3" w:uiPriority="51"/>
+    <w:lsdException w:name="Grid Table 7 Colorful Accent 3" w:uiPriority="52"/>
+    <w:lsdException w:name="Grid Table 1 Light Accent 4" w:uiPriority="46"/>
+    <w:lsdException w:name="Grid Table 2 Accent 4" w:uiPriority="47"/>
+    <w:lsdException w:name="Grid Table 3 Accent 4" w:uiPriority="48"/>
+    <w:lsdException w:name="Grid Table 4 Accent 4" w:uiPriority="49"/>
+    <w:lsdException w:name="Grid Table 5 Dark Accent 4" w:uiPriority="50"/>
+    <w:lsdException w:name="Grid Table 6 Colorful Accent 4" w:uiPriority="51"/>
+    <w:lsdException w:name="Grid Table 7 Colorful Accent 4" w:uiPriority="52"/>
+    <w:lsdException w:name="Grid Table 1 Light Accent 5" w:uiPriority="46"/>
+    <w:lsdException w:name="Grid Table 2 Accent 5" w:uiPriority="47"/>
+    <w:lsdException w:name="Grid Table 3 Accent 5" w:uiPriority="48"/>
+    <w:lsdException w:name="Grid Table 4 Accent 5" w:uiPriority="49"/>
+    <w:lsdException w:name="Grid Table 5 Dark Accent 5" w:uiPriority="50"/>
+    <w:lsdException w:name="Grid Table 6 Colorful Accent 5" w:uiPriority="51"/>
+    <w:lsdException w:name="Grid Table 7 Colorful Accent 5" w:uiPriority="52"/>
+    <w:lsdException w:name="Grid Table 1 Light Accent 6" w:uiPriority="46"/>
+    <w:lsdException w:name="Grid Table 2 Accent 6" w:uiPriority="47"/>
+    <w:lsdException w:name="Grid Table 3 Accent 6" w:uiPriority="48"/>
+    <w:lsdException w:name="Grid Table 4 Accent 6" w:uiPriority="49"/>
+    <w:lsdException w:name="Grid Table 5 Dark Accent 6" w:uiPriority="50"/>
+    <w:lsdException w:name="Grid Table 6 Colorful Accent 6" w:uiPriority="51"/>
+    <w:lsdException w:name="Grid Table 7 Colorful Accent 6" w:uiPriority="52"/>
+    <w:lsdException w:name="List Table 1 Light" w:uiPriority="46"/>
+    <w:lsdException w:name="List Table 2" w:uiPriority="47"/>
+    <w:lsdException w:name="List Table 3" w:uiPriority="48"/>
+    <w:lsdException w:name="List Table 4" w:uiPriority="49"/>
+    <w:lsdException w:name="List Table 5 Dark" w:uiPriority="50"/>
+    <w:lsdException w:name="List Table 6 Colorful" w:uiPriority="51"/>
+    <w:lsdException w:name="List Table 7 Colorful" w:uiPriority="52"/>
+    <w:lsdException w:name="List Table 1 Light Accent 1" w:uiPriority="46"/>
+    <w:lsdException w:name="List Table 2 Accent 1" w:uiPriority="47"/>
+    <w:lsdException w:name="List Table 3 Accent 1" w:uiPriority="48"/>
+    <w:lsdException w:name="List Table 4 Accent 1" w:uiPriority="49"/>
+    <w:lsdException w:name="List Table 5 Dark Accent 1" w:uiPriority="50"/>
+    <w:lsdException w:name="List Table 6 Colorful Accent 1" w:uiPriority="51"/>
+    <w:lsdException w:name="List Table 7 Colorful Accent 1" w:uiPriority="52"/>
+    <w:lsdException w:name="List Table 1 Light Accent 2" w:uiPriority="46"/>
+    <w:lsdException w:name="List Table 2 Accent 2" w:uiPriority="47"/>
+    <w:lsdException w:name="List Table 3 Accent 2" w:uiPriority="48"/>
+    <w:lsdException w:name="List Table 4 Accent 2" w:uiPriority="49"/>
+    <w:lsdException w:name="List Table 5 Dark Accent 2" w:uiPriority="50"/>
+    <w:lsdException w:name="List Table 6 Colorful Accent 2" w:uiPriority="51"/>
+    <w:lsdException w:name="List Table 7 Colorful Accent 2" w:uiPriority="52"/>
+    <w:lsdException w:name="List Table 1 Light Accent 3" w:uiPriority="46"/>
+    <w:lsdException w:name="List Table 2 Accent 3" w:uiPriority="47"/>
+    <w:lsdException w:name="List Table 3 Accent 3" w:uiPriority="48"/>
+    <w:lsdException w:name="List Table 4 Accent 3" w:uiPriority="49"/>
+    <w:lsdException w:name="List Table 5 Dark Accent 3" w:uiPriority="50"/>
+    <w:lsdException w:name="List Table 6 Colorful Accent 3" w:uiPriority="51"/>
+    <w:lsdException w:name="List Table 7 Colorful Accent 3" w:uiPriority="52"/>
+    <w:lsdException w:name="List Table 1 Light Accent 4" w:uiPriority="46"/>
+    <w:lsdException w:name="List Table 2 Accent 4" w:uiPriority="47"/>
+    <w:lsdException w:name="List Table 3 Accent 4" w:uiPriority="48"/>
+    <w:lsdException w:name="List Table 4 Accent 4" w:uiPriority="49"/>
+    <w:lsdException w:name="List Table 5 Dark Accent 4" w:uiPriority="50"/>
+    <w:lsdException w:name="List Table 6 Colorful Accent 4" w:uiPriority="51"/>
+    <w:lsdException w:name="List Table 7 Colorful Accent 4" w:uiPriority="52"/>
+    <w:lsdException w:name="List Table 1 Light Accent 5" w:uiPriority="46"/>
+    <w:lsdException w:name="List Table 2 Accent 5" w:uiPriority="47"/>
+    <w:lsdException w:name="List Table 3 Accent 5" w:uiPriority="48"/>
+    <w:lsdException w:name="List Table 4 Accent 5" w:uiPriority="49"/>
+    <w:lsdException w:name="List Table 5 Dark Accent 5" w:uiPriority="50"/>
+    <w:lsdException w:name="List Table 6 Colorful Accent 5" w:uiPriority="51"/>
+    <w:lsdException w:name="List Table 7 Colorful Accent 5" w:uiPriority="52"/>
+    <w:lsdException w:name="List Table 1 Light Accent 6" w:uiPriority="46"/>
+    <w:lsdException w:name="List Table 2 Accent 6" w:uiPriority="47"/>
+    <w:lsdException w:name="List Table 3 Accent 6" w:uiPriority="48"/>
+    <w:lsdException w:name="List Table 4 Accent 6" w:uiPriority="49"/>
+    <w:lsdException w:name="List Table 5 Dark Accent 6" w:uiPriority="50"/>
+    <w:lsdException w:name="List Table 6 Colorful Accent 6" w:uiPriority="51"/>
+    <w:lsdException w:name="List Table 7 Colorful Accent 6" w:uiPriority="52"/>
   </w:latentStyles>
   <w:style w:type="paragraph" w:default="1" w:styleId="Normal">
     <w:name w:val="Normal"/>
@@ -5090,198 +4974,8 @@
 </w:styles>
 </file>
 
-<file path=word/glossary/stylesWithEffects.xml><?xml version="1.0" encoding="utf-8"?>
-<w:styles xmlns:wpc="http://schemas.microsoft.com/office/word/2010/wordprocessingCanvas" xmlns:mc="http://schemas.openxmlformats.org/markup-compatibility/2006" xmlns:o="urn:schemas-microsoft-com:office:office" xmlns:r="http://schemas.openxmlformats.org/officeDocument/2006/relationships" xmlns:m="http://schemas.openxmlformats.org/officeDocument/2006/math" xmlns:v="urn:schemas-microsoft-com:vml" xmlns:wp14="http://schemas.microsoft.com/office/word/2010/wordprocessingDrawing" xmlns:wp="http://schemas.openxmlformats.org/drawingml/2006/wordprocessingDrawing" xmlns:w10="urn:schemas-microsoft-com:office:word" xmlns:w="http://schemas.openxmlformats.org/wordprocessingml/2006/main" xmlns:w14="http://schemas.microsoft.com/office/word/2010/wordml" xmlns:wpg="http://schemas.microsoft.com/office/word/2010/wordprocessingGroup" xmlns:wpi="http://schemas.microsoft.com/office/word/2010/wordprocessingInk" xmlns:wne="http://schemas.microsoft.com/office/word/2006/wordml" xmlns:wps="http://schemas.microsoft.com/office/word/2010/wordprocessingShape" mc:Ignorable="w14 wp14">
-  <w:docDefaults>
-    <w:rPrDefault>
-      <w:rPr>
-        <w:rFonts w:asciiTheme="minorHAnsi" w:eastAsiaTheme="minorEastAsia" w:hAnsiTheme="minorHAnsi" w:cstheme="minorBidi"/>
-        <w:sz w:val="22"/>
-        <w:szCs w:val="22"/>
-        <w:lang w:val="en-US" w:eastAsia="en-US" w:bidi="ar-SA"/>
-      </w:rPr>
-    </w:rPrDefault>
-    <w:pPrDefault>
-      <w:pPr>
-        <w:spacing w:after="200" w:line="276" w:lineRule="auto"/>
-      </w:pPr>
-    </w:pPrDefault>
-  </w:docDefaults>
-  <w:latentStyles w:defLockedState="0" w:defUIPriority="99" w:defSemiHidden="1" w:defUnhideWhenUsed="1" w:defQFormat="0" w:count="267">
-    <w:lsdException w:name="Normal" w:semiHidden="0" w:uiPriority="0" w:unhideWhenUsed="0" w:qFormat="1"/>
-    <w:lsdException w:name="heading 1" w:semiHidden="0" w:uiPriority="9" w:unhideWhenUsed="0" w:qFormat="1"/>
-    <w:lsdException w:name="heading 2" w:uiPriority="9" w:qFormat="1"/>
-    <w:lsdException w:name="heading 3" w:uiPriority="9" w:qFormat="1"/>
-    <w:lsdException w:name="heading 4" w:uiPriority="9" w:qFormat="1"/>
-    <w:lsdException w:name="heading 5" w:uiPriority="9" w:qFormat="1"/>
-    <w:lsdException w:name="heading 6" w:uiPriority="9" w:qFormat="1"/>
-    <w:lsdException w:name="heading 7" w:uiPriority="9" w:qFormat="1"/>
-    <w:lsdException w:name="heading 8" w:uiPriority="9" w:qFormat="1"/>
-    <w:lsdException w:name="heading 9" w:uiPriority="9" w:qFormat="1"/>
-    <w:lsdException w:name="toc 1" w:uiPriority="39"/>
-    <w:lsdException w:name="toc 2" w:uiPriority="39"/>
-    <w:lsdException w:name="toc 3" w:uiPriority="39"/>
-    <w:lsdException w:name="toc 4" w:uiPriority="39"/>
-    <w:lsdException w:name="toc 5" w:uiPriority="39"/>
-    <w:lsdException w:name="toc 6" w:uiPriority="39"/>
-    <w:lsdException w:name="toc 7" w:uiPriority="39"/>
-    <w:lsdException w:name="toc 8" w:uiPriority="39"/>
-    <w:lsdException w:name="toc 9" w:uiPriority="39"/>
-    <w:lsdException w:name="caption" w:uiPriority="35" w:qFormat="1"/>
-    <w:lsdException w:name="Title" w:semiHidden="0" w:uiPriority="10" w:unhideWhenUsed="0" w:qFormat="1"/>
-    <w:lsdException w:name="Default Paragraph Font" w:uiPriority="1"/>
-    <w:lsdException w:name="Subtitle" w:semiHidden="0" w:uiPriority="11" w:unhideWhenUsed="0" w:qFormat="1"/>
-    <w:lsdException w:name="Strong" w:semiHidden="0" w:uiPriority="22" w:unhideWhenUsed="0" w:qFormat="1"/>
-    <w:lsdException w:name="Emphasis" w:semiHidden="0" w:uiPriority="20" w:unhideWhenUsed="0" w:qFormat="1"/>
-    <w:lsdException w:name="Table Grid" w:semiHidden="0" w:uiPriority="59" w:unhideWhenUsed="0"/>
-    <w:lsdException w:name="Placeholder Text" w:unhideWhenUsed="0"/>
-    <w:lsdException w:name="No Spacing" w:semiHidden="0" w:uiPriority="1" w:unhideWhenUsed="0" w:qFormat="1"/>
-    <w:lsdException w:name="Light Shading" w:semiHidden="0" w:uiPriority="60" w:unhideWhenUsed="0"/>
-    <w:lsdException w:name="Light List" w:semiHidden="0" w:uiPriority="61" w:unhideWhenUsed="0"/>
-    <w:lsdException w:name="Light Grid" w:semiHidden="0" w:uiPriority="62" w:unhideWhenUsed="0"/>
-    <w:lsdException w:name="Medium Shading 1" w:semiHidden="0" w:uiPriority="63" w:unhideWhenUsed="0"/>
-    <w:lsdException w:name="Medium Shading 2" w:semiHidden="0" w:uiPriority="64" w:unhideWhenUsed="0"/>
-    <w:lsdException w:name="Medium List 1" w:semiHidden="0" w:uiPriority="65" w:unhideWhenUsed="0"/>
-    <w:lsdException w:name="Medium List 2" w:semiHidden="0" w:uiPriority="66" w:unhideWhenUsed="0"/>
-    <w:lsdException w:name="Medium Grid 1" w:semiHidden="0" w:uiPriority="67" w:unhideWhenUsed="0"/>
-    <w:lsdException w:name="Medium Grid 2" w:semiHidden="0" w:uiPriority="68" w:unhideWhenUsed="0"/>
-    <w:lsdException w:name="Medium Grid 3" w:semiHidden="0" w:uiPriority="69" w:unhideWhenUsed="0"/>
-    <w:lsdException w:name="Dark List" w:semiHidden="0" w:uiPriority="70" w:unhideWhenUsed="0"/>
-    <w:lsdException w:name="Colorful Shading" w:semiHidden="0" w:uiPriority="71" w:unhideWhenUsed="0"/>
-    <w:lsdException w:name="Colorful List" w:semiHidden="0" w:uiPriority="72" w:unhideWhenUsed="0"/>
-    <w:lsdException w:name="Colorful Grid" w:semiHidden="0" w:uiPriority="73" w:unhideWhenUsed="0"/>
-    <w:lsdException w:name="Light Shading Accent 1" w:semiHidden="0" w:uiPriority="60" w:unhideWhenUsed="0"/>
-    <w:lsdException w:name="Light List Accent 1" w:semiHidden="0" w:uiPriority="61" w:unhideWhenUsed="0"/>
-    <w:lsdException w:name="Light Grid Accent 1" w:semiHidden="0" w:uiPriority="62" w:unhideWhenUsed="0"/>
-    <w:lsdException w:name="Medium Shading 1 Accent 1" w:semiHidden="0" w:uiPriority="63" w:unhideWhenUsed="0"/>
-    <w:lsdException w:name="Medium Shading 2 Accent 1" w:semiHidden="0" w:uiPriority="64" w:unhideWhenUsed="0"/>
-    <w:lsdException w:name="Medium List 1 Accent 1" w:semiHidden="0" w:uiPriority="65" w:unhideWhenUsed="0"/>
-    <w:lsdException w:name="Revision" w:unhideWhenUsed="0"/>
-    <w:lsdException w:name="List Paragraph" w:semiHidden="0" w:uiPriority="34" w:unhideWhenUsed="0" w:qFormat="1"/>
-    <w:lsdException w:name="Quote" w:semiHidden="0" w:uiPriority="29" w:unhideWhenUsed="0" w:qFormat="1"/>
-    <w:lsdException w:name="Intense Quote" w:semiHidden="0" w:uiPriority="30" w:unhideWhenUsed="0" w:qFormat="1"/>
-    <w:lsdException w:name="Medium List 2 Accent 1" w:semiHidden="0" w:uiPriority="66" w:unhideWhenUsed="0"/>
-    <w:lsdException w:name="Medium Grid 1 Accent 1" w:semiHidden="0" w:uiPriority="67" w:unhideWhenUsed="0"/>
-    <w:lsdException w:name="Medium Grid 2 Accent 1" w:semiHidden="0" w:uiPriority="68" w:unhideWhenUsed="0"/>
-    <w:lsdException w:name="Medium Grid 3 Accent 1" w:semiHidden="0" w:uiPriority="69" w:unhideWhenUsed="0"/>
-    <w:lsdException w:name="Dark List Accent 1" w:semiHidden="0" w:uiPriority="70" w:unhideWhenUsed="0"/>
-    <w:lsdException w:name="Colorful Shading Accent 1" w:semiHidden="0" w:uiPriority="71" w:unhideWhenUsed="0"/>
-    <w:lsdException w:name="Colorful List Accent 1" w:semiHidden="0" w:uiPriority="72" w:unhideWhenUsed="0"/>
-    <w:lsdException w:name="Colorful Grid Accent 1" w:semiHidden="0" w:uiPriority="73" w:unhideWhenUsed="0"/>
-    <w:lsdException w:name="Light Shading Accent 2" w:semiHidden="0" w:uiPriority="60" w:unhideWhenUsed="0"/>
-    <w:lsdException w:name="Light List Accent 2" w:semiHidden="0" w:uiPriority="61" w:unhideWhenUsed="0"/>
-    <w:lsdException w:name="Light Grid Accent 2" w:semiHidden="0" w:uiPriority="62" w:unhideWhenUsed="0"/>
-    <w:lsdException w:name="Medium Shading 1 Accent 2" w:semiHidden="0" w:uiPriority="63" w:unhideWhenUsed="0"/>
-    <w:lsdException w:name="Medium Shading 2 Accent 2" w:semiHidden="0" w:uiPriority="64" w:unhideWhenUsed="0"/>
-    <w:lsdException w:name="Medium List 1 Accent 2" w:semiHidden="0" w:uiPriority="65" w:unhideWhenUsed="0"/>
-    <w:lsdException w:name="Medium List 2 Accent 2" w:semiHidden="0" w:uiPriority="66" w:unhideWhenUsed="0"/>
-    <w:lsdException w:name="Medium Grid 1 Accent 2" w:semiHidden="0" w:uiPriority="67" w:unhideWhenUsed="0"/>
-    <w:lsdException w:name="Medium Grid 2 Accent 2" w:semiHidden="0" w:uiPriority="68" w:unhideWhenUsed="0"/>
-    <w:lsdException w:name="Medium Grid 3 Accent 2" w:semiHidden="0" w:uiPriority="69" w:unhideWhenUsed="0"/>
-    <w:lsdException w:name="Dark List Accent 2" w:semiHidden="0" w:uiPriority="70" w:unhideWhenUsed="0"/>
-    <w:lsdException w:name="Colorful Shading Accent 2" w:semiHidden="0" w:uiPriority="71" w:unhideWhenUsed="0"/>
-    <w:lsdException w:name="Colorful List Accent 2" w:semiHidden="0" w:uiPriority="72" w:unhideWhenUsed="0"/>
-    <w:lsdException w:name="Colorful Grid Accent 2" w:semiHidden="0" w:uiPriority="73" w:unhideWhenUsed="0"/>
-    <w:lsdException w:name="Light Shading Accent 3" w:semiHidden="0" w:uiPriority="60" w:unhideWhenUsed="0"/>
-    <w:lsdException w:name="Light List Accent 3" w:semiHidden="0" w:uiPriority="61" w:unhideWhenUsed="0"/>
-    <w:lsdException w:name="Light Grid Accent 3" w:semiHidden="0" w:uiPriority="62" w:unhideWhenUsed="0"/>
-    <w:lsdException w:name="Medium Shading 1 Accent 3" w:semiHidden="0" w:uiPriority="63" w:unhideWhenUsed="0"/>
-    <w:lsdException w:name="Medium Shading 2 Accent 3" w:semiHidden="0" w:uiPriority="64" w:unhideWhenUsed="0"/>
-    <w:lsdException w:name="Medium List 1 Accent 3" w:semiHidden="0" w:uiPriority="65" w:unhideWhenUsed="0"/>
-    <w:lsdException w:name="Medium List 2 Accent 3" w:semiHidden="0" w:uiPriority="66" w:unhideWhenUsed="0"/>
-    <w:lsdException w:name="Medium Grid 1 Accent 3" w:semiHidden="0" w:uiPriority="67" w:unhideWhenUsed="0"/>
-    <w:lsdException w:name="Medium Grid 2 Accent 3" w:semiHidden="0" w:uiPriority="68" w:unhideWhenUsed="0"/>
-    <w:lsdException w:name="Medium Grid 3 Accent 3" w:semiHidden="0" w:uiPriority="69" w:unhideWhenUsed="0"/>
-    <w:lsdException w:name="Dark List Accent 3" w:semiHidden="0" w:uiPriority="70" w:unhideWhenUsed="0"/>
-    <w:lsdException w:name="Colorful Shading Accent 3" w:semiHidden="0" w:uiPriority="71" w:unhideWhenUsed="0"/>
-    <w:lsdException w:name="Colorful List Accent 3" w:semiHidden="0" w:uiPriority="72" w:unhideWhenUsed="0"/>
-    <w:lsdException w:name="Colorful Grid Accent 3" w:semiHidden="0" w:uiPriority="73" w:unhideWhenUsed="0"/>
-    <w:lsdException w:name="Light Shading Accent 4" w:semiHidden="0" w:uiPriority="60" w:unhideWhenUsed="0"/>
-    <w:lsdException w:name="Light List Accent 4" w:semiHidden="0" w:uiPriority="61" w:unhideWhenUsed="0"/>
-    <w:lsdException w:name="Light Grid Accent 4" w:semiHidden="0" w:uiPriority="62" w:unhideWhenUsed="0"/>
-    <w:lsdException w:name="Medium Shading 1 Accent 4" w:semiHidden="0" w:uiPriority="63" w:unhideWhenUsed="0"/>
-    <w:lsdException w:name="Medium Shading 2 Accent 4" w:semiHidden="0" w:uiPriority="64" w:unhideWhenUsed="0"/>
-    <w:lsdException w:name="Medium List 1 Accent 4" w:semiHidden="0" w:uiPriority="65" w:unhideWhenUsed="0"/>
-    <w:lsdException w:name="Medium List 2 Accent 4" w:semiHidden="0" w:uiPriority="66" w:unhideWhenUsed="0"/>
-    <w:lsdException w:name="Medium Grid 1 Accent 4" w:semiHidden="0" w:uiPriority="67" w:unhideWhenUsed="0"/>
-    <w:lsdException w:name="Medium Grid 2 Accent 4" w:semiHidden="0" w:uiPriority="68" w:unhideWhenUsed="0"/>
-    <w:lsdException w:name="Medium Grid 3 Accent 4" w:semiHidden="0" w:uiPriority="69" w:unhideWhenUsed="0"/>
-    <w:lsdException w:name="Dark List Accent 4" w:semiHidden="0" w:uiPriority="70" w:unhideWhenUsed="0"/>
-    <w:lsdException w:name="Colorful Shading Accent 4" w:semiHidden="0" w:uiPriority="71" w:unhideWhenUsed="0"/>
-    <w:lsdException w:name="Colorful List Accent 4" w:semiHidden="0" w:uiPriority="72" w:unhideWhenUsed="0"/>
-    <w:lsdException w:name="Colorful Grid Accent 4" w:semiHidden="0" w:uiPriority="73" w:unhideWhenUsed="0"/>
-    <w:lsdException w:name="Light Shading Accent 5" w:semiHidden="0" w:uiPriority="60" w:unhideWhenUsed="0"/>
-    <w:lsdException w:name="Light List Accent 5" w:semiHidden="0" w:uiPriority="61" w:unhideWhenUsed="0"/>
-    <w:lsdException w:name="Light Grid Accent 5" w:semiHidden="0" w:uiPriority="62" w:unhideWhenUsed="0"/>
-    <w:lsdException w:name="Medium Shading 1 Accent 5" w:semiHidden="0" w:uiPriority="63" w:unhideWhenUsed="0"/>
-    <w:lsdException w:name="Medium Shading 2 Accent 5" w:semiHidden="0" w:uiPriority="64" w:unhideWhenUsed="0"/>
-    <w:lsdException w:name="Medium List 1 Accent 5" w:semiHidden="0" w:uiPriority="65" w:unhideWhenUsed="0"/>
-    <w:lsdException w:name="Medium List 2 Accent 5" w:semiHidden="0" w:uiPriority="66" w:unhideWhenUsed="0"/>
-    <w:lsdException w:name="Medium Grid 1 Accent 5" w:semiHidden="0" w:uiPriority="67" w:unhideWhenUsed="0"/>
-    <w:lsdException w:name="Medium Grid 2 Accent 5" w:semiHidden="0" w:uiPriority="68" w:unhideWhenUsed="0"/>
-    <w:lsdException w:name="Medium Grid 3 Accent 5" w:semiHidden="0" w:uiPriority="69" w:unhideWhenUsed="0"/>
-    <w:lsdException w:name="Dark List Accent 5" w:semiHidden="0" w:uiPriority="70" w:unhideWhenUsed="0"/>
-    <w:lsdException w:name="Colorful Shading Accent 5" w:semiHidden="0" w:uiPriority="71" w:unhideWhenUsed="0"/>
-    <w:lsdException w:name="Colorful List Accent 5" w:semiHidden="0" w:uiPriority="72" w:unhideWhenUsed="0"/>
-    <w:lsdException w:name="Colorful Grid Accent 5" w:semiHidden="0" w:uiPriority="73" w:unhideWhenUsed="0"/>
-    <w:lsdException w:name="Light Shading Accent 6" w:semiHidden="0" w:uiPriority="60" w:unhideWhenUsed="0"/>
-    <w:lsdException w:name="Light List Accent 6" w:semiHidden="0" w:uiPriority="61" w:unhideWhenUsed="0"/>
-    <w:lsdException w:name="Light Grid Accent 6" w:semiHidden="0" w:uiPriority="62" w:unhideWhenUsed="0"/>
-    <w:lsdException w:name="Medium Shading 1 Accent 6" w:semiHidden="0" w:uiPriority="63" w:unhideWhenUsed="0"/>
-    <w:lsdException w:name="Medium Shading 2 Accent 6" w:semiHidden="0" w:uiPriority="64" w:unhideWhenUsed="0"/>
-    <w:lsdException w:name="Medium List 1 Accent 6" w:semiHidden="0" w:uiPriority="65" w:unhideWhenUsed="0"/>
-    <w:lsdException w:name="Medium List 2 Accent 6" w:semiHidden="0" w:uiPriority="66" w:unhideWhenUsed="0"/>
-    <w:lsdException w:name="Medium Grid 1 Accent 6" w:semiHidden="0" w:uiPriority="67" w:unhideWhenUsed="0"/>
-    <w:lsdException w:name="Medium Grid 2 Accent 6" w:semiHidden="0" w:uiPriority="68" w:unhideWhenUsed="0"/>
-    <w:lsdException w:name="Medium Grid 3 Accent 6" w:semiHidden="0" w:uiPriority="69" w:unhideWhenUsed="0"/>
-    <w:lsdException w:name="Dark List Accent 6" w:semiHidden="0" w:uiPriority="70" w:unhideWhenUsed="0"/>
-    <w:lsdException w:name="Colorful Shading Accent 6" w:semiHidden="0" w:uiPriority="71" w:unhideWhenUsed="0"/>
-    <w:lsdException w:name="Colorful List Accent 6" w:semiHidden="0" w:uiPriority="72" w:unhideWhenUsed="0"/>
-    <w:lsdException w:name="Colorful Grid Accent 6" w:semiHidden="0" w:uiPriority="73" w:unhideWhenUsed="0"/>
-    <w:lsdException w:name="Subtle Emphasis" w:semiHidden="0" w:uiPriority="19" w:unhideWhenUsed="0" w:qFormat="1"/>
-    <w:lsdException w:name="Intense Emphasis" w:semiHidden="0" w:uiPriority="21" w:unhideWhenUsed="0" w:qFormat="1"/>
-    <w:lsdException w:name="Subtle Reference" w:semiHidden="0" w:uiPriority="31" w:unhideWhenUsed="0" w:qFormat="1"/>
-    <w:lsdException w:name="Intense Reference" w:semiHidden="0" w:uiPriority="32" w:unhideWhenUsed="0" w:qFormat="1"/>
-    <w:lsdException w:name="Book Title" w:semiHidden="0" w:uiPriority="33" w:unhideWhenUsed="0" w:qFormat="1"/>
-    <w:lsdException w:name="Bibliography" w:uiPriority="37"/>
-    <w:lsdException w:name="TOC Heading" w:uiPriority="39" w:qFormat="1"/>
-  </w:latentStyles>
-  <w:style w:type="paragraph" w:default="1" w:styleId="Normal">
-    <w:name w:val="Normal"/>
-    <w:qFormat/>
-  </w:style>
-  <w:style w:type="character" w:default="1" w:styleId="DefaultParagraphFont">
-    <w:name w:val="Default Paragraph Font"/>
-    <w:uiPriority w:val="1"/>
-    <w:semiHidden/>
-    <w:unhideWhenUsed/>
-  </w:style>
-  <w:style w:type="table" w:default="1" w:styleId="TableNormal">
-    <w:name w:val="Normal Table"/>
-    <w:uiPriority w:val="99"/>
-    <w:semiHidden/>
-    <w:unhideWhenUsed/>
-    <w:tblPr>
-      <w:tblInd w:w="0" w:type="dxa"/>
-      <w:tblCellMar>
-        <w:top w:w="0" w:type="dxa"/>
-        <w:left w:w="108" w:type="dxa"/>
-        <w:bottom w:w="0" w:type="dxa"/>
-        <w:right w:w="108" w:type="dxa"/>
-      </w:tblCellMar>
-    </w:tblPr>
-  </w:style>
-  <w:style w:type="numbering" w:default="1" w:styleId="NoList">
-    <w:name w:val="No List"/>
-    <w:uiPriority w:val="99"/>
-    <w:semiHidden/>
-    <w:unhideWhenUsed/>
-  </w:style>
-</w:styles>
-</file>
-
 <file path=word/glossary/webSettings.xml><?xml version="1.0" encoding="utf-8"?>
-<w:webSettings xmlns:mc="http://schemas.openxmlformats.org/markup-compatibility/2006" xmlns:r="http://schemas.openxmlformats.org/officeDocument/2006/relationships" xmlns:w="http://schemas.openxmlformats.org/wordprocessingml/2006/main" xmlns:w14="http://schemas.microsoft.com/office/word/2010/wordml" mc:Ignorable="w14">
+<w:webSettings xmlns:mc="http://schemas.openxmlformats.org/markup-compatibility/2006" xmlns:r="http://schemas.openxmlformats.org/officeDocument/2006/relationships" xmlns:w="http://schemas.openxmlformats.org/wordprocessingml/2006/main" xmlns:w14="http://schemas.microsoft.com/office/word/2010/wordml" xmlns:w15="http://schemas.microsoft.com/office/word/2012/wordml" mc:Ignorable="w14 w15">
   <w:optimizeForBrowser/>
 </w:webSettings>
 </file>
@@ -5571,7 +5265,7 @@
 
 <file path=customXml/item1.xml><?xml version="1.0" encoding="utf-8"?>
 <CoverPageProperties xmlns="http://schemas.microsoft.com/office/2006/coverPageProps">
-  <PublishDate>2013-10-26T00:00:00</PublishDate>
+  <PublishDate>2013-12-07T00:00:00</PublishDate>
   <Abstract>GP Genie</Abstract>
   <CompanyAddress/>
   <CompanyPhone/>
@@ -5593,7 +5287,7 @@
 </file>
 
 <file path=customXml/itemProps2.xml><?xml version="1.0" encoding="utf-8"?>
-<ds:datastoreItem xmlns:ds="http://schemas.openxmlformats.org/officeDocument/2006/customXml" ds:itemID="{A4B56CDA-FCB5-4A4C-9ED5-93D6DF785C81}">
+<ds:datastoreItem xmlns:ds="http://schemas.openxmlformats.org/officeDocument/2006/customXml" ds:itemID="{EBA1B10C-6D6B-4141-91AF-DFD28FEEEE0B}">
   <ds:schemaRefs>
     <ds:schemaRef ds:uri="http://schemas.openxmlformats.org/officeDocument/2006/bibliography"/>
   </ds:schemaRefs>

</xml_diff>